<commit_message>
aggiunto codstat piu totali ma no CRUD
</commit_message>
<xml_diff>
--- a/dati/Manuale Utente.docx
+++ b/dati/Manuale Utente.docx
@@ -36,14 +36,14 @@
         </w:p>
         <w:p>
           <w:pPr>
-            <w:pStyle w:val="Sommario2"/>
+            <w:pStyle w:val="Sommario1"/>
             <w:tabs>
               <w:tab w:val="right" w:leader="dot" w:pos="9628"/>
             </w:tabs>
             <w:rPr>
               <w:rFonts w:asciiTheme="minorHAnsi" w:eastAsiaTheme="minorEastAsia" w:hAnsiTheme="minorHAnsi"/>
               <w:noProof/>
-              <w:szCs w:val="22"/>
+              <w:sz w:val="24"/>
               <w:lang w:eastAsia="it-IT"/>
             </w:rPr>
           </w:pPr>
@@ -56,13 +56,13 @@
           <w:r>
             <w:fldChar w:fldCharType="separate"/>
           </w:r>
-          <w:hyperlink w:anchor="_Toc185517251" w:history="1">
+          <w:hyperlink w:anchor="_Toc187514042" w:history="1">
             <w:r>
               <w:rPr>
                 <w:rStyle w:val="Collegamentoipertestuale"/>
                 <w:noProof/>
               </w:rPr>
-              <w:t>Convenzione sui nomi dei files CSV o Excel</w:t>
+              <w:t>Preliminari</w:t>
             </w:r>
             <w:r>
               <w:rPr>
@@ -83,7 +83,7 @@
                 <w:noProof/>
                 <w:webHidden/>
               </w:rPr>
-              <w:instrText xml:space="preserve"> PAGEREF _Toc185517251 \h </w:instrText>
+              <w:instrText xml:space="preserve"> PAGEREF _Toc187514042 \h </w:instrText>
             </w:r>
             <w:r>
               <w:rPr>
@@ -123,17 +123,17 @@
             <w:rPr>
               <w:rFonts w:asciiTheme="minorHAnsi" w:eastAsiaTheme="minorEastAsia" w:hAnsiTheme="minorHAnsi"/>
               <w:noProof/>
-              <w:szCs w:val="22"/>
+              <w:sz w:val="24"/>
               <w:lang w:eastAsia="it-IT"/>
             </w:rPr>
           </w:pPr>
-          <w:hyperlink w:anchor="_Toc185517252" w:history="1">
+          <w:hyperlink w:anchor="_Toc187514043" w:history="1">
             <w:r>
               <w:rPr>
                 <w:rStyle w:val="Collegamentoipertestuale"/>
                 <w:noProof/>
               </w:rPr>
-              <w:t>Come verificare la runtime Java</w:t>
+              <w:t>Convenzione sui nomi dei files CSV o Excel</w:t>
             </w:r>
             <w:r>
               <w:rPr>
@@ -154,7 +154,7 @@
                 <w:noProof/>
                 <w:webHidden/>
               </w:rPr>
-              <w:instrText xml:space="preserve"> PAGEREF _Toc185517252 \h </w:instrText>
+              <w:instrText xml:space="preserve"> PAGEREF _Toc187514043 \h </w:instrText>
             </w:r>
             <w:r>
               <w:rPr>
@@ -174,7 +174,7 @@
                 <w:noProof/>
                 <w:webHidden/>
               </w:rPr>
-              <w:t>3</w:t>
+              <w:t>2</w:t>
             </w:r>
             <w:r>
               <w:rPr>
@@ -194,17 +194,17 @@
             <w:rPr>
               <w:rFonts w:asciiTheme="minorHAnsi" w:eastAsiaTheme="minorEastAsia" w:hAnsiTheme="minorHAnsi"/>
               <w:noProof/>
-              <w:szCs w:val="22"/>
+              <w:sz w:val="24"/>
               <w:lang w:eastAsia="it-IT"/>
             </w:rPr>
           </w:pPr>
-          <w:hyperlink w:anchor="_Toc185517253" w:history="1">
+          <w:hyperlink w:anchor="_Toc187514044" w:history="1">
             <w:r>
               <w:rPr>
                 <w:rStyle w:val="Collegamentoipertestuale"/>
                 <w:noProof/>
               </w:rPr>
-              <w:t>Verifica installazione di JavaFX</w:t>
+              <w:t>Come verificare la runtime Java</w:t>
             </w:r>
             <w:r>
               <w:rPr>
@@ -225,7 +225,7 @@
                 <w:noProof/>
                 <w:webHidden/>
               </w:rPr>
-              <w:instrText xml:space="preserve"> PAGEREF _Toc185517253 \h </w:instrText>
+              <w:instrText xml:space="preserve"> PAGEREF _Toc187514044 \h </w:instrText>
             </w:r>
             <w:r>
               <w:rPr>
@@ -245,7 +245,7 @@
                 <w:noProof/>
                 <w:webHidden/>
               </w:rPr>
-              <w:t>4</w:t>
+              <w:t>3</w:t>
             </w:r>
             <w:r>
               <w:rPr>
@@ -265,17 +265,17 @@
             <w:rPr>
               <w:rFonts w:asciiTheme="minorHAnsi" w:eastAsiaTheme="minorEastAsia" w:hAnsiTheme="minorHAnsi"/>
               <w:noProof/>
-              <w:szCs w:val="22"/>
+              <w:sz w:val="24"/>
               <w:lang w:eastAsia="it-IT"/>
             </w:rPr>
           </w:pPr>
-          <w:hyperlink w:anchor="_Toc185517254" w:history="1">
+          <w:hyperlink w:anchor="_Toc187514045" w:history="1">
             <w:r>
               <w:rPr>
                 <w:rStyle w:val="Collegamentoipertestuale"/>
                 <w:noProof/>
               </w:rPr>
-              <w:t>Verifica delle variabili d’ambiente</w:t>
+              <w:t>Verifica installazione di JavaFX</w:t>
             </w:r>
             <w:r>
               <w:rPr>
@@ -296,7 +296,7 @@
                 <w:noProof/>
                 <w:webHidden/>
               </w:rPr>
-              <w:instrText xml:space="preserve"> PAGEREF _Toc185517254 \h </w:instrText>
+              <w:instrText xml:space="preserve"> PAGEREF _Toc187514045 \h </w:instrText>
             </w:r>
             <w:r>
               <w:rPr>
@@ -336,16 +336,87 @@
             <w:rPr>
               <w:rFonts w:asciiTheme="minorHAnsi" w:eastAsiaTheme="minorEastAsia" w:hAnsiTheme="minorHAnsi"/>
               <w:noProof/>
-              <w:szCs w:val="22"/>
+              <w:sz w:val="24"/>
               <w:lang w:eastAsia="it-IT"/>
             </w:rPr>
           </w:pPr>
-          <w:hyperlink w:anchor="_Toc185517255" w:history="1">
+          <w:hyperlink w:anchor="_Toc187514046" w:history="1">
             <w:r>
               <w:rPr>
                 <w:rStyle w:val="Collegamentoipertestuale"/>
                 <w:noProof/>
               </w:rPr>
+              <w:t>Verifica delle variabili d’ambiente</w:t>
+            </w:r>
+            <w:r>
+              <w:rPr>
+                <w:noProof/>
+                <w:webHidden/>
+              </w:rPr>
+              <w:tab/>
+            </w:r>
+            <w:r>
+              <w:rPr>
+                <w:noProof/>
+                <w:webHidden/>
+              </w:rPr>
+              <w:fldChar w:fldCharType="begin"/>
+            </w:r>
+            <w:r>
+              <w:rPr>
+                <w:noProof/>
+                <w:webHidden/>
+              </w:rPr>
+              <w:instrText xml:space="preserve"> PAGEREF _Toc187514046 \h </w:instrText>
+            </w:r>
+            <w:r>
+              <w:rPr>
+                <w:noProof/>
+                <w:webHidden/>
+              </w:rPr>
+            </w:r>
+            <w:r>
+              <w:rPr>
+                <w:noProof/>
+                <w:webHidden/>
+              </w:rPr>
+              <w:fldChar w:fldCharType="separate"/>
+            </w:r>
+            <w:r>
+              <w:rPr>
+                <w:noProof/>
+                <w:webHidden/>
+              </w:rPr>
+              <w:t>4</w:t>
+            </w:r>
+            <w:r>
+              <w:rPr>
+                <w:noProof/>
+                <w:webHidden/>
+              </w:rPr>
+              <w:fldChar w:fldCharType="end"/>
+            </w:r>
+          </w:hyperlink>
+        </w:p>
+        <w:p>
+          <w:pPr>
+            <w:pStyle w:val="Sommario2"/>
+            <w:tabs>
+              <w:tab w:val="right" w:leader="dot" w:pos="9628"/>
+            </w:tabs>
+            <w:rPr>
+              <w:rFonts w:asciiTheme="minorHAnsi" w:eastAsiaTheme="minorEastAsia" w:hAnsiTheme="minorHAnsi"/>
+              <w:noProof/>
+              <w:sz w:val="24"/>
+              <w:lang w:eastAsia="it-IT"/>
+            </w:rPr>
+          </w:pPr>
+          <w:hyperlink w:anchor="_Toc187514047" w:history="1">
+            <w:r>
+              <w:rPr>
+                <w:rStyle w:val="Collegamentoipertestuale"/>
+                <w:noProof/>
+              </w:rPr>
               <w:t>Impostazione variabili d’ambiente</w:t>
             </w:r>
             <w:r>
@@ -367,7 +438,7 @@
                 <w:noProof/>
                 <w:webHidden/>
               </w:rPr>
-              <w:instrText xml:space="preserve"> PAGEREF _Toc185517255 \h </w:instrText>
+              <w:instrText xml:space="preserve"> PAGEREF _Toc187514047 \h </w:instrText>
             </w:r>
             <w:r>
               <w:rPr>
@@ -388,6 +459,290 @@
                 <w:webHidden/>
               </w:rPr>
               <w:t>5</w:t>
+            </w:r>
+            <w:r>
+              <w:rPr>
+                <w:noProof/>
+                <w:webHidden/>
+              </w:rPr>
+              <w:fldChar w:fldCharType="end"/>
+            </w:r>
+          </w:hyperlink>
+        </w:p>
+        <w:p>
+          <w:pPr>
+            <w:pStyle w:val="Sommario1"/>
+            <w:tabs>
+              <w:tab w:val="right" w:leader="dot" w:pos="9628"/>
+            </w:tabs>
+            <w:rPr>
+              <w:rFonts w:asciiTheme="minorHAnsi" w:eastAsiaTheme="minorEastAsia" w:hAnsiTheme="minorHAnsi"/>
+              <w:noProof/>
+              <w:sz w:val="24"/>
+              <w:lang w:eastAsia="it-IT"/>
+            </w:rPr>
+          </w:pPr>
+          <w:hyperlink w:anchor="_Toc187514048" w:history="1">
+            <w:r>
+              <w:rPr>
+                <w:rStyle w:val="Collegamentoipertestuale"/>
+                <w:noProof/>
+              </w:rPr>
+              <w:t>Import dei dati</w:t>
+            </w:r>
+            <w:r>
+              <w:rPr>
+                <w:noProof/>
+                <w:webHidden/>
+              </w:rPr>
+              <w:tab/>
+            </w:r>
+            <w:r>
+              <w:rPr>
+                <w:noProof/>
+                <w:webHidden/>
+              </w:rPr>
+              <w:fldChar w:fldCharType="begin"/>
+            </w:r>
+            <w:r>
+              <w:rPr>
+                <w:noProof/>
+                <w:webHidden/>
+              </w:rPr>
+              <w:instrText xml:space="preserve"> PAGEREF _Toc187514048 \h </w:instrText>
+            </w:r>
+            <w:r>
+              <w:rPr>
+                <w:noProof/>
+                <w:webHidden/>
+              </w:rPr>
+            </w:r>
+            <w:r>
+              <w:rPr>
+                <w:noProof/>
+                <w:webHidden/>
+              </w:rPr>
+              <w:fldChar w:fldCharType="separate"/>
+            </w:r>
+            <w:r>
+              <w:rPr>
+                <w:noProof/>
+                <w:webHidden/>
+              </w:rPr>
+              <w:t>8</w:t>
+            </w:r>
+            <w:r>
+              <w:rPr>
+                <w:noProof/>
+                <w:webHidden/>
+              </w:rPr>
+              <w:fldChar w:fldCharType="end"/>
+            </w:r>
+          </w:hyperlink>
+        </w:p>
+        <w:p>
+          <w:pPr>
+            <w:pStyle w:val="Sommario2"/>
+            <w:tabs>
+              <w:tab w:val="right" w:leader="dot" w:pos="9628"/>
+            </w:tabs>
+            <w:rPr>
+              <w:rFonts w:asciiTheme="minorHAnsi" w:eastAsiaTheme="minorEastAsia" w:hAnsiTheme="minorHAnsi"/>
+              <w:noProof/>
+              <w:sz w:val="24"/>
+              <w:lang w:eastAsia="it-IT"/>
+            </w:rPr>
+          </w:pPr>
+          <w:hyperlink w:anchor="_Toc187514049" w:history="1">
+            <w:r>
+              <w:rPr>
+                <w:rStyle w:val="Collegamentoipertestuale"/>
+                <w:noProof/>
+              </w:rPr>
+              <w:t>Struttura direttorio di Backup files CSV</w:t>
+            </w:r>
+            <w:r>
+              <w:rPr>
+                <w:noProof/>
+                <w:webHidden/>
+              </w:rPr>
+              <w:tab/>
+            </w:r>
+            <w:r>
+              <w:rPr>
+                <w:noProof/>
+                <w:webHidden/>
+              </w:rPr>
+              <w:fldChar w:fldCharType="begin"/>
+            </w:r>
+            <w:r>
+              <w:rPr>
+                <w:noProof/>
+                <w:webHidden/>
+              </w:rPr>
+              <w:instrText xml:space="preserve"> PAGEREF _Toc187514049 \h </w:instrText>
+            </w:r>
+            <w:r>
+              <w:rPr>
+                <w:noProof/>
+                <w:webHidden/>
+              </w:rPr>
+            </w:r>
+            <w:r>
+              <w:rPr>
+                <w:noProof/>
+                <w:webHidden/>
+              </w:rPr>
+              <w:fldChar w:fldCharType="separate"/>
+            </w:r>
+            <w:r>
+              <w:rPr>
+                <w:noProof/>
+                <w:webHidden/>
+              </w:rPr>
+              <w:t>8</w:t>
+            </w:r>
+            <w:r>
+              <w:rPr>
+                <w:noProof/>
+                <w:webHidden/>
+              </w:rPr>
+              <w:fldChar w:fldCharType="end"/>
+            </w:r>
+          </w:hyperlink>
+        </w:p>
+        <w:p>
+          <w:pPr>
+            <w:pStyle w:val="Sommario2"/>
+            <w:tabs>
+              <w:tab w:val="right" w:leader="dot" w:pos="9628"/>
+            </w:tabs>
+            <w:rPr>
+              <w:rFonts w:asciiTheme="minorHAnsi" w:eastAsiaTheme="minorEastAsia" w:hAnsiTheme="minorHAnsi"/>
+              <w:noProof/>
+              <w:sz w:val="24"/>
+              <w:lang w:eastAsia="it-IT"/>
+            </w:rPr>
+          </w:pPr>
+          <w:hyperlink w:anchor="_Toc187514050" w:history="1">
+            <w:r>
+              <w:rPr>
+                <w:rStyle w:val="Collegamentoipertestuale"/>
+                <w:noProof/>
+              </w:rPr>
+              <w:t>Import dei files</w:t>
+            </w:r>
+            <w:r>
+              <w:rPr>
+                <w:noProof/>
+                <w:webHidden/>
+              </w:rPr>
+              <w:tab/>
+            </w:r>
+            <w:r>
+              <w:rPr>
+                <w:noProof/>
+                <w:webHidden/>
+              </w:rPr>
+              <w:fldChar w:fldCharType="begin"/>
+            </w:r>
+            <w:r>
+              <w:rPr>
+                <w:noProof/>
+                <w:webHidden/>
+              </w:rPr>
+              <w:instrText xml:space="preserve"> PAGEREF _Toc187514050 \h </w:instrText>
+            </w:r>
+            <w:r>
+              <w:rPr>
+                <w:noProof/>
+                <w:webHidden/>
+              </w:rPr>
+            </w:r>
+            <w:r>
+              <w:rPr>
+                <w:noProof/>
+                <w:webHidden/>
+              </w:rPr>
+              <w:fldChar w:fldCharType="separate"/>
+            </w:r>
+            <w:r>
+              <w:rPr>
+                <w:noProof/>
+                <w:webHidden/>
+              </w:rPr>
+              <w:t>9</w:t>
+            </w:r>
+            <w:r>
+              <w:rPr>
+                <w:noProof/>
+                <w:webHidden/>
+              </w:rPr>
+              <w:fldChar w:fldCharType="end"/>
+            </w:r>
+          </w:hyperlink>
+        </w:p>
+        <w:p>
+          <w:pPr>
+            <w:pStyle w:val="Sommario2"/>
+            <w:tabs>
+              <w:tab w:val="right" w:leader="dot" w:pos="9628"/>
+            </w:tabs>
+            <w:rPr>
+              <w:rFonts w:asciiTheme="minorHAnsi" w:eastAsiaTheme="minorEastAsia" w:hAnsiTheme="minorHAnsi"/>
+              <w:noProof/>
+              <w:sz w:val="24"/>
+              <w:lang w:eastAsia="it-IT"/>
+            </w:rPr>
+          </w:pPr>
+          <w:hyperlink w:anchor="_Toc187514051" w:history="1">
+            <w:r>
+              <w:rPr>
+                <w:rStyle w:val="Collegamentoipertestuale"/>
+                <w:noProof/>
+              </w:rPr>
+              <w:t>Comunicazioni di Log</w:t>
+            </w:r>
+            <w:r>
+              <w:rPr>
+                <w:noProof/>
+                <w:webHidden/>
+              </w:rPr>
+              <w:tab/>
+            </w:r>
+            <w:r>
+              <w:rPr>
+                <w:noProof/>
+                <w:webHidden/>
+              </w:rPr>
+              <w:fldChar w:fldCharType="begin"/>
+            </w:r>
+            <w:r>
+              <w:rPr>
+                <w:noProof/>
+                <w:webHidden/>
+              </w:rPr>
+              <w:instrText xml:space="preserve"> PAGEREF _Toc187514051 \h </w:instrText>
+            </w:r>
+            <w:r>
+              <w:rPr>
+                <w:noProof/>
+                <w:webHidden/>
+              </w:rPr>
+            </w:r>
+            <w:r>
+              <w:rPr>
+                <w:noProof/>
+                <w:webHidden/>
+              </w:rPr>
+              <w:fldChar w:fldCharType="separate"/>
+            </w:r>
+            <w:r>
+              <w:rPr>
+                <w:noProof/>
+                <w:webHidden/>
+              </w:rPr>
+              <w:t>9</w:t>
             </w:r>
             <w:r>
               <w:rPr>
@@ -424,17 +779,27 @@
     </w:p>
     <w:p>
       <w:pPr>
+        <w:pStyle w:val="Titolo1"/>
+      </w:pPr>
+      <w:bookmarkStart w:id="0" w:name="_Toc187514042"/>
+      <w:r>
+        <w:lastRenderedPageBreak/>
+        <w:t>Preliminari</w:t>
+      </w:r>
+      <w:bookmarkEnd w:id="0"/>
+    </w:p>
+    <w:p>
+      <w:pPr>
         <w:pStyle w:val="Titolo2"/>
       </w:pPr>
-      <w:bookmarkStart w:id="0" w:name="_Toc185517251"/>
-      <w:r>
-        <w:lastRenderedPageBreak/>
+      <w:bookmarkStart w:id="1" w:name="_Toc187514043"/>
+      <w:r>
         <w:t>Convenzione sui nomi dei files CSV</w:t>
       </w:r>
       <w:r>
         <w:t xml:space="preserve"> o Excel</w:t>
       </w:r>
-      <w:bookmarkEnd w:id="0"/>
+      <w:bookmarkEnd w:id="1"/>
     </w:p>
     <w:p>
       <w:r>
@@ -526,7 +891,15 @@
         <w:t xml:space="preserve"> </w:t>
       </w:r>
       <w:r>
-        <w:t>qui ho utilizzato le parentesi quadre ‘[…]’</w:t>
+        <w:t xml:space="preserve">qui ho utilizzato le parentesi quadre </w:t>
+      </w:r>
+      <w:proofErr w:type="gramStart"/>
+      <w:r>
+        <w:t>‘[</w:t>
+      </w:r>
+      <w:proofErr w:type="gramEnd"/>
+      <w:r>
+        <w:t>…]’</w:t>
       </w:r>
       <w:r>
         <w:t xml:space="preserve"> Quindi il nome del file sarà così costruito:</w:t>
@@ -537,7 +910,15 @@
         <w:pStyle w:val="Esempio"/>
       </w:pPr>
       <w:r>
-        <w:t>{prefx_std}_{idBanca}_{periodo}_[{cardHolder}].csv</w:t>
+        <w:t>{prefx_</w:t>
+      </w:r>
+      <w:proofErr w:type="gramStart"/>
+      <w:r>
+        <w:t>std}_</w:t>
+      </w:r>
+      <w:proofErr w:type="gramEnd"/>
+      <w:r>
+        <w:t>{idBanca}_{periodo}_[{cardHolder}].csv</w:t>
       </w:r>
     </w:p>
     <w:p>
@@ -824,12 +1205,12 @@
       <w:pPr>
         <w:pStyle w:val="Titolo2"/>
       </w:pPr>
-      <w:bookmarkStart w:id="1" w:name="_Toc185517252"/>
+      <w:bookmarkStart w:id="2" w:name="_Toc187514044"/>
       <w:r>
         <w:lastRenderedPageBreak/>
         <w:t>Come verificare la runtime Java</w:t>
       </w:r>
-      <w:bookmarkEnd w:id="1"/>
+      <w:bookmarkEnd w:id="2"/>
     </w:p>
     <w:p>
       <w:r>
@@ -870,7 +1251,7 @@
                     <pic:cNvPicPr/>
                   </pic:nvPicPr>
                   <pic:blipFill>
-                    <a:blip r:embed="rId6">
+                    <a:blip r:embed="rId8">
                       <a:extLst>
                         <a:ext uri="{28A0092B-C50C-407E-A947-70E740481C1C}">
                           <a14:useLocalDpi xmlns:a14="http://schemas.microsoft.com/office/drawing/2010/main" val="0"/>
@@ -954,7 +1335,7 @@
                 <wp:cNvGraphicFramePr/>
                 <a:graphic xmlns:a="http://schemas.openxmlformats.org/drawingml/2006/main">
                   <a:graphicData uri="http://schemas.microsoft.com/office/word/2010/wordprocessingInk">
-                    <w14:contentPart bwMode="auto" r:id="rId7">
+                    <w14:contentPart bwMode="auto" r:id="rId9">
                       <w14:nvContentPartPr>
                         <w14:cNvContentPartPr/>
                       </w14:nvContentPartPr>
@@ -990,7 +1371,7 @@
                 <o:lock v:ext="edit" aspectratio="t"/>
               </v:shapetype>
               <v:shape id="Input penna 5" o:spid="_x0000_s1026" type="#_x0000_t75" style="position:absolute;margin-left:158.05pt;margin-top:54.3pt;width:58.7pt;height:13.65pt;z-index:251664384;visibility:visible;mso-wrap-style:square;mso-wrap-distance-left:9pt;mso-wrap-distance-top:0;mso-wrap-distance-right:9pt;mso-wrap-distance-bottom:0;mso-position-horizontal:absolute;mso-position-horizontal-relative:text;mso-position-vertical:absolute;mso-position-vertical-relative:text" o:gfxdata="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">
-                <v:imagedata r:id="rId8" o:title=""/>
+                <v:imagedata r:id="rId10" o:title=""/>
               </v:shape>
             </w:pict>
           </mc:Fallback>
@@ -1018,7 +1399,7 @@
                 <wp:cNvGraphicFramePr/>
                 <a:graphic xmlns:a="http://schemas.openxmlformats.org/drawingml/2006/main">
                   <a:graphicData uri="http://schemas.microsoft.com/office/word/2010/wordprocessingInk">
-                    <w14:contentPart bwMode="auto" r:id="rId9">
+                    <w14:contentPart bwMode="auto" r:id="rId11">
                       <w14:nvContentPartPr>
                         <w14:cNvContentPartPr/>
                       </w14:nvContentPartPr>
@@ -1035,7 +1416,7 @@
           <mc:Fallback>
             <w:pict>
               <v:shape w14:anchorId="64E3F8A9" id="Input penna 4" o:spid="_x0000_s1026" type="#_x0000_t75" style="position:absolute;margin-left:157.35pt;margin-top:45.1pt;width:46.85pt;height:12.5pt;z-index:251663360;visibility:visible;mso-wrap-style:square;mso-wrap-distance-left:9pt;mso-wrap-distance-top:0;mso-wrap-distance-right:9pt;mso-wrap-distance-bottom:0;mso-position-horizontal:absolute;mso-position-horizontal-relative:text;mso-position-vertical:absolute;mso-position-vertical-relative:text" o:gfxdata="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">
-                <v:imagedata r:id="rId10" o:title=""/>
+                <v:imagedata r:id="rId12" o:title=""/>
               </v:shape>
             </w:pict>
           </mc:Fallback>
@@ -1071,7 +1452,7 @@
                     </pic:cNvPicPr>
                   </pic:nvPicPr>
                   <pic:blipFill>
-                    <a:blip r:embed="rId11">
+                    <a:blip r:embed="rId13">
                       <a:extLst>
                         <a:ext uri="{28A0092B-C50C-407E-A947-70E740481C1C}">
                           <a14:useLocalDpi xmlns:a14="http://schemas.microsoft.com/office/drawing/2010/main" val="0"/>
@@ -1127,7 +1508,25 @@
           <w:sz w:val="20"/>
           <w:szCs w:val="20"/>
         </w:rPr>
-        <w:t xml:space="preserve">Java (TM) SE Development Kit XX.YY.ZZ </w:t>
+        <w:t>Java (TM) SE Development Kit XX.</w:t>
+      </w:r>
+      <w:proofErr w:type="gramStart"/>
+      <w:r>
+        <w:rPr>
+          <w:rFonts w:ascii="Consolas" w:hAnsi="Consolas"/>
+          <w:sz w:val="20"/>
+          <w:szCs w:val="20"/>
+        </w:rPr>
+        <w:t>YY.ZZ</w:t>
+      </w:r>
+      <w:proofErr w:type="gramEnd"/>
+      <w:r>
+        <w:rPr>
+          <w:rFonts w:ascii="Consolas" w:hAnsi="Consolas"/>
+          <w:sz w:val="20"/>
+          <w:szCs w:val="20"/>
+        </w:rPr>
+        <w:t xml:space="preserve"> </w:t>
       </w:r>
       <w:r>
         <w:t>“ (chiamato JDK)</w:t>
@@ -1171,12 +1570,12 @@
       <w:pPr>
         <w:pStyle w:val="Titolo2"/>
       </w:pPr>
-      <w:bookmarkStart w:id="2" w:name="_Toc185517253"/>
+      <w:bookmarkStart w:id="3" w:name="_Toc187514045"/>
       <w:r>
         <w:lastRenderedPageBreak/>
         <w:t>Verifica installazione di JavaFX</w:t>
       </w:r>
-      <w:bookmarkEnd w:id="2"/>
+      <w:bookmarkEnd w:id="3"/>
     </w:p>
     <w:p>
       <w:r>
@@ -1221,7 +1620,7 @@
                     <pic:cNvPicPr/>
                   </pic:nvPicPr>
                   <pic:blipFill>
-                    <a:blip r:embed="rId12"/>
+                    <a:blip r:embed="rId14"/>
                     <a:stretch>
                       <a:fillRect/>
                     </a:stretch>
@@ -1292,9 +1691,18 @@
           <w:b/>
           <w:bCs/>
         </w:rPr>
-        <w:t>xx.yy.zz</w:t>
+        <w:t>xx.</w:t>
+      </w:r>
+      <w:proofErr w:type="gramStart"/>
+      <w:r>
+        <w:rPr>
+          <w:b/>
+          <w:bCs/>
+        </w:rPr>
+        <w:t>yy.zz</w:t>
       </w:r>
       <w:proofErr w:type="spellEnd"/>
+      <w:proofErr w:type="gramEnd"/>
       <w:r>
         <w:rPr>
           <w:b/>
@@ -1321,11 +1729,11 @@
       <w:pPr>
         <w:pStyle w:val="Titolo2"/>
       </w:pPr>
-      <w:bookmarkStart w:id="3" w:name="_Toc185517254"/>
+      <w:bookmarkStart w:id="4" w:name="_Toc187514046"/>
       <w:r>
         <w:t>Verifica delle variabili d’ambiente</w:t>
       </w:r>
-      <w:bookmarkEnd w:id="3"/>
+      <w:bookmarkEnd w:id="4"/>
     </w:p>
     <w:p>
       <w:r>
@@ -1402,7 +1810,7 @@
                     <pic:cNvPicPr/>
                   </pic:nvPicPr>
                   <pic:blipFill>
-                    <a:blip r:embed="rId13"/>
+                    <a:blip r:embed="rId15"/>
                     <a:stretch>
                       <a:fillRect/>
                     </a:stretch>
@@ -1425,6 +1833,7 @@
     </w:p>
     <w:p>
       <w:r>
+        <w:lastRenderedPageBreak/>
         <w:t xml:space="preserve">Se compaiono le scritte come da finestra sta ad indicare che le variabili sono settate sui </w:t>
       </w:r>
       <w:r>
@@ -1447,7 +1856,6 @@
     </w:p>
     <w:p>
       <w:r>
-        <w:lastRenderedPageBreak/>
         <w:t>Altrimenti s</w:t>
       </w:r>
       <w:r>
@@ -1484,7 +1892,7 @@
                     <pic:cNvPicPr/>
                   </pic:nvPicPr>
                   <pic:blipFill>
-                    <a:blip r:embed="rId14"/>
+                    <a:blip r:embed="rId16"/>
                     <a:stretch>
                       <a:fillRect/>
                     </a:stretch>
@@ -1524,11 +1932,11 @@
       <w:pPr>
         <w:pStyle w:val="Titolo2"/>
       </w:pPr>
-      <w:bookmarkStart w:id="4" w:name="_Toc185517255"/>
+      <w:bookmarkStart w:id="5" w:name="_Toc187514047"/>
       <w:r>
         <w:t>Impostazione variabili d’ambiente</w:t>
       </w:r>
-      <w:bookmarkEnd w:id="4"/>
+      <w:bookmarkEnd w:id="5"/>
     </w:p>
     <w:p>
       <w:r>
@@ -1638,7 +2046,7 @@
                 <wp:cNvGraphicFramePr/>
                 <a:graphic xmlns:a="http://schemas.openxmlformats.org/drawingml/2006/main">
                   <a:graphicData uri="http://schemas.microsoft.com/office/word/2010/wordprocessingInk">
-                    <w14:contentPart bwMode="auto" r:id="rId15">
+                    <w14:contentPart bwMode="auto" r:id="rId17">
                       <w14:nvContentPartPr>
                         <w14:cNvContentPartPr/>
                       </w14:nvContentPartPr>
@@ -1655,7 +2063,7 @@
           <mc:Fallback>
             <w:pict>
               <v:shape w14:anchorId="5FF5076F" id="Input penna 3" o:spid="_x0000_s1026" type="#_x0000_t75" style="position:absolute;margin-left:40.45pt;margin-top:33.7pt;width:71.25pt;height:25.6pt;z-index:251662336;visibility:visible;mso-wrap-style:square;mso-wrap-distance-left:9pt;mso-wrap-distance-top:0;mso-wrap-distance-right:9pt;mso-wrap-distance-bottom:0;mso-position-horizontal:absolute;mso-position-horizontal-relative:text;mso-position-vertical:absolute;mso-position-vertical-relative:text" o:gfxdata="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">
-                <v:imagedata r:id="rId16" o:title=""/>
+                <v:imagedata r:id="rId18" o:title=""/>
               </v:shape>
             </w:pict>
           </mc:Fallback>
@@ -1678,7 +2086,7 @@
                     <pic:cNvPicPr/>
                   </pic:nvPicPr>
                   <pic:blipFill>
-                    <a:blip r:embed="rId17"/>
+                    <a:blip r:embed="rId19"/>
                     <a:stretch>
                       <a:fillRect/>
                     </a:stretch>
@@ -1728,7 +2136,7 @@
                     </pic:cNvPicPr>
                   </pic:nvPicPr>
                   <pic:blipFill>
-                    <a:blip r:embed="rId18">
+                    <a:blip r:embed="rId20">
                       <a:extLst>
                         <a:ext uri="{28A0092B-C50C-407E-A947-70E740481C1C}">
                           <a14:useLocalDpi xmlns:a14="http://schemas.microsoft.com/office/drawing/2010/main" val="0"/>
@@ -1789,7 +2197,7 @@
                     </pic:cNvPicPr>
                   </pic:nvPicPr>
                   <pic:blipFill>
-                    <a:blip r:embed="rId19">
+                    <a:blip r:embed="rId21">
                       <a:extLst>
                         <a:ext uri="{28A0092B-C50C-407E-A947-70E740481C1C}">
                           <a14:useLocalDpi xmlns:a14="http://schemas.microsoft.com/office/drawing/2010/main" val="0"/>
@@ -1857,7 +2265,7 @@
                     <pic:cNvPicPr/>
                   </pic:nvPicPr>
                   <pic:blipFill>
-                    <a:blip r:embed="rId20"/>
+                    <a:blip r:embed="rId22"/>
                     <a:stretch>
                       <a:fillRect/>
                     </a:stretch>
@@ -1936,8 +2344,848 @@
       </w:r>
     </w:p>
     <w:p/>
-    <w:p/>
+    <w:p>
+      <w:pPr>
+        <w:pStyle w:val="Titolo1"/>
+      </w:pPr>
+      <w:bookmarkStart w:id="6" w:name="_Toc187514048"/>
+      <w:r>
+        <w:lastRenderedPageBreak/>
+        <w:t>Import dei dati</w:t>
+      </w:r>
+      <w:bookmarkEnd w:id="6"/>
+    </w:p>
+    <w:p>
+      <w:pPr>
+        <w:pStyle w:val="Titolo2"/>
+      </w:pPr>
+      <w:bookmarkStart w:id="7" w:name="_Toc187514049"/>
+      <w:r>
+        <w:t>Struttura direttorio di Backup files CSV</w:t>
+      </w:r>
+      <w:bookmarkEnd w:id="7"/>
+    </w:p>
+    <w:p>
+      <w:r>
+        <w:t xml:space="preserve">Prima di iniziare l’import occorre scegliere </w:t>
+      </w:r>
+      <w:r>
+        <w:t xml:space="preserve">da quale direttorio si vuole partire. La ricerca comincerà da questo direttorio continuando anche nelle cartelle interne (molto auspicabile). </w:t>
+      </w:r>
+    </w:p>
+    <w:p>
+      <w:r>
+        <w:t>Infatti il suggerimento che si dà per l’archiviazione dei files CSV è la seguente:</w:t>
+      </w:r>
+    </w:p>
+    <w:p>
+      <w:pPr>
+        <w:pStyle w:val="immagine"/>
+      </w:pPr>
+      <w:r>
+        <w:drawing>
+          <wp:inline distT="0" distB="0" distL="0" distR="0" wp14:anchorId="27BEFE70" wp14:editId="6533D99D">
+            <wp:extent cx="2419688" cy="3410426"/>
+            <wp:effectExtent l="0" t="0" r="0" b="0"/>
+            <wp:docPr id="1989335308" name="Immagine 1"/>
+            <wp:cNvGraphicFramePr>
+              <a:graphicFrameLocks xmlns:a="http://schemas.openxmlformats.org/drawingml/2006/main" noChangeAspect="1"/>
+            </wp:cNvGraphicFramePr>
+            <a:graphic xmlns:a="http://schemas.openxmlformats.org/drawingml/2006/main">
+              <a:graphicData uri="http://schemas.openxmlformats.org/drawingml/2006/picture">
+                <pic:pic xmlns:pic="http://schemas.openxmlformats.org/drawingml/2006/picture">
+                  <pic:nvPicPr>
+                    <pic:cNvPr id="1989335308" name=""/>
+                    <pic:cNvPicPr/>
+                  </pic:nvPicPr>
+                  <pic:blipFill>
+                    <a:blip r:embed="rId23"/>
+                    <a:stretch>
+                      <a:fillRect/>
+                    </a:stretch>
+                  </pic:blipFill>
+                  <pic:spPr>
+                    <a:xfrm>
+                      <a:off x="0" y="0"/>
+                      <a:ext cx="2419688" cy="3410426"/>
+                    </a:xfrm>
+                    <a:prstGeom prst="rect">
+                      <a:avLst/>
+                    </a:prstGeom>
+                  </pic:spPr>
+                </pic:pic>
+              </a:graphicData>
+            </a:graphic>
+          </wp:inline>
+        </w:drawing>
+      </w:r>
+    </w:p>
+    <w:p>
+      <w:r>
+        <w:t>Dove il direttorio “</w:t>
+      </w:r>
+      <w:r>
+        <w:rPr>
+          <w:b/>
+          <w:bCs/>
+        </w:rPr>
+        <w:t>Banche</w:t>
+      </w:r>
+      <w:r>
+        <w:t>” è il padre di tutte le banche che si vuole tenere sotto osservazione.</w:t>
+      </w:r>
+    </w:p>
+    <w:p>
+      <w:r>
+        <w:t xml:space="preserve">Il programma inoltre terrà in considerazione solo quei files che rispondono alle regole di nomina visti in precedenza (Vedi </w:t>
+      </w:r>
+      <w:r>
+        <w:t>paragrafo: “</w:t>
+      </w:r>
+      <w:r>
+        <w:t>Convenzione sui nomi dei files CSV o Excel</w:t>
+      </w:r>
+      <w:r>
+        <w:t>”)</w:t>
+      </w:r>
+    </w:p>
+    <w:p>
+      <w:pPr>
+        <w:pStyle w:val="immagine"/>
+      </w:pPr>
+      <w:r>
+        <w:drawing>
+          <wp:inline distT="0" distB="0" distL="0" distR="0" wp14:anchorId="2AC52BEB" wp14:editId="0171396C">
+            <wp:extent cx="6115050" cy="3267075"/>
+            <wp:effectExtent l="0" t="0" r="0" b="9525"/>
+            <wp:docPr id="2051317360" name="Immagine 1"/>
+            <wp:cNvGraphicFramePr>
+              <a:graphicFrameLocks xmlns:a="http://schemas.openxmlformats.org/drawingml/2006/main" noChangeAspect="1"/>
+            </wp:cNvGraphicFramePr>
+            <a:graphic xmlns:a="http://schemas.openxmlformats.org/drawingml/2006/main">
+              <a:graphicData uri="http://schemas.openxmlformats.org/drawingml/2006/picture">
+                <pic:pic xmlns:pic="http://schemas.openxmlformats.org/drawingml/2006/picture">
+                  <pic:nvPicPr>
+                    <pic:cNvPr id="0" name="Picture 1"/>
+                    <pic:cNvPicPr>
+                      <a:picLocks noChangeAspect="1" noChangeArrowheads="1"/>
+                    </pic:cNvPicPr>
+                  </pic:nvPicPr>
+                  <pic:blipFill>
+                    <a:blip r:embed="rId24">
+                      <a:extLst>
+                        <a:ext uri="{28A0092B-C50C-407E-A947-70E740481C1C}">
+                          <a14:useLocalDpi xmlns:a14="http://schemas.microsoft.com/office/drawing/2010/main" val="0"/>
+                        </a:ext>
+                      </a:extLst>
+                    </a:blip>
+                    <a:srcRect/>
+                    <a:stretch>
+                      <a:fillRect/>
+                    </a:stretch>
+                  </pic:blipFill>
+                  <pic:spPr bwMode="auto">
+                    <a:xfrm>
+                      <a:off x="0" y="0"/>
+                      <a:ext cx="6115050" cy="3267075"/>
+                    </a:xfrm>
+                    <a:prstGeom prst="rect">
+                      <a:avLst/>
+                    </a:prstGeom>
+                    <a:noFill/>
+                    <a:ln>
+                      <a:noFill/>
+                    </a:ln>
+                  </pic:spPr>
+                </pic:pic>
+              </a:graphicData>
+            </a:graphic>
+          </wp:inline>
+        </w:drawing>
+      </w:r>
+    </w:p>
+    <w:p>
+      <w:r>
+        <w:lastRenderedPageBreak/>
+        <w:t xml:space="preserve">Nel campo di ricerca </w:t>
+      </w:r>
+      <w:r>
+        <w:rPr>
+          <w:b/>
+          <w:bCs/>
+          <w:color w:val="FF0000"/>
+        </w:rPr>
+        <w:t>(1)</w:t>
+      </w:r>
+      <w:r>
+        <w:t xml:space="preserve"> occorre specificare tale direttorio padre. Il programma scandirà tutto il contenuto scendendo anche nei direttori figli. Mostra alla fine i files (che per lui) sono </w:t>
+      </w:r>
+      <w:r>
+        <w:rPr>
+          <w:i/>
+          <w:iCs/>
+        </w:rPr>
+        <w:t>papabili</w:t>
+      </w:r>
+      <w:r>
+        <w:t xml:space="preserve"> all’import.</w:t>
+      </w:r>
+      <w:r>
+        <w:t xml:space="preserve"> </w:t>
+      </w:r>
+    </w:p>
+    <w:p>
+      <w:r>
+        <w:t xml:space="preserve">L’evidenziazione in </w:t>
+      </w:r>
+      <w:r>
+        <w:rPr>
+          <w:highlight w:val="yellow"/>
+        </w:rPr>
+        <w:t>giallo</w:t>
+      </w:r>
+      <w:r>
+        <w:t xml:space="preserve"> indica che il file non è stato ancora processato.</w:t>
+      </w:r>
+    </w:p>
+    <w:p>
+      <w:pPr>
+        <w:pStyle w:val="Titolo2"/>
+      </w:pPr>
+      <w:bookmarkStart w:id="8" w:name="_Toc187514050"/>
+      <w:r>
+        <w:t>Import dei files</w:t>
+      </w:r>
+      <w:bookmarkEnd w:id="8"/>
+    </w:p>
+    <w:p>
+      <w:r>
+        <w:t xml:space="preserve">I Files che si vuole importare </w:t>
+      </w:r>
+      <w:r>
+        <w:rPr>
+          <w:b/>
+          <w:bCs/>
+        </w:rPr>
+        <w:t>vanno selezionati</w:t>
+      </w:r>
+      <w:r>
+        <w:t xml:space="preserve"> nella seguente maniera:</w:t>
+      </w:r>
+    </w:p>
+    <w:p>
+      <w:pPr>
+        <w:pStyle w:val="Paragrafoelenco"/>
+        <w:numPr>
+          <w:ilvl w:val="0"/>
+          <w:numId w:val="8"/>
+        </w:numPr>
+      </w:pPr>
+      <w:r>
+        <w:rPr>
+          <w:b/>
+          <w:bCs/>
+        </w:rPr>
+        <w:t>Uno solo</w:t>
+      </w:r>
+      <w:r>
+        <w:t xml:space="preserve"> basta un click del mouse sopra, il file viene </w:t>
+      </w:r>
+      <w:r>
+        <w:rPr>
+          <w:highlight w:val="cyan"/>
+        </w:rPr>
+        <w:t>evidenziato in blu</w:t>
+      </w:r>
+    </w:p>
+    <w:p>
+      <w:pPr>
+        <w:pStyle w:val="Paragrafoelenco"/>
+        <w:numPr>
+          <w:ilvl w:val="0"/>
+          <w:numId w:val="8"/>
+        </w:numPr>
+      </w:pPr>
+      <w:r>
+        <w:rPr>
+          <w:b/>
+          <w:bCs/>
+        </w:rPr>
+        <w:t>Piu files consecutivi</w:t>
+      </w:r>
+      <w:r>
+        <w:t xml:space="preserve">: </w:t>
+      </w:r>
+    </w:p>
+    <w:p>
+      <w:pPr>
+        <w:pStyle w:val="Paragrafoelenco"/>
+        <w:numPr>
+          <w:ilvl w:val="1"/>
+          <w:numId w:val="8"/>
+        </w:numPr>
+      </w:pPr>
+      <w:r>
+        <w:t>Click sul primo della lista</w:t>
+      </w:r>
+    </w:p>
+    <w:p>
+      <w:pPr>
+        <w:pStyle w:val="Paragrafoelenco"/>
+        <w:numPr>
+          <w:ilvl w:val="1"/>
+          <w:numId w:val="8"/>
+        </w:numPr>
+      </w:pPr>
+      <w:r>
+        <w:t>Premere il tasto “</w:t>
+      </w:r>
+      <w:proofErr w:type="spellStart"/>
+      <w:r>
+        <w:t>Maiusc</w:t>
+      </w:r>
+      <w:proofErr w:type="spellEnd"/>
+      <w:r>
+        <w:t xml:space="preserve">” e </w:t>
+      </w:r>
+      <w:r>
+        <w:rPr>
+          <w:b/>
+          <w:bCs/>
+        </w:rPr>
+        <w:t>mantenerlo</w:t>
+      </w:r>
+      <w:r>
+        <w:t xml:space="preserve"> premuto</w:t>
+      </w:r>
+    </w:p>
+    <w:p>
+      <w:pPr>
+        <w:pStyle w:val="Paragrafoelenco"/>
+        <w:numPr>
+          <w:ilvl w:val="1"/>
+          <w:numId w:val="8"/>
+        </w:numPr>
+      </w:pPr>
+      <w:r>
+        <w:t>Click sull’ultimo della Lista</w:t>
+      </w:r>
+    </w:p>
+    <w:p>
+      <w:pPr>
+        <w:pStyle w:val="Paragrafoelenco"/>
+        <w:numPr>
+          <w:ilvl w:val="1"/>
+          <w:numId w:val="8"/>
+        </w:numPr>
+      </w:pPr>
+      <w:r>
+        <w:t>Rilascio del tasto “</w:t>
+      </w:r>
+      <w:proofErr w:type="spellStart"/>
+      <w:r>
+        <w:t>Maiusc</w:t>
+      </w:r>
+      <w:proofErr w:type="spellEnd"/>
+      <w:r>
+        <w:t>”</w:t>
+      </w:r>
+    </w:p>
+    <w:p>
+      <w:pPr>
+        <w:pStyle w:val="Paragrafoelenco"/>
+        <w:numPr>
+          <w:ilvl w:val="0"/>
+          <w:numId w:val="8"/>
+        </w:numPr>
+      </w:pPr>
+      <w:r>
+        <w:rPr>
+          <w:b/>
+          <w:bCs/>
+        </w:rPr>
+        <w:t>Piu Files disgiunti</w:t>
+      </w:r>
+      <w:r>
+        <w:t>:</w:t>
+      </w:r>
+    </w:p>
+    <w:p>
+      <w:pPr>
+        <w:pStyle w:val="Paragrafoelenco"/>
+        <w:numPr>
+          <w:ilvl w:val="1"/>
+          <w:numId w:val="8"/>
+        </w:numPr>
+      </w:pPr>
+      <w:r>
+        <w:t xml:space="preserve">Click sul primo </w:t>
+      </w:r>
+    </w:p>
+    <w:p>
+      <w:pPr>
+        <w:pStyle w:val="Paragrafoelenco"/>
+        <w:numPr>
+          <w:ilvl w:val="1"/>
+          <w:numId w:val="8"/>
+        </w:numPr>
+      </w:pPr>
+      <w:r>
+        <w:t>Premere il tasto “</w:t>
+      </w:r>
+      <w:r>
+        <w:t>Ctrl</w:t>
+      </w:r>
+      <w:r>
+        <w:t xml:space="preserve">” e </w:t>
+      </w:r>
+      <w:r>
+        <w:rPr>
+          <w:b/>
+          <w:bCs/>
+        </w:rPr>
+        <w:t>mantenerlo</w:t>
+      </w:r>
+      <w:r>
+        <w:t xml:space="preserve"> premuto</w:t>
+      </w:r>
+    </w:p>
+    <w:p>
+      <w:pPr>
+        <w:pStyle w:val="Paragrafoelenco"/>
+        <w:numPr>
+          <w:ilvl w:val="1"/>
+          <w:numId w:val="8"/>
+        </w:numPr>
+      </w:pPr>
+      <w:r>
+        <w:t>Click sugli altri da selezionare</w:t>
+      </w:r>
+    </w:p>
+    <w:p>
+      <w:pPr>
+        <w:pStyle w:val="Paragrafoelenco"/>
+        <w:numPr>
+          <w:ilvl w:val="1"/>
+          <w:numId w:val="8"/>
+        </w:numPr>
+      </w:pPr>
+      <w:r>
+        <w:t>Rilascio del tasto “</w:t>
+      </w:r>
+      <w:r>
+        <w:t>Ctrl</w:t>
+      </w:r>
+      <w:r>
+        <w:t>”</w:t>
+      </w:r>
+    </w:p>
+    <w:p>
+      <w:pPr>
+        <w:pStyle w:val="Paragrafoelenco"/>
+        <w:numPr>
+          <w:ilvl w:val="0"/>
+          <w:numId w:val="8"/>
+        </w:numPr>
+      </w:pPr>
+      <w:r>
+        <w:rPr>
+          <w:b/>
+          <w:bCs/>
+        </w:rPr>
+        <w:t>Tutti i</w:t>
+      </w:r>
+      <w:r>
+        <w:rPr>
+          <w:b/>
+          <w:bCs/>
+        </w:rPr>
+        <w:t xml:space="preserve"> Files</w:t>
+      </w:r>
+      <w:r>
+        <w:t>:</w:t>
+      </w:r>
+    </w:p>
+    <w:p>
+      <w:pPr>
+        <w:pStyle w:val="Paragrafoelenco"/>
+        <w:numPr>
+          <w:ilvl w:val="1"/>
+          <w:numId w:val="8"/>
+        </w:numPr>
+      </w:pPr>
+      <w:r>
+        <w:t xml:space="preserve">Click sul primo </w:t>
+      </w:r>
+    </w:p>
+    <w:p>
+      <w:pPr>
+        <w:pStyle w:val="Paragrafoelenco"/>
+        <w:numPr>
+          <w:ilvl w:val="1"/>
+          <w:numId w:val="8"/>
+        </w:numPr>
+      </w:pPr>
+      <w:r>
+        <w:t xml:space="preserve">Premere “Ctrl” e </w:t>
+      </w:r>
+      <w:r>
+        <w:t>“A” in contemporanea</w:t>
+      </w:r>
+    </w:p>
+    <w:p>
+      <w:pPr>
+        <w:pStyle w:val="Paragrafoelenco"/>
+        <w:numPr>
+          <w:ilvl w:val="1"/>
+          <w:numId w:val="8"/>
+        </w:numPr>
+      </w:pPr>
+      <w:r>
+        <w:t xml:space="preserve">Rilascio </w:t>
+      </w:r>
+      <w:r>
+        <w:t>di entrambi i tasti</w:t>
+      </w:r>
+    </w:p>
+    <w:p>
+      <w:r>
+        <w:t>Fatta la selezione</w:t>
+      </w:r>
+      <w:r>
+        <w:t>,</w:t>
+      </w:r>
+      <w:r>
+        <w:t xml:space="preserve"> si clicca su bottone  </w:t>
+      </w:r>
+      <w:r>
+        <w:rPr>
+          <w:noProof/>
+        </w:rPr>
+        <w:drawing>
+          <wp:inline distT="0" distB="0" distL="0" distR="0" wp14:anchorId="619F18D3" wp14:editId="170DA575">
+            <wp:extent cx="1285875" cy="333375"/>
+            <wp:effectExtent l="0" t="0" r="9525" b="9525"/>
+            <wp:docPr id="1800261444" name="Immagine 2"/>
+            <wp:cNvGraphicFramePr>
+              <a:graphicFrameLocks xmlns:a="http://schemas.openxmlformats.org/drawingml/2006/main" noChangeAspect="1"/>
+            </wp:cNvGraphicFramePr>
+            <a:graphic xmlns:a="http://schemas.openxmlformats.org/drawingml/2006/main">
+              <a:graphicData uri="http://schemas.openxmlformats.org/drawingml/2006/picture">
+                <pic:pic xmlns:pic="http://schemas.openxmlformats.org/drawingml/2006/picture">
+                  <pic:nvPicPr>
+                    <pic:cNvPr id="0" name="Picture 2"/>
+                    <pic:cNvPicPr>
+                      <a:picLocks noChangeAspect="1" noChangeArrowheads="1"/>
+                    </pic:cNvPicPr>
+                  </pic:nvPicPr>
+                  <pic:blipFill>
+                    <a:blip r:embed="rId25">
+                      <a:extLst>
+                        <a:ext uri="{28A0092B-C50C-407E-A947-70E740481C1C}">
+                          <a14:useLocalDpi xmlns:a14="http://schemas.microsoft.com/office/drawing/2010/main" val="0"/>
+                        </a:ext>
+                      </a:extLst>
+                    </a:blip>
+                    <a:srcRect/>
+                    <a:stretch>
+                      <a:fillRect/>
+                    </a:stretch>
+                  </pic:blipFill>
+                  <pic:spPr bwMode="auto">
+                    <a:xfrm>
+                      <a:off x="0" y="0"/>
+                      <a:ext cx="1285875" cy="333375"/>
+                    </a:xfrm>
+                    <a:prstGeom prst="rect">
+                      <a:avLst/>
+                    </a:prstGeom>
+                    <a:noFill/>
+                    <a:ln>
+                      <a:noFill/>
+                    </a:ln>
+                  </pic:spPr>
+                </pic:pic>
+              </a:graphicData>
+            </a:graphic>
+          </wp:inline>
+        </w:drawing>
+      </w:r>
+    </w:p>
+    <w:p>
+      <w:r>
+        <w:t>In basso della finestra, in basso, verrà mostrato la progressione della fase di import. Inoltre il mouse diventa una clessidra fintanto che il batch lavora.</w:t>
+      </w:r>
+    </w:p>
+    <w:p>
+      <w:r>
+        <w:t xml:space="preserve">Quando finito, </w:t>
+      </w:r>
+    </w:p>
+    <w:p>
+      <w:pPr>
+        <w:pStyle w:val="Paragrafoelenco"/>
+        <w:numPr>
+          <w:ilvl w:val="0"/>
+          <w:numId w:val="10"/>
+        </w:numPr>
+      </w:pPr>
+      <w:r>
+        <w:t>nella colonna “Id” comparirà un numero sequenziale di acquisizione per indicare che il file è stato processato.</w:t>
+      </w:r>
+    </w:p>
+    <w:p>
+      <w:pPr>
+        <w:pStyle w:val="Paragrafoelenco"/>
+        <w:numPr>
+          <w:ilvl w:val="0"/>
+          <w:numId w:val="10"/>
+        </w:numPr>
+      </w:pPr>
+      <w:r>
+        <w:t>Nella colonna “Qta. Righe” viene indicato quante righe del documento sono state processate.</w:t>
+      </w:r>
+    </w:p>
+    <w:p>
+      <w:pPr>
+        <w:pStyle w:val="Paragrafoelenco"/>
+        <w:numPr>
+          <w:ilvl w:val="0"/>
+          <w:numId w:val="10"/>
+        </w:numPr>
+      </w:pPr>
+      <w:r>
+        <w:t xml:space="preserve">Nella colonna “Data min.” si indica la data del record più </w:t>
+      </w:r>
+      <w:r>
+        <w:t>vecchio</w:t>
+      </w:r>
+    </w:p>
+    <w:p>
+      <w:pPr>
+        <w:pStyle w:val="Paragrafoelenco"/>
+        <w:numPr>
+          <w:ilvl w:val="0"/>
+          <w:numId w:val="10"/>
+        </w:numPr>
+      </w:pPr>
+      <w:r>
+        <w:t>Nella colonna “Data m</w:t>
+      </w:r>
+      <w:r>
+        <w:t>ax</w:t>
+      </w:r>
+      <w:r>
+        <w:t xml:space="preserve">.” si indica la data del record più </w:t>
+      </w:r>
+      <w:r>
+        <w:t>recente</w:t>
+      </w:r>
+    </w:p>
+    <w:p>
+      <w:pPr>
+        <w:pStyle w:val="Titolo2"/>
+      </w:pPr>
+      <w:bookmarkStart w:id="9" w:name="_Toc187514051"/>
+      <w:r>
+        <w:t>Comunicazioni di Log</w:t>
+      </w:r>
+      <w:bookmarkEnd w:id="9"/>
+    </w:p>
+    <w:p>
+      <w:r>
+        <w:t xml:space="preserve">L’elaborazione genera un serie di comunicazioni dette “log”. Queste compaiono nella finestra </w:t>
+      </w:r>
+      <w:r>
+        <w:rPr>
+          <w:b/>
+          <w:bCs/>
+          <w:color w:val="FF0000"/>
+        </w:rPr>
+        <w:t>(3)</w:t>
+      </w:r>
+      <w:r>
+        <w:t xml:space="preserve"> sotto l’elenco della tabella principale.</w:t>
+      </w:r>
+    </w:p>
+    <w:p>
+      <w:pPr>
+        <w:pStyle w:val="immagine"/>
+      </w:pPr>
+      <w:r>
+        <w:lastRenderedPageBreak/>
+        <w:drawing>
+          <wp:inline distT="0" distB="0" distL="0" distR="0" wp14:anchorId="766E4D96" wp14:editId="03E52CE1">
+            <wp:extent cx="6120130" cy="2268220"/>
+            <wp:effectExtent l="0" t="0" r="0" b="0"/>
+            <wp:docPr id="1244451948" name="Immagine 1"/>
+            <wp:cNvGraphicFramePr>
+              <a:graphicFrameLocks xmlns:a="http://schemas.openxmlformats.org/drawingml/2006/main" noChangeAspect="1"/>
+            </wp:cNvGraphicFramePr>
+            <a:graphic xmlns:a="http://schemas.openxmlformats.org/drawingml/2006/main">
+              <a:graphicData uri="http://schemas.openxmlformats.org/drawingml/2006/picture">
+                <pic:pic xmlns:pic="http://schemas.openxmlformats.org/drawingml/2006/picture">
+                  <pic:nvPicPr>
+                    <pic:cNvPr id="1244451948" name=""/>
+                    <pic:cNvPicPr/>
+                  </pic:nvPicPr>
+                  <pic:blipFill>
+                    <a:blip r:embed="rId26"/>
+                    <a:stretch>
+                      <a:fillRect/>
+                    </a:stretch>
+                  </pic:blipFill>
+                  <pic:spPr>
+                    <a:xfrm>
+                      <a:off x="0" y="0"/>
+                      <a:ext cx="6120130" cy="2268220"/>
+                    </a:xfrm>
+                    <a:prstGeom prst="rect">
+                      <a:avLst/>
+                    </a:prstGeom>
+                  </pic:spPr>
+                </pic:pic>
+              </a:graphicData>
+            </a:graphic>
+          </wp:inline>
+        </w:drawing>
+      </w:r>
+    </w:p>
+    <w:p>
+      <w:r>
+        <w:t>I messaggi di log si suddividono nelle seguenti categorie in base alla loro gravità:</w:t>
+      </w:r>
+    </w:p>
+    <w:p>
+      <w:pPr>
+        <w:pStyle w:val="Paragrafoelenco"/>
+        <w:numPr>
+          <w:ilvl w:val="0"/>
+          <w:numId w:val="11"/>
+        </w:numPr>
+      </w:pPr>
+      <w:r>
+        <w:rPr>
+          <w:b/>
+          <w:bCs/>
+        </w:rPr>
+        <w:t>DEBUG</w:t>
+      </w:r>
+      <w:r>
+        <w:t xml:space="preserve"> sono messaggi di basso livello che hanno importanza solo per lo sviluppatore per diagnostica</w:t>
+      </w:r>
+    </w:p>
+    <w:p>
+      <w:pPr>
+        <w:pStyle w:val="Paragrafoelenco"/>
+        <w:numPr>
+          <w:ilvl w:val="0"/>
+          <w:numId w:val="11"/>
+        </w:numPr>
+      </w:pPr>
+      <w:r>
+        <w:rPr>
+          <w:b/>
+          <w:bCs/>
+        </w:rPr>
+        <w:t>INFO</w:t>
+      </w:r>
+      <w:r>
+        <w:t xml:space="preserve"> indicano le sequenze di operazioni eseguite</w:t>
+      </w:r>
+    </w:p>
+    <w:p>
+      <w:pPr>
+        <w:pStyle w:val="Paragrafoelenco"/>
+        <w:numPr>
+          <w:ilvl w:val="0"/>
+          <w:numId w:val="11"/>
+        </w:numPr>
+      </w:pPr>
+      <w:r>
+        <w:rPr>
+          <w:b/>
+          <w:bCs/>
+        </w:rPr>
+        <w:t>WARN</w:t>
+      </w:r>
+      <w:r>
+        <w:t xml:space="preserve"> sono messaggi di attenzione che indicano che qualcosa non era in ordine prestabilito</w:t>
+      </w:r>
+    </w:p>
+    <w:p>
+      <w:pPr>
+        <w:pStyle w:val="Paragrafoelenco"/>
+        <w:numPr>
+          <w:ilvl w:val="0"/>
+          <w:numId w:val="11"/>
+        </w:numPr>
+      </w:pPr>
+      <w:r>
+        <w:rPr>
+          <w:b/>
+          <w:bCs/>
+        </w:rPr>
+        <w:t>ERROR</w:t>
+      </w:r>
+      <w:r>
+        <w:t xml:space="preserve"> sono messaggi di errore grave, vanno analizzati senza meno!</w:t>
+      </w:r>
+    </w:p>
+    <w:p>
+      <w:pPr>
+        <w:pStyle w:val="Paragrafoelenco"/>
+        <w:numPr>
+          <w:ilvl w:val="0"/>
+          <w:numId w:val="11"/>
+        </w:numPr>
+      </w:pPr>
+      <w:r>
+        <w:rPr>
+          <w:b/>
+          <w:bCs/>
+        </w:rPr>
+        <w:t>FATAL</w:t>
+      </w:r>
+      <w:r>
+        <w:t xml:space="preserve"> errori che </w:t>
+      </w:r>
+      <w:r>
+        <w:t>inficiano il proseguimento della elaborazione</w:t>
+      </w:r>
+    </w:p>
+    <w:p>
+      <w:r>
+        <w:t xml:space="preserve">Con il tasto (Clear) </w:t>
+      </w:r>
+      <w:r>
+        <w:rPr>
+          <w:b/>
+          <w:bCs/>
+          <w:color w:val="FF0000"/>
+        </w:rPr>
+        <w:t>(3.2)</w:t>
+      </w:r>
+      <w:r>
+        <w:t xml:space="preserve"> si possono azzerare. Con</w:t>
+      </w:r>
+      <w:r>
+        <w:t xml:space="preserve"> il combo </w:t>
+      </w:r>
+      <w:r>
+        <w:rPr>
+          <w:b/>
+          <w:bCs/>
+          <w:color w:val="C00000"/>
+        </w:rPr>
+        <w:t>(3.1)</w:t>
+      </w:r>
+      <w:r>
+        <w:t xml:space="preserve"> si decide da quale livello di gravità in su visualizzare i log.</w:t>
+      </w:r>
+    </w:p>
     <w:sectPr>
+      <w:footerReference w:type="default" r:id="rId27"/>
       <w:pgSz w:w="11906" w:h="16838"/>
       <w:pgMar w:top="1417" w:right="1134" w:bottom="1134" w:left="1134" w:header="708" w:footer="708" w:gutter="0"/>
       <w:cols w:space="708"/>
@@ -1947,6 +3195,157 @@
 </w:document>
 </file>
 
+<file path=word/endnotes.xml><?xml version="1.0" encoding="utf-8"?>
+<w:endnotes xmlns:wpc="http://schemas.microsoft.com/office/word/2010/wordprocessingCanvas" xmlns:cx="http://schemas.microsoft.com/office/drawing/2014/chartex" xmlns:cx1="http://schemas.microsoft.com/office/drawing/2015/9/8/chartex" xmlns:cx2="http://schemas.microsoft.com/office/drawing/2015/10/21/chartex" xmlns:cx3="http://schemas.microsoft.com/office/drawing/2016/5/9/chartex" xmlns:cx4="http://schemas.microsoft.com/office/drawing/2016/5/10/chartex" xmlns:cx5="http://schemas.microsoft.com/office/drawing/2016/5/11/chartex" xmlns:cx6="http://schemas.microsoft.com/office/drawing/2016/5/12/chartex" xmlns:cx7="http://schemas.microsoft.com/office/drawing/2016/5/13/chartex" xmlns:cx8="http://schemas.microsoft.com/office/drawing/2016/5/14/chartex" xmlns:mc="http://schemas.openxmlformats.org/markup-compatibility/2006" xmlns:aink="http://schemas.microsoft.com/office/drawing/2016/ink" xmlns:am3d="http://schemas.microsoft.com/office/drawing/2017/model3d" xmlns:o="urn:schemas-microsoft-com:office:office" xmlns:oel="http://schemas.microsoft.com/office/2019/extlst" xmlns:r="http://schemas.openxmlformats.org/officeDocument/2006/relationships" xmlns:m="http://schemas.openxmlformats.org/officeDocument/2006/math" xmlns:v="urn:schemas-microsoft-com:vml" xmlns:wp14="http://schemas.microsoft.com/office/word/2010/wordprocessingDrawing" xmlns:wp="http://schemas.openxmlformats.org/drawingml/2006/wordprocessingDrawing" xmlns:w10="urn:schemas-microsoft-com:office:word" xmlns:w="http://schemas.openxmlformats.org/wordprocessingml/2006/main" xmlns:w14="http://schemas.microsoft.com/office/word/2010/wordml" xmlns:w15="http://schemas.microsoft.com/office/word/2012/wordml" xmlns:w16cex="http://schemas.microsoft.com/office/word/2018/wordml/cex" xmlns:w16cid="http://schemas.microsoft.com/office/word/2016/wordml/cid" xmlns:w16="http://schemas.microsoft.com/office/word/2018/wordml" xmlns:w16du="http://schemas.microsoft.com/office/word/2023/wordml/word16du" xmlns:w16sdtdh="http://schemas.microsoft.com/office/word/2020/wordml/sdtdatahash" xmlns:w16sdtfl="http://schemas.microsoft.com/office/word/2024/wordml/sdtformatlock" xmlns:w16se="http://schemas.microsoft.com/office/word/2015/wordml/symex" xmlns:wpg="http://schemas.microsoft.com/office/word/2010/wordprocessingGroup" xmlns:wpi="http://schemas.microsoft.com/office/word/2010/wordprocessingInk" xmlns:wne="http://schemas.microsoft.com/office/word/2006/wordml" xmlns:wps="http://schemas.microsoft.com/office/word/2010/wordprocessingShape" mc:Ignorable="w14 w15 w16se w16cid w16 w16cex w16sdtdh w16sdtfl w16du wp14">
+  <w:endnote w:type="separator" w:id="-1">
+    <w:p>
+      <w:pPr>
+        <w:spacing w:before="0" w:after="0"/>
+      </w:pPr>
+      <w:r>
+        <w:separator/>
+      </w:r>
+    </w:p>
+  </w:endnote>
+  <w:endnote w:type="continuationSeparator" w:id="0">
+    <w:p>
+      <w:pPr>
+        <w:spacing w:before="0" w:after="0"/>
+      </w:pPr>
+      <w:r>
+        <w:continuationSeparator/>
+      </w:r>
+    </w:p>
+  </w:endnote>
+</w:endnotes>
+</file>
+
+<file path=word/footer1.xml><?xml version="1.0" encoding="utf-8"?>
+<w:ftr xmlns:wpc="http://schemas.microsoft.com/office/word/2010/wordprocessingCanvas" xmlns:cx="http://schemas.microsoft.com/office/drawing/2014/chartex" xmlns:cx1="http://schemas.microsoft.com/office/drawing/2015/9/8/chartex" xmlns:cx2="http://schemas.microsoft.com/office/drawing/2015/10/21/chartex" xmlns:cx3="http://schemas.microsoft.com/office/drawing/2016/5/9/chartex" xmlns:cx4="http://schemas.microsoft.com/office/drawing/2016/5/10/chartex" xmlns:cx5="http://schemas.microsoft.com/office/drawing/2016/5/11/chartex" xmlns:cx6="http://schemas.microsoft.com/office/drawing/2016/5/12/chartex" xmlns:cx7="http://schemas.microsoft.com/office/drawing/2016/5/13/chartex" xmlns:cx8="http://schemas.microsoft.com/office/drawing/2016/5/14/chartex" xmlns:mc="http://schemas.openxmlformats.org/markup-compatibility/2006" xmlns:aink="http://schemas.microsoft.com/office/drawing/2016/ink" xmlns:am3d="http://schemas.microsoft.com/office/drawing/2017/model3d" xmlns:o="urn:schemas-microsoft-com:office:office" xmlns:oel="http://schemas.microsoft.com/office/2019/extlst" xmlns:r="http://schemas.openxmlformats.org/officeDocument/2006/relationships" xmlns:m="http://schemas.openxmlformats.org/officeDocument/2006/math" xmlns:v="urn:schemas-microsoft-com:vml" xmlns:wp14="http://schemas.microsoft.com/office/word/2010/wordprocessingDrawing" xmlns:wp="http://schemas.openxmlformats.org/drawingml/2006/wordprocessingDrawing" xmlns:w10="urn:schemas-microsoft-com:office:word" xmlns:w="http://schemas.openxmlformats.org/wordprocessingml/2006/main" xmlns:w14="http://schemas.microsoft.com/office/word/2010/wordml" xmlns:w15="http://schemas.microsoft.com/office/word/2012/wordml" xmlns:w16cex="http://schemas.microsoft.com/office/word/2018/wordml/cex" xmlns:w16cid="http://schemas.microsoft.com/office/word/2016/wordml/cid" xmlns:w16="http://schemas.microsoft.com/office/word/2018/wordml" xmlns:w16du="http://schemas.microsoft.com/office/word/2023/wordml/word16du" xmlns:w16sdtdh="http://schemas.microsoft.com/office/word/2020/wordml/sdtdatahash" xmlns:w16sdtfl="http://schemas.microsoft.com/office/word/2024/wordml/sdtformatlock" xmlns:w16se="http://schemas.microsoft.com/office/word/2015/wordml/symex" xmlns:wpg="http://schemas.microsoft.com/office/word/2010/wordprocessingGroup" xmlns:wpi="http://schemas.microsoft.com/office/word/2010/wordprocessingInk" xmlns:wne="http://schemas.microsoft.com/office/word/2006/wordml" xmlns:wps="http://schemas.microsoft.com/office/word/2010/wordprocessingShape" mc:Ignorable="w14 w15 w16se w16cid w16 w16cex w16sdtdh w16sdtfl w16du wp14">
+  <w:p>
+    <w:pPr>
+      <w:rPr>
+        <w:rFonts w:asciiTheme="majorHAnsi" w:eastAsiaTheme="majorEastAsia" w:hAnsiTheme="majorHAnsi" w:cstheme="majorBidi"/>
+        <w:sz w:val="48"/>
+        <w:szCs w:val="48"/>
+      </w:rPr>
+    </w:pPr>
+    <w:sdt>
+      <w:sdtPr>
+        <w:id w:val="969400743"/>
+        <w:placeholder>
+          <w:docPart w:val="FB8AE740118D4FECB82E50F5BA1E4973"/>
+        </w:placeholder>
+        <w:temporary/>
+        <w:showingPlcHdr/>
+        <w15:appearance w15:val="hidden"/>
+      </w:sdtPr>
+      <w:sdtContent>
+        <w:r>
+          <w:t>[Digitare qui]</w:t>
+        </w:r>
+      </w:sdtContent>
+    </w:sdt>
+    <w:r>
+      <w:ptab w:relativeTo="margin" w:alignment="center" w:leader="none"/>
+    </w:r>
+    <w:sdt>
+      <w:sdtPr>
+        <w:rPr>
+          <w:rFonts w:asciiTheme="majorHAnsi" w:eastAsiaTheme="majorEastAsia" w:hAnsiTheme="majorHAnsi" w:cstheme="majorBidi"/>
+          <w:sz w:val="48"/>
+          <w:szCs w:val="48"/>
+        </w:rPr>
+        <w:id w:val="-999964318"/>
+      </w:sdtPr>
+      <w:sdtContent>
+        <w:sdt>
+          <w:sdtPr>
+            <w:rPr>
+              <w:rFonts w:asciiTheme="majorHAnsi" w:eastAsiaTheme="majorEastAsia" w:hAnsiTheme="majorHAnsi" w:cstheme="majorBidi"/>
+              <w:sz w:val="48"/>
+              <w:szCs w:val="48"/>
+            </w:rPr>
+            <w:id w:val="574478829"/>
+          </w:sdtPr>
+          <w:sdtContent>
+            <w:r>
+              <w:rPr>
+                <w:rFonts w:asciiTheme="minorHAnsi" w:eastAsiaTheme="minorEastAsia" w:hAnsiTheme="minorHAnsi" w:cs="Times New Roman"/>
+                <w:szCs w:val="22"/>
+              </w:rPr>
+              <w:fldChar w:fldCharType="begin"/>
+            </w:r>
+            <w:r>
+              <w:instrText>PAGE   \* MERGEFORMAT</w:instrText>
+            </w:r>
+            <w:r>
+              <w:rPr>
+                <w:rFonts w:asciiTheme="minorHAnsi" w:eastAsiaTheme="minorEastAsia" w:hAnsiTheme="minorHAnsi" w:cs="Times New Roman"/>
+                <w:szCs w:val="22"/>
+              </w:rPr>
+              <w:fldChar w:fldCharType="separate"/>
+            </w:r>
+            <w:r>
+              <w:rPr>
+                <w:rFonts w:asciiTheme="majorHAnsi" w:eastAsiaTheme="majorEastAsia" w:hAnsiTheme="majorHAnsi" w:cstheme="majorBidi"/>
+                <w:sz w:val="48"/>
+                <w:szCs w:val="48"/>
+              </w:rPr>
+              <w:t>1</w:t>
+            </w:r>
+            <w:r>
+              <w:rPr>
+                <w:rFonts w:asciiTheme="majorHAnsi" w:eastAsiaTheme="majorEastAsia" w:hAnsiTheme="majorHAnsi" w:cstheme="majorBidi"/>
+                <w:sz w:val="48"/>
+                <w:szCs w:val="48"/>
+              </w:rPr>
+              <w:fldChar w:fldCharType="end"/>
+            </w:r>
+          </w:sdtContent>
+        </w:sdt>
+      </w:sdtContent>
+    </w:sdt>
+  </w:p>
+  <w:p>
+    <w:pPr>
+      <w:pStyle w:val="Pidipagina"/>
+    </w:pPr>
+    <w:r>
+      <w:ptab w:relativeTo="margin" w:alignment="right" w:leader="none"/>
+    </w:r>
+    <w:r>
+      <w:t>11 gennaio 2025</w:t>
+    </w:r>
+  </w:p>
+</w:ftr>
+</file>
+
+<file path=word/footnotes.xml><?xml version="1.0" encoding="utf-8"?>
+<w:footnotes xmlns:wpc="http://schemas.microsoft.com/office/word/2010/wordprocessingCanvas" xmlns:cx="http://schemas.microsoft.com/office/drawing/2014/chartex" xmlns:cx1="http://schemas.microsoft.com/office/drawing/2015/9/8/chartex" xmlns:cx2="http://schemas.microsoft.com/office/drawing/2015/10/21/chartex" xmlns:cx3="http://schemas.microsoft.com/office/drawing/2016/5/9/chartex" xmlns:cx4="http://schemas.microsoft.com/office/drawing/2016/5/10/chartex" xmlns:cx5="http://schemas.microsoft.com/office/drawing/2016/5/11/chartex" xmlns:cx6="http://schemas.microsoft.com/office/drawing/2016/5/12/chartex" xmlns:cx7="http://schemas.microsoft.com/office/drawing/2016/5/13/chartex" xmlns:cx8="http://schemas.microsoft.com/office/drawing/2016/5/14/chartex" xmlns:mc="http://schemas.openxmlformats.org/markup-compatibility/2006" xmlns:aink="http://schemas.microsoft.com/office/drawing/2016/ink" xmlns:am3d="http://schemas.microsoft.com/office/drawing/2017/model3d" xmlns:o="urn:schemas-microsoft-com:office:office" xmlns:oel="http://schemas.microsoft.com/office/2019/extlst" xmlns:r="http://schemas.openxmlformats.org/officeDocument/2006/relationships" xmlns:m="http://schemas.openxmlformats.org/officeDocument/2006/math" xmlns:v="urn:schemas-microsoft-com:vml" xmlns:wp14="http://schemas.microsoft.com/office/word/2010/wordprocessingDrawing" xmlns:wp="http://schemas.openxmlformats.org/drawingml/2006/wordprocessingDrawing" xmlns:w10="urn:schemas-microsoft-com:office:word" xmlns:w="http://schemas.openxmlformats.org/wordprocessingml/2006/main" xmlns:w14="http://schemas.microsoft.com/office/word/2010/wordml" xmlns:w15="http://schemas.microsoft.com/office/word/2012/wordml" xmlns:w16cex="http://schemas.microsoft.com/office/word/2018/wordml/cex" xmlns:w16cid="http://schemas.microsoft.com/office/word/2016/wordml/cid" xmlns:w16="http://schemas.microsoft.com/office/word/2018/wordml" xmlns:w16du="http://schemas.microsoft.com/office/word/2023/wordml/word16du" xmlns:w16sdtdh="http://schemas.microsoft.com/office/word/2020/wordml/sdtdatahash" xmlns:w16sdtfl="http://schemas.microsoft.com/office/word/2024/wordml/sdtformatlock" xmlns:w16se="http://schemas.microsoft.com/office/word/2015/wordml/symex" xmlns:wpg="http://schemas.microsoft.com/office/word/2010/wordprocessingGroup" xmlns:wpi="http://schemas.microsoft.com/office/word/2010/wordprocessingInk" xmlns:wne="http://schemas.microsoft.com/office/word/2006/wordml" xmlns:wps="http://schemas.microsoft.com/office/word/2010/wordprocessingShape" mc:Ignorable="w14 w15 w16se w16cid w16 w16cex w16sdtdh w16sdtfl w16du wp14">
+  <w:footnote w:type="separator" w:id="-1">
+    <w:p>
+      <w:pPr>
+        <w:spacing w:before="0" w:after="0"/>
+      </w:pPr>
+      <w:r>
+        <w:separator/>
+      </w:r>
+    </w:p>
+  </w:footnote>
+  <w:footnote w:type="continuationSeparator" w:id="0">
+    <w:p>
+      <w:pPr>
+        <w:spacing w:before="0" w:after="0"/>
+      </w:pPr>
+      <w:r>
+        <w:continuationSeparator/>
+      </w:r>
+    </w:p>
+  </w:footnote>
+</w:footnotes>
+</file>
+
 <file path=word/numbering.xml><?xml version="1.0" encoding="utf-8"?>
 <w:numbering xmlns:wpc="http://schemas.microsoft.com/office/word/2010/wordprocessingCanvas" xmlns:cx="http://schemas.microsoft.com/office/drawing/2014/chartex" xmlns:cx1="http://schemas.microsoft.com/office/drawing/2015/9/8/chartex" xmlns:cx2="http://schemas.microsoft.com/office/drawing/2015/10/21/chartex" xmlns:cx3="http://schemas.microsoft.com/office/drawing/2016/5/9/chartex" xmlns:cx4="http://schemas.microsoft.com/office/drawing/2016/5/10/chartex" xmlns:cx5="http://schemas.microsoft.com/office/drawing/2016/5/11/chartex" xmlns:cx6="http://schemas.microsoft.com/office/drawing/2016/5/12/chartex" xmlns:cx7="http://schemas.microsoft.com/office/drawing/2016/5/13/chartex" xmlns:cx8="http://schemas.microsoft.com/office/drawing/2016/5/14/chartex" xmlns:mc="http://schemas.openxmlformats.org/markup-compatibility/2006" xmlns:aink="http://schemas.microsoft.com/office/drawing/2016/ink" xmlns:am3d="http://schemas.microsoft.com/office/drawing/2017/model3d" xmlns:o="urn:schemas-microsoft-com:office:office" xmlns:oel="http://schemas.microsoft.com/office/2019/extlst" xmlns:r="http://schemas.openxmlformats.org/officeDocument/2006/relationships" xmlns:m="http://schemas.openxmlformats.org/officeDocument/2006/math" xmlns:v="urn:schemas-microsoft-com:vml" xmlns:wp14="http://schemas.microsoft.com/office/word/2010/wordprocessingDrawing" xmlns:wp="http://schemas.openxmlformats.org/drawingml/2006/wordprocessingDrawing" xmlns:w10="urn:schemas-microsoft-com:office:word" xmlns:w="http://schemas.openxmlformats.org/wordprocessingml/2006/main" xmlns:w14="http://schemas.microsoft.com/office/word/2010/wordml" xmlns:w15="http://schemas.microsoft.com/office/word/2012/wordml" xmlns:w16cex="http://schemas.microsoft.com/office/word/2018/wordml/cex" xmlns:w16cid="http://schemas.microsoft.com/office/word/2016/wordml/cid" xmlns:w16="http://schemas.microsoft.com/office/word/2018/wordml" xmlns:w16du="http://schemas.microsoft.com/office/word/2023/wordml/word16du" xmlns:w16sdtdh="http://schemas.microsoft.com/office/word/2020/wordml/sdtdatahash" xmlns:w16sdtfl="http://schemas.microsoft.com/office/word/2024/wordml/sdtformatlock" xmlns:w16se="http://schemas.microsoft.com/office/word/2015/wordml/symex" xmlns:wpg="http://schemas.microsoft.com/office/word/2010/wordprocessingGroup" xmlns:wpi="http://schemas.microsoft.com/office/word/2010/wordprocessingInk" xmlns:wne="http://schemas.microsoft.com/office/word/2006/wordml" xmlns:wps="http://schemas.microsoft.com/office/word/2010/wordprocessingShape" mc:Ignorable="w14 w15 w16se w16cid w16 w16cex w16sdtdh w16sdtfl w16du wp14">
   <w:abstractNum w:abstractNumId="0" w15:restartNumberingAfterBreak="0">
@@ -2063,6 +3462,119 @@
     </w:lvl>
   </w:abstractNum>
   <w:abstractNum w:abstractNumId="1" w15:restartNumberingAfterBreak="0">
+    <w:nsid w:val="093268CD"/>
+    <w:multiLevelType w:val="hybridMultilevel"/>
+    <w:tmpl w:val="96001FD8"/>
+    <w:lvl w:ilvl="0" w:tplc="04100001">
+      <w:start w:val="1"/>
+      <w:numFmt w:val="bullet"/>
+      <w:lvlText w:val=""/>
+      <w:lvlJc w:val="left"/>
+      <w:pPr>
+        <w:ind w:left="720" w:hanging="360"/>
+      </w:pPr>
+      <w:rPr>
+        <w:rFonts w:ascii="Symbol" w:hAnsi="Symbol" w:hint="default"/>
+      </w:rPr>
+    </w:lvl>
+    <w:lvl w:ilvl="1" w:tplc="04100003" w:tentative="1">
+      <w:start w:val="1"/>
+      <w:numFmt w:val="bullet"/>
+      <w:lvlText w:val="o"/>
+      <w:lvlJc w:val="left"/>
+      <w:pPr>
+        <w:ind w:left="1440" w:hanging="360"/>
+      </w:pPr>
+      <w:rPr>
+        <w:rFonts w:ascii="Courier New" w:hAnsi="Courier New" w:cs="Courier New" w:hint="default"/>
+      </w:rPr>
+    </w:lvl>
+    <w:lvl w:ilvl="2" w:tplc="04100005" w:tentative="1">
+      <w:start w:val="1"/>
+      <w:numFmt w:val="bullet"/>
+      <w:lvlText w:val=""/>
+      <w:lvlJc w:val="left"/>
+      <w:pPr>
+        <w:ind w:left="2160" w:hanging="360"/>
+      </w:pPr>
+      <w:rPr>
+        <w:rFonts w:ascii="Wingdings" w:hAnsi="Wingdings" w:hint="default"/>
+      </w:rPr>
+    </w:lvl>
+    <w:lvl w:ilvl="3" w:tplc="04100001" w:tentative="1">
+      <w:start w:val="1"/>
+      <w:numFmt w:val="bullet"/>
+      <w:lvlText w:val=""/>
+      <w:lvlJc w:val="left"/>
+      <w:pPr>
+        <w:ind w:left="2880" w:hanging="360"/>
+      </w:pPr>
+      <w:rPr>
+        <w:rFonts w:ascii="Symbol" w:hAnsi="Symbol" w:hint="default"/>
+      </w:rPr>
+    </w:lvl>
+    <w:lvl w:ilvl="4" w:tplc="04100003" w:tentative="1">
+      <w:start w:val="1"/>
+      <w:numFmt w:val="bullet"/>
+      <w:lvlText w:val="o"/>
+      <w:lvlJc w:val="left"/>
+      <w:pPr>
+        <w:ind w:left="3600" w:hanging="360"/>
+      </w:pPr>
+      <w:rPr>
+        <w:rFonts w:ascii="Courier New" w:hAnsi="Courier New" w:cs="Courier New" w:hint="default"/>
+      </w:rPr>
+    </w:lvl>
+    <w:lvl w:ilvl="5" w:tplc="04100005" w:tentative="1">
+      <w:start w:val="1"/>
+      <w:numFmt w:val="bullet"/>
+      <w:lvlText w:val=""/>
+      <w:lvlJc w:val="left"/>
+      <w:pPr>
+        <w:ind w:left="4320" w:hanging="360"/>
+      </w:pPr>
+      <w:rPr>
+        <w:rFonts w:ascii="Wingdings" w:hAnsi="Wingdings" w:hint="default"/>
+      </w:rPr>
+    </w:lvl>
+    <w:lvl w:ilvl="6" w:tplc="04100001" w:tentative="1">
+      <w:start w:val="1"/>
+      <w:numFmt w:val="bullet"/>
+      <w:lvlText w:val=""/>
+      <w:lvlJc w:val="left"/>
+      <w:pPr>
+        <w:ind w:left="5040" w:hanging="360"/>
+      </w:pPr>
+      <w:rPr>
+        <w:rFonts w:ascii="Symbol" w:hAnsi="Symbol" w:hint="default"/>
+      </w:rPr>
+    </w:lvl>
+    <w:lvl w:ilvl="7" w:tplc="04100003" w:tentative="1">
+      <w:start w:val="1"/>
+      <w:numFmt w:val="bullet"/>
+      <w:lvlText w:val="o"/>
+      <w:lvlJc w:val="left"/>
+      <w:pPr>
+        <w:ind w:left="5760" w:hanging="360"/>
+      </w:pPr>
+      <w:rPr>
+        <w:rFonts w:ascii="Courier New" w:hAnsi="Courier New" w:cs="Courier New" w:hint="default"/>
+      </w:rPr>
+    </w:lvl>
+    <w:lvl w:ilvl="8" w:tplc="04100005" w:tentative="1">
+      <w:start w:val="1"/>
+      <w:numFmt w:val="bullet"/>
+      <w:lvlText w:val=""/>
+      <w:lvlJc w:val="left"/>
+      <w:pPr>
+        <w:ind w:left="6480" w:hanging="360"/>
+      </w:pPr>
+      <w:rPr>
+        <w:rFonts w:ascii="Wingdings" w:hAnsi="Wingdings" w:hint="default"/>
+      </w:rPr>
+    </w:lvl>
+  </w:abstractNum>
+  <w:abstractNum w:abstractNumId="2" w15:restartNumberingAfterBreak="0">
     <w:nsid w:val="0B5E4F5C"/>
     <w:multiLevelType w:val="hybridMultilevel"/>
     <w:tmpl w:val="7A242924"/>
@@ -2148,7 +3660,7 @@
       </w:pPr>
     </w:lvl>
   </w:abstractNum>
-  <w:abstractNum w:abstractNumId="2" w15:restartNumberingAfterBreak="0">
+  <w:abstractNum w:abstractNumId="3" w15:restartNumberingAfterBreak="0">
     <w:nsid w:val="11342EAF"/>
     <w:multiLevelType w:val="hybridMultilevel"/>
     <w:tmpl w:val="5FC8D1C8"/>
@@ -2261,7 +3773,7 @@
       </w:rPr>
     </w:lvl>
   </w:abstractNum>
-  <w:abstractNum w:abstractNumId="3" w15:restartNumberingAfterBreak="0">
+  <w:abstractNum w:abstractNumId="4" w15:restartNumberingAfterBreak="0">
     <w:nsid w:val="12A7350F"/>
     <w:multiLevelType w:val="hybridMultilevel"/>
     <w:tmpl w:val="756E8FD4"/>
@@ -2347,7 +3859,7 @@
       </w:pPr>
     </w:lvl>
   </w:abstractNum>
-  <w:abstractNum w:abstractNumId="4" w15:restartNumberingAfterBreak="0">
+  <w:abstractNum w:abstractNumId="5" w15:restartNumberingAfterBreak="0">
     <w:nsid w:val="26681B65"/>
     <w:multiLevelType w:val="hybridMultilevel"/>
     <w:tmpl w:val="4E40627E"/>
@@ -2433,7 +3945,233 @@
       </w:pPr>
     </w:lvl>
   </w:abstractNum>
-  <w:abstractNum w:abstractNumId="5" w15:restartNumberingAfterBreak="0">
+  <w:abstractNum w:abstractNumId="6" w15:restartNumberingAfterBreak="0">
+    <w:nsid w:val="48C0307B"/>
+    <w:multiLevelType w:val="multilevel"/>
+    <w:tmpl w:val="0410001F"/>
+    <w:lvl w:ilvl="0">
+      <w:start w:val="1"/>
+      <w:numFmt w:val="decimal"/>
+      <w:lvlText w:val="%1."/>
+      <w:lvlJc w:val="left"/>
+      <w:pPr>
+        <w:ind w:left="360" w:hanging="360"/>
+      </w:pPr>
+      <w:rPr>
+        <w:rFonts w:hint="default"/>
+      </w:rPr>
+    </w:lvl>
+    <w:lvl w:ilvl="1">
+      <w:start w:val="1"/>
+      <w:numFmt w:val="decimal"/>
+      <w:lvlText w:val="%1.%2."/>
+      <w:lvlJc w:val="left"/>
+      <w:pPr>
+        <w:ind w:left="792" w:hanging="432"/>
+      </w:pPr>
+      <w:rPr>
+        <w:rFonts w:hint="default"/>
+      </w:rPr>
+    </w:lvl>
+    <w:lvl w:ilvl="2">
+      <w:start w:val="1"/>
+      <w:numFmt w:val="decimal"/>
+      <w:lvlText w:val="%1.%2.%3."/>
+      <w:lvlJc w:val="left"/>
+      <w:pPr>
+        <w:ind w:left="1224" w:hanging="504"/>
+      </w:pPr>
+      <w:rPr>
+        <w:rFonts w:hint="default"/>
+      </w:rPr>
+    </w:lvl>
+    <w:lvl w:ilvl="3">
+      <w:start w:val="1"/>
+      <w:numFmt w:val="decimal"/>
+      <w:lvlText w:val="%1.%2.%3.%4."/>
+      <w:lvlJc w:val="left"/>
+      <w:pPr>
+        <w:ind w:left="1728" w:hanging="648"/>
+      </w:pPr>
+      <w:rPr>
+        <w:rFonts w:hint="default"/>
+      </w:rPr>
+    </w:lvl>
+    <w:lvl w:ilvl="4">
+      <w:start w:val="1"/>
+      <w:numFmt w:val="decimal"/>
+      <w:lvlText w:val="%1.%2.%3.%4.%5."/>
+      <w:lvlJc w:val="left"/>
+      <w:pPr>
+        <w:ind w:left="2232" w:hanging="792"/>
+      </w:pPr>
+      <w:rPr>
+        <w:rFonts w:hint="default"/>
+      </w:rPr>
+    </w:lvl>
+    <w:lvl w:ilvl="5">
+      <w:start w:val="1"/>
+      <w:numFmt w:val="decimal"/>
+      <w:lvlText w:val="%1.%2.%3.%4.%5.%6."/>
+      <w:lvlJc w:val="left"/>
+      <w:pPr>
+        <w:ind w:left="2736" w:hanging="936"/>
+      </w:pPr>
+      <w:rPr>
+        <w:rFonts w:hint="default"/>
+      </w:rPr>
+    </w:lvl>
+    <w:lvl w:ilvl="6">
+      <w:start w:val="1"/>
+      <w:numFmt w:val="decimal"/>
+      <w:lvlText w:val="%1.%2.%3.%4.%5.%6.%7."/>
+      <w:lvlJc w:val="left"/>
+      <w:pPr>
+        <w:ind w:left="3240" w:hanging="1080"/>
+      </w:pPr>
+      <w:rPr>
+        <w:rFonts w:hint="default"/>
+      </w:rPr>
+    </w:lvl>
+    <w:lvl w:ilvl="7">
+      <w:start w:val="1"/>
+      <w:numFmt w:val="decimal"/>
+      <w:lvlText w:val="%1.%2.%3.%4.%5.%6.%7.%8."/>
+      <w:lvlJc w:val="left"/>
+      <w:pPr>
+        <w:ind w:left="3744" w:hanging="1224"/>
+      </w:pPr>
+      <w:rPr>
+        <w:rFonts w:hint="default"/>
+      </w:rPr>
+    </w:lvl>
+    <w:lvl w:ilvl="8">
+      <w:start w:val="1"/>
+      <w:numFmt w:val="decimal"/>
+      <w:lvlText w:val="%1.%2.%3.%4.%5.%6.%7.%8.%9."/>
+      <w:lvlJc w:val="left"/>
+      <w:pPr>
+        <w:ind w:left="4320" w:hanging="1440"/>
+      </w:pPr>
+      <w:rPr>
+        <w:rFonts w:hint="default"/>
+      </w:rPr>
+    </w:lvl>
+  </w:abstractNum>
+  <w:abstractNum w:abstractNumId="7" w15:restartNumberingAfterBreak="0">
+    <w:nsid w:val="584774CD"/>
+    <w:multiLevelType w:val="hybridMultilevel"/>
+    <w:tmpl w:val="565A52C6"/>
+    <w:lvl w:ilvl="0" w:tplc="04100001">
+      <w:start w:val="1"/>
+      <w:numFmt w:val="bullet"/>
+      <w:lvlText w:val=""/>
+      <w:lvlJc w:val="left"/>
+      <w:pPr>
+        <w:ind w:left="720" w:hanging="360"/>
+      </w:pPr>
+      <w:rPr>
+        <w:rFonts w:ascii="Symbol" w:hAnsi="Symbol" w:hint="default"/>
+      </w:rPr>
+    </w:lvl>
+    <w:lvl w:ilvl="1" w:tplc="04100003" w:tentative="1">
+      <w:start w:val="1"/>
+      <w:numFmt w:val="bullet"/>
+      <w:lvlText w:val="o"/>
+      <w:lvlJc w:val="left"/>
+      <w:pPr>
+        <w:ind w:left="1440" w:hanging="360"/>
+      </w:pPr>
+      <w:rPr>
+        <w:rFonts w:ascii="Courier New" w:hAnsi="Courier New" w:cs="Courier New" w:hint="default"/>
+      </w:rPr>
+    </w:lvl>
+    <w:lvl w:ilvl="2" w:tplc="04100005" w:tentative="1">
+      <w:start w:val="1"/>
+      <w:numFmt w:val="bullet"/>
+      <w:lvlText w:val=""/>
+      <w:lvlJc w:val="left"/>
+      <w:pPr>
+        <w:ind w:left="2160" w:hanging="360"/>
+      </w:pPr>
+      <w:rPr>
+        <w:rFonts w:ascii="Wingdings" w:hAnsi="Wingdings" w:hint="default"/>
+      </w:rPr>
+    </w:lvl>
+    <w:lvl w:ilvl="3" w:tplc="04100001" w:tentative="1">
+      <w:start w:val="1"/>
+      <w:numFmt w:val="bullet"/>
+      <w:lvlText w:val=""/>
+      <w:lvlJc w:val="left"/>
+      <w:pPr>
+        <w:ind w:left="2880" w:hanging="360"/>
+      </w:pPr>
+      <w:rPr>
+        <w:rFonts w:ascii="Symbol" w:hAnsi="Symbol" w:hint="default"/>
+      </w:rPr>
+    </w:lvl>
+    <w:lvl w:ilvl="4" w:tplc="04100003" w:tentative="1">
+      <w:start w:val="1"/>
+      <w:numFmt w:val="bullet"/>
+      <w:lvlText w:val="o"/>
+      <w:lvlJc w:val="left"/>
+      <w:pPr>
+        <w:ind w:left="3600" w:hanging="360"/>
+      </w:pPr>
+      <w:rPr>
+        <w:rFonts w:ascii="Courier New" w:hAnsi="Courier New" w:cs="Courier New" w:hint="default"/>
+      </w:rPr>
+    </w:lvl>
+    <w:lvl w:ilvl="5" w:tplc="04100005" w:tentative="1">
+      <w:start w:val="1"/>
+      <w:numFmt w:val="bullet"/>
+      <w:lvlText w:val=""/>
+      <w:lvlJc w:val="left"/>
+      <w:pPr>
+        <w:ind w:left="4320" w:hanging="360"/>
+      </w:pPr>
+      <w:rPr>
+        <w:rFonts w:ascii="Wingdings" w:hAnsi="Wingdings" w:hint="default"/>
+      </w:rPr>
+    </w:lvl>
+    <w:lvl w:ilvl="6" w:tplc="04100001" w:tentative="1">
+      <w:start w:val="1"/>
+      <w:numFmt w:val="bullet"/>
+      <w:lvlText w:val=""/>
+      <w:lvlJc w:val="left"/>
+      <w:pPr>
+        <w:ind w:left="5040" w:hanging="360"/>
+      </w:pPr>
+      <w:rPr>
+        <w:rFonts w:ascii="Symbol" w:hAnsi="Symbol" w:hint="default"/>
+      </w:rPr>
+    </w:lvl>
+    <w:lvl w:ilvl="7" w:tplc="04100003" w:tentative="1">
+      <w:start w:val="1"/>
+      <w:numFmt w:val="bullet"/>
+      <w:lvlText w:val="o"/>
+      <w:lvlJc w:val="left"/>
+      <w:pPr>
+        <w:ind w:left="5760" w:hanging="360"/>
+      </w:pPr>
+      <w:rPr>
+        <w:rFonts w:ascii="Courier New" w:hAnsi="Courier New" w:cs="Courier New" w:hint="default"/>
+      </w:rPr>
+    </w:lvl>
+    <w:lvl w:ilvl="8" w:tplc="04100005" w:tentative="1">
+      <w:start w:val="1"/>
+      <w:numFmt w:val="bullet"/>
+      <w:lvlText w:val=""/>
+      <w:lvlJc w:val="left"/>
+      <w:pPr>
+        <w:ind w:left="6480" w:hanging="360"/>
+      </w:pPr>
+      <w:rPr>
+        <w:rFonts w:ascii="Wingdings" w:hAnsi="Wingdings" w:hint="default"/>
+      </w:rPr>
+    </w:lvl>
+  </w:abstractNum>
+  <w:abstractNum w:abstractNumId="8" w15:restartNumberingAfterBreak="0">
     <w:nsid w:val="6A4937C0"/>
     <w:multiLevelType w:val="hybridMultilevel"/>
     <w:tmpl w:val="0644C842"/>
@@ -2519,7 +4257,120 @@
       </w:pPr>
     </w:lvl>
   </w:abstractNum>
-  <w:abstractNum w:abstractNumId="6" w15:restartNumberingAfterBreak="0">
+  <w:abstractNum w:abstractNumId="9" w15:restartNumberingAfterBreak="0">
+    <w:nsid w:val="6DB20639"/>
+    <w:multiLevelType w:val="hybridMultilevel"/>
+    <w:tmpl w:val="F0441AB8"/>
+    <w:lvl w:ilvl="0" w:tplc="04100001">
+      <w:start w:val="1"/>
+      <w:numFmt w:val="bullet"/>
+      <w:lvlText w:val=""/>
+      <w:lvlJc w:val="left"/>
+      <w:pPr>
+        <w:ind w:left="1080" w:hanging="360"/>
+      </w:pPr>
+      <w:rPr>
+        <w:rFonts w:ascii="Symbol" w:hAnsi="Symbol" w:hint="default"/>
+      </w:rPr>
+    </w:lvl>
+    <w:lvl w:ilvl="1" w:tplc="04100003" w:tentative="1">
+      <w:start w:val="1"/>
+      <w:numFmt w:val="bullet"/>
+      <w:lvlText w:val="o"/>
+      <w:lvlJc w:val="left"/>
+      <w:pPr>
+        <w:ind w:left="1800" w:hanging="360"/>
+      </w:pPr>
+      <w:rPr>
+        <w:rFonts w:ascii="Courier New" w:hAnsi="Courier New" w:cs="Courier New" w:hint="default"/>
+      </w:rPr>
+    </w:lvl>
+    <w:lvl w:ilvl="2" w:tplc="04100005" w:tentative="1">
+      <w:start w:val="1"/>
+      <w:numFmt w:val="bullet"/>
+      <w:lvlText w:val=""/>
+      <w:lvlJc w:val="left"/>
+      <w:pPr>
+        <w:ind w:left="2520" w:hanging="360"/>
+      </w:pPr>
+      <w:rPr>
+        <w:rFonts w:ascii="Wingdings" w:hAnsi="Wingdings" w:hint="default"/>
+      </w:rPr>
+    </w:lvl>
+    <w:lvl w:ilvl="3" w:tplc="04100001" w:tentative="1">
+      <w:start w:val="1"/>
+      <w:numFmt w:val="bullet"/>
+      <w:lvlText w:val=""/>
+      <w:lvlJc w:val="left"/>
+      <w:pPr>
+        <w:ind w:left="3240" w:hanging="360"/>
+      </w:pPr>
+      <w:rPr>
+        <w:rFonts w:ascii="Symbol" w:hAnsi="Symbol" w:hint="default"/>
+      </w:rPr>
+    </w:lvl>
+    <w:lvl w:ilvl="4" w:tplc="04100003" w:tentative="1">
+      <w:start w:val="1"/>
+      <w:numFmt w:val="bullet"/>
+      <w:lvlText w:val="o"/>
+      <w:lvlJc w:val="left"/>
+      <w:pPr>
+        <w:ind w:left="3960" w:hanging="360"/>
+      </w:pPr>
+      <w:rPr>
+        <w:rFonts w:ascii="Courier New" w:hAnsi="Courier New" w:cs="Courier New" w:hint="default"/>
+      </w:rPr>
+    </w:lvl>
+    <w:lvl w:ilvl="5" w:tplc="04100005" w:tentative="1">
+      <w:start w:val="1"/>
+      <w:numFmt w:val="bullet"/>
+      <w:lvlText w:val=""/>
+      <w:lvlJc w:val="left"/>
+      <w:pPr>
+        <w:ind w:left="4680" w:hanging="360"/>
+      </w:pPr>
+      <w:rPr>
+        <w:rFonts w:ascii="Wingdings" w:hAnsi="Wingdings" w:hint="default"/>
+      </w:rPr>
+    </w:lvl>
+    <w:lvl w:ilvl="6" w:tplc="04100001" w:tentative="1">
+      <w:start w:val="1"/>
+      <w:numFmt w:val="bullet"/>
+      <w:lvlText w:val=""/>
+      <w:lvlJc w:val="left"/>
+      <w:pPr>
+        <w:ind w:left="5400" w:hanging="360"/>
+      </w:pPr>
+      <w:rPr>
+        <w:rFonts w:ascii="Symbol" w:hAnsi="Symbol" w:hint="default"/>
+      </w:rPr>
+    </w:lvl>
+    <w:lvl w:ilvl="7" w:tplc="04100003" w:tentative="1">
+      <w:start w:val="1"/>
+      <w:numFmt w:val="bullet"/>
+      <w:lvlText w:val="o"/>
+      <w:lvlJc w:val="left"/>
+      <w:pPr>
+        <w:ind w:left="6120" w:hanging="360"/>
+      </w:pPr>
+      <w:rPr>
+        <w:rFonts w:ascii="Courier New" w:hAnsi="Courier New" w:cs="Courier New" w:hint="default"/>
+      </w:rPr>
+    </w:lvl>
+    <w:lvl w:ilvl="8" w:tplc="04100005" w:tentative="1">
+      <w:start w:val="1"/>
+      <w:numFmt w:val="bullet"/>
+      <w:lvlText w:val=""/>
+      <w:lvlJc w:val="left"/>
+      <w:pPr>
+        <w:ind w:left="6840" w:hanging="360"/>
+      </w:pPr>
+      <w:rPr>
+        <w:rFonts w:ascii="Wingdings" w:hAnsi="Wingdings" w:hint="default"/>
+      </w:rPr>
+    </w:lvl>
+  </w:abstractNum>
+  <w:abstractNum w:abstractNumId="10" w15:restartNumberingAfterBreak="0">
     <w:nsid w:val="73735300"/>
     <w:multiLevelType w:val="hybridMultilevel"/>
     <w:tmpl w:val="C39838EA"/>
@@ -2606,25 +4457,37 @@
     </w:lvl>
   </w:abstractNum>
   <w:num w:numId="1" w16cid:durableId="1729955839">
-    <w:abstractNumId w:val="5"/>
+    <w:abstractNumId w:val="8"/>
   </w:num>
   <w:num w:numId="2" w16cid:durableId="882208912">
-    <w:abstractNumId w:val="3"/>
+    <w:abstractNumId w:val="4"/>
   </w:num>
   <w:num w:numId="3" w16cid:durableId="2118325385">
-    <w:abstractNumId w:val="6"/>
+    <w:abstractNumId w:val="10"/>
   </w:num>
   <w:num w:numId="4" w16cid:durableId="1805810936">
     <w:abstractNumId w:val="0"/>
   </w:num>
   <w:num w:numId="5" w16cid:durableId="1796749452">
+    <w:abstractNumId w:val="2"/>
+  </w:num>
+  <w:num w:numId="6" w16cid:durableId="72164194">
+    <w:abstractNumId w:val="5"/>
+  </w:num>
+  <w:num w:numId="7" w16cid:durableId="696850630">
+    <w:abstractNumId w:val="3"/>
+  </w:num>
+  <w:num w:numId="8" w16cid:durableId="633408106">
+    <w:abstractNumId w:val="6"/>
+  </w:num>
+  <w:num w:numId="9" w16cid:durableId="907686083">
+    <w:abstractNumId w:val="9"/>
+  </w:num>
+  <w:num w:numId="10" w16cid:durableId="1810248850">
     <w:abstractNumId w:val="1"/>
   </w:num>
-  <w:num w:numId="6" w16cid:durableId="72164194">
-    <w:abstractNumId w:val="4"/>
-  </w:num>
-  <w:num w:numId="7" w16cid:durableId="696850630">
-    <w:abstractNumId w:val="2"/>
+  <w:num w:numId="11" w16cid:durableId="1048803791">
+    <w:abstractNumId w:val="7"/>
   </w:num>
 </w:numbering>
 </file>
@@ -3046,10 +4909,11 @@
     <w:link w:val="Titolo1Carattere"/>
     <w:uiPriority w:val="9"/>
     <w:qFormat/>
-    <w:rsid w:val="009748D5"/>
+    <w:rsid w:val="00904626"/>
     <w:pPr>
       <w:keepNext/>
       <w:keepLines/>
+      <w:pageBreakBefore/>
       <w:spacing w:before="240" w:after="0"/>
       <w:outlineLvl w:val="0"/>
     </w:pPr>
@@ -3085,7 +4949,6 @@
   <w:style w:type="character" w:default="1" w:styleId="Carpredefinitoparagrafo">
     <w:name w:val="Default Paragraph Font"/>
     <w:uiPriority w:val="1"/>
-    <w:semiHidden/>
     <w:unhideWhenUsed/>
   </w:style>
   <w:style w:type="table" w:default="1" w:styleId="Tabellanormale">
@@ -3137,7 +5000,7 @@
     <w:basedOn w:val="Carpredefinitoparagrafo"/>
     <w:link w:val="Titolo1"/>
     <w:uiPriority w:val="9"/>
-    <w:rsid w:val="009748D5"/>
+    <w:rsid w:val="00904626"/>
     <w:rPr>
       <w:rFonts w:asciiTheme="majorHAnsi" w:eastAsiaTheme="majorEastAsia" w:hAnsiTheme="majorHAnsi" w:cstheme="majorBidi"/>
       <w:color w:val="0F4761" w:themeColor="accent1" w:themeShade="BF"/>
@@ -3221,6 +5084,7 @@
   <w:style w:type="paragraph" w:customStyle="1" w:styleId="immagine">
     <w:name w:val="immagine"/>
     <w:basedOn w:val="Normale"/>
+    <w:next w:val="Normale"/>
     <w:qFormat/>
     <w:rsid w:val="00C3073C"/>
     <w:pPr>
@@ -3230,7 +5094,649 @@
       <w:noProof/>
     </w:rPr>
   </w:style>
+  <w:style w:type="paragraph" w:styleId="Intestazione">
+    <w:name w:val="header"/>
+    <w:basedOn w:val="Normale"/>
+    <w:link w:val="IntestazioneCarattere"/>
+    <w:uiPriority w:val="99"/>
+    <w:unhideWhenUsed/>
+    <w:rsid w:val="006970CA"/>
+    <w:pPr>
+      <w:tabs>
+        <w:tab w:val="center" w:pos="4819"/>
+        <w:tab w:val="right" w:pos="9638"/>
+      </w:tabs>
+      <w:spacing w:before="0" w:after="0"/>
+    </w:pPr>
+  </w:style>
+  <w:style w:type="character" w:customStyle="1" w:styleId="IntestazioneCarattere">
+    <w:name w:val="Intestazione Carattere"/>
+    <w:basedOn w:val="Carpredefinitoparagrafo"/>
+    <w:link w:val="Intestazione"/>
+    <w:uiPriority w:val="99"/>
+    <w:rsid w:val="006970CA"/>
+    <w:rPr>
+      <w:rFonts w:ascii="Arial" w:hAnsi="Arial"/>
+      <w:sz w:val="22"/>
+    </w:rPr>
+  </w:style>
+  <w:style w:type="paragraph" w:styleId="Pidipagina">
+    <w:name w:val="footer"/>
+    <w:basedOn w:val="Normale"/>
+    <w:link w:val="PidipaginaCarattere"/>
+    <w:uiPriority w:val="99"/>
+    <w:unhideWhenUsed/>
+    <w:rsid w:val="006970CA"/>
+    <w:pPr>
+      <w:tabs>
+        <w:tab w:val="center" w:pos="4819"/>
+        <w:tab w:val="right" w:pos="9638"/>
+      </w:tabs>
+      <w:spacing w:before="0" w:after="0"/>
+    </w:pPr>
+  </w:style>
+  <w:style w:type="character" w:customStyle="1" w:styleId="PidipaginaCarattere">
+    <w:name w:val="Piè di pagina Carattere"/>
+    <w:basedOn w:val="Carpredefinitoparagrafo"/>
+    <w:link w:val="Pidipagina"/>
+    <w:uiPriority w:val="99"/>
+    <w:rsid w:val="006970CA"/>
+    <w:rPr>
+      <w:rFonts w:ascii="Arial" w:hAnsi="Arial"/>
+      <w:sz w:val="22"/>
+    </w:rPr>
+  </w:style>
 </w:styles>
+</file>
+
+<file path=word/glossary/document.xml><?xml version="1.0" encoding="utf-8"?>
+<w:glossaryDocument xmlns:wpc="http://schemas.microsoft.com/office/word/2010/wordprocessingCanvas" xmlns:cx="http://schemas.microsoft.com/office/drawing/2014/chartex" xmlns:cx1="http://schemas.microsoft.com/office/drawing/2015/9/8/chartex" xmlns:cx2="http://schemas.microsoft.com/office/drawing/2015/10/21/chartex" xmlns:cx3="http://schemas.microsoft.com/office/drawing/2016/5/9/chartex" xmlns:cx4="http://schemas.microsoft.com/office/drawing/2016/5/10/chartex" xmlns:cx5="http://schemas.microsoft.com/office/drawing/2016/5/11/chartex" xmlns:cx6="http://schemas.microsoft.com/office/drawing/2016/5/12/chartex" xmlns:cx7="http://schemas.microsoft.com/office/drawing/2016/5/13/chartex" xmlns:cx8="http://schemas.microsoft.com/office/drawing/2016/5/14/chartex" xmlns:mc="http://schemas.openxmlformats.org/markup-compatibility/2006" xmlns:aink="http://schemas.microsoft.com/office/drawing/2016/ink" xmlns:am3d="http://schemas.microsoft.com/office/drawing/2017/model3d" xmlns:o="urn:schemas-microsoft-com:office:office" xmlns:oel="http://schemas.microsoft.com/office/2019/extlst" xmlns:r="http://schemas.openxmlformats.org/officeDocument/2006/relationships" xmlns:m="http://schemas.openxmlformats.org/officeDocument/2006/math" xmlns:v="urn:schemas-microsoft-com:vml" xmlns:wp14="http://schemas.microsoft.com/office/word/2010/wordprocessingDrawing" xmlns:wp="http://schemas.openxmlformats.org/drawingml/2006/wordprocessingDrawing" xmlns:w10="urn:schemas-microsoft-com:office:word" xmlns:w="http://schemas.openxmlformats.org/wordprocessingml/2006/main" xmlns:w14="http://schemas.microsoft.com/office/word/2010/wordml" xmlns:w15="http://schemas.microsoft.com/office/word/2012/wordml" xmlns:w16cex="http://schemas.microsoft.com/office/word/2018/wordml/cex" xmlns:w16cid="http://schemas.microsoft.com/office/word/2016/wordml/cid" xmlns:w16="http://schemas.microsoft.com/office/word/2018/wordml" xmlns:w16du="http://schemas.microsoft.com/office/word/2023/wordml/word16du" xmlns:w16sdtdh="http://schemas.microsoft.com/office/word/2020/wordml/sdtdatahash" xmlns:w16sdtfl="http://schemas.microsoft.com/office/word/2024/wordml/sdtformatlock" xmlns:w16se="http://schemas.microsoft.com/office/word/2015/wordml/symex" xmlns:wpg="http://schemas.microsoft.com/office/word/2010/wordprocessingGroup" xmlns:wpi="http://schemas.microsoft.com/office/word/2010/wordprocessingInk" xmlns:wne="http://schemas.microsoft.com/office/word/2006/wordml" xmlns:wps="http://schemas.microsoft.com/office/word/2010/wordprocessingShape" mc:Ignorable="w14 w15 w16se w16cid w16 w16cex w16sdtdh w16sdtfl w16du wp14">
+  <w:docParts>
+    <w:docPart>
+      <w:docPartPr>
+        <w:name w:val="FB8AE740118D4FECB82E50F5BA1E4973"/>
+        <w:category>
+          <w:name w:val="Generale"/>
+          <w:gallery w:val="placeholder"/>
+        </w:category>
+        <w:types>
+          <w:type w:val="bbPlcHdr"/>
+        </w:types>
+        <w:behaviors>
+          <w:behavior w:val="content"/>
+        </w:behaviors>
+        <w:guid w:val="{680A9962-087F-4643-BBAB-4A4CEA2D6EB5}"/>
+      </w:docPartPr>
+      <w:docPartBody>
+        <w:p>
+          <w:pPr>
+            <w:pStyle w:val="FB8AE740118D4FECB82E50F5BA1E4973"/>
+          </w:pPr>
+          <w:r>
+            <w:t>[Digitare qui]</w:t>
+          </w:r>
+        </w:p>
+      </w:docPartBody>
+    </w:docPart>
+  </w:docParts>
+</w:glossaryDocument>
+</file>
+
+<file path=word/glossary/fontTable.xml><?xml version="1.0" encoding="utf-8"?>
+<w:fonts xmlns:mc="http://schemas.openxmlformats.org/markup-compatibility/2006" xmlns:r="http://schemas.openxmlformats.org/officeDocument/2006/relationships" xmlns:w="http://schemas.openxmlformats.org/wordprocessingml/2006/main" xmlns:w14="http://schemas.microsoft.com/office/word/2010/wordml" xmlns:w15="http://schemas.microsoft.com/office/word/2012/wordml" xmlns:w16cex="http://schemas.microsoft.com/office/word/2018/wordml/cex" xmlns:w16cid="http://schemas.microsoft.com/office/word/2016/wordml/cid" xmlns:w16="http://schemas.microsoft.com/office/word/2018/wordml" xmlns:w16du="http://schemas.microsoft.com/office/word/2023/wordml/word16du" xmlns:w16sdtdh="http://schemas.microsoft.com/office/word/2020/wordml/sdtdatahash" xmlns:w16sdtfl="http://schemas.microsoft.com/office/word/2024/wordml/sdtformatlock" xmlns:w16se="http://schemas.microsoft.com/office/word/2015/wordml/symex" mc:Ignorable="w14 w15 w16se w16cid w16 w16cex w16sdtdh w16sdtfl w16du">
+  <w:font w:name="Symbol">
+    <w:panose1 w:val="05050102010706020507"/>
+    <w:charset w:val="02"/>
+    <w:family w:val="roman"/>
+    <w:pitch w:val="variable"/>
+    <w:sig w:usb0="00000000" w:usb1="10000000" w:usb2="00000000" w:usb3="00000000" w:csb0="80000000" w:csb1="00000000"/>
+  </w:font>
+  <w:font w:name="Times New Roman">
+    <w:panose1 w:val="02020603050405020304"/>
+    <w:charset w:val="00"/>
+    <w:family w:val="roman"/>
+    <w:pitch w:val="variable"/>
+    <w:sig w:usb0="E0002EFF" w:usb1="C000785B" w:usb2="00000009" w:usb3="00000000" w:csb0="000001FF" w:csb1="00000000"/>
+  </w:font>
+  <w:font w:name="Courier New">
+    <w:panose1 w:val="02070309020205020404"/>
+    <w:charset w:val="00"/>
+    <w:family w:val="modern"/>
+    <w:pitch w:val="fixed"/>
+    <w:sig w:usb0="E0002EFF" w:usb1="C0007843" w:usb2="00000009" w:usb3="00000000" w:csb0="000001FF" w:csb1="00000000"/>
+  </w:font>
+  <w:font w:name="Wingdings">
+    <w:panose1 w:val="05000000000000000000"/>
+    <w:charset w:val="02"/>
+    <w:family w:val="auto"/>
+    <w:pitch w:val="variable"/>
+    <w:sig w:usb0="00000000" w:usb1="10000000" w:usb2="00000000" w:usb3="00000000" w:csb0="80000000" w:csb1="00000000"/>
+  </w:font>
+  <w:font w:name="Aptos">
+    <w:charset w:val="00"/>
+    <w:family w:val="swiss"/>
+    <w:pitch w:val="variable"/>
+    <w:sig w:usb0="20000287" w:usb1="00000003" w:usb2="00000000" w:usb3="00000000" w:csb0="0000019F" w:csb1="00000000"/>
+  </w:font>
+  <w:font w:name="Arial">
+    <w:panose1 w:val="020B0604020202020204"/>
+    <w:charset w:val="00"/>
+    <w:family w:val="swiss"/>
+    <w:pitch w:val="variable"/>
+    <w:sig w:usb0="E0002EFF" w:usb1="C000785B" w:usb2="00000009" w:usb3="00000000" w:csb0="000001FF" w:csb1="00000000"/>
+  </w:font>
+  <w:font w:name="Aptos Display">
+    <w:charset w:val="00"/>
+    <w:family w:val="swiss"/>
+    <w:pitch w:val="variable"/>
+    <w:sig w:usb0="20000287" w:usb1="00000003" w:usb2="00000000" w:usb3="00000000" w:csb0="0000019F" w:csb1="00000000"/>
+  </w:font>
+  <w:font w:name="Consolas">
+    <w:panose1 w:val="020B0609020204030204"/>
+    <w:charset w:val="00"/>
+    <w:family w:val="modern"/>
+    <w:pitch w:val="fixed"/>
+    <w:sig w:usb0="E00006FF" w:usb1="0000FCFF" w:usb2="00000001" w:usb3="00000000" w:csb0="0000019F" w:csb1="00000000"/>
+  </w:font>
+  <w:font w:name="Calibri">
+    <w:panose1 w:val="020F0502020204030204"/>
+    <w:charset w:val="00"/>
+    <w:family w:val="swiss"/>
+    <w:pitch w:val="variable"/>
+    <w:sig w:usb0="E4002EFF" w:usb1="C200247B" w:usb2="00000009" w:usb3="00000000" w:csb0="000001FF" w:csb1="00000000"/>
+  </w:font>
+  <w:font w:name="Calibri Light">
+    <w:panose1 w:val="020F0302020204030204"/>
+    <w:charset w:val="00"/>
+    <w:family w:val="swiss"/>
+    <w:pitch w:val="variable"/>
+    <w:sig w:usb0="E4002EFF" w:usb1="C200247B" w:usb2="00000009" w:usb3="00000000" w:csb0="000001FF" w:csb1="00000000"/>
+  </w:font>
+</w:fonts>
+</file>
+
+<file path=word/glossary/settings.xml><?xml version="1.0" encoding="utf-8"?>
+<w:settings xmlns:mc="http://schemas.openxmlformats.org/markup-compatibility/2006" xmlns:o="urn:schemas-microsoft-com:office:office" xmlns:r="http://schemas.openxmlformats.org/officeDocument/2006/relationships" xmlns:m="http://schemas.openxmlformats.org/officeDocument/2006/math" xmlns:v="urn:schemas-microsoft-com:vml" xmlns:w10="urn:schemas-microsoft-com:office:word" xmlns:w="http://schemas.openxmlformats.org/wordprocessingml/2006/main" xmlns:w14="http://schemas.microsoft.com/office/word/2010/wordml" xmlns:w15="http://schemas.microsoft.com/office/word/2012/wordml" xmlns:w16cex="http://schemas.microsoft.com/office/word/2018/wordml/cex" xmlns:w16cid="http://schemas.microsoft.com/office/word/2016/wordml/cid" xmlns:w16="http://schemas.microsoft.com/office/word/2018/wordml" xmlns:w16du="http://schemas.microsoft.com/office/word/2023/wordml/word16du" xmlns:w16sdtdh="http://schemas.microsoft.com/office/word/2020/wordml/sdtdatahash" xmlns:w16sdtfl="http://schemas.microsoft.com/office/word/2024/wordml/sdtformatlock" xmlns:w16se="http://schemas.microsoft.com/office/word/2015/wordml/symex" xmlns:sl="http://schemas.openxmlformats.org/schemaLibrary/2006/main" mc:Ignorable="w14 w15 w16se w16cid w16 w16cex w16sdtdh w16sdtfl w16du">
+  <w:view w:val="normal"/>
+  <w:defaultTabStop w:val="708"/>
+  <w:hyphenationZone w:val="283"/>
+  <w:characterSpacingControl w:val="doNotCompress"/>
+  <w:compat>
+    <w:useFELayout/>
+    <w:compatSetting w:name="compatibilityMode" w:uri="http://schemas.microsoft.com/office/word" w:val="15"/>
+    <w:compatSetting w:name="overrideTableStyleFontSizeAndJustification" w:uri="http://schemas.microsoft.com/office/word" w:val="1"/>
+    <w:compatSetting w:name="enableOpenTypeFeatures" w:uri="http://schemas.microsoft.com/office/word" w:val="1"/>
+    <w:compatSetting w:name="doNotFlipMirrorIndents" w:uri="http://schemas.microsoft.com/office/word" w:val="1"/>
+    <w:compatSetting w:name="differentiateMultirowTableHeaders" w:uri="http://schemas.microsoft.com/office/word" w:val="1"/>
+    <w:compatSetting w:name="useWord2013TrackBottomHyphenation" w:uri="http://schemas.microsoft.com/office/word" w:val="0"/>
+  </w:compat>
+  <w:rsids>
+    <w:rsidRoot w:val="009D6C4A"/>
+    <w:rsid w:val="000309D9"/>
+    <w:rsid w:val="006F5ECB"/>
+    <w:rsid w:val="009D6C4A"/>
+  </w:rsids>
+  <m:mathPr>
+    <m:mathFont m:val="Cambria Math"/>
+    <m:brkBin m:val="before"/>
+    <m:brkBinSub m:val="--"/>
+    <m:smallFrac m:val="0"/>
+    <m:dispDef/>
+    <m:lMargin m:val="0"/>
+    <m:rMargin m:val="0"/>
+    <m:defJc m:val="centerGroup"/>
+    <m:wrapIndent m:val="1440"/>
+    <m:intLim m:val="subSup"/>
+    <m:naryLim m:val="undOvr"/>
+  </m:mathPr>
+  <w:themeFontLang w:val="it-IT"/>
+  <w:clrSchemeMapping w:bg1="light1" w:t1="dark1" w:bg2="light2" w:t2="dark2" w:accent1="accent1" w:accent2="accent2" w:accent3="accent3" w:accent4="accent4" w:accent5="accent5" w:accent6="accent6" w:hyperlink="hyperlink" w:followedHyperlink="followedHyperlink"/>
+  <w:decimalSymbol w:val=","/>
+  <w:listSeparator w:val=";"/>
+  <w15:chartTrackingRefBased/>
+</w:settings>
+</file>
+
+<file path=word/glossary/styles.xml><?xml version="1.0" encoding="utf-8"?>
+<w:styles xmlns:mc="http://schemas.openxmlformats.org/markup-compatibility/2006" xmlns:r="http://schemas.openxmlformats.org/officeDocument/2006/relationships" xmlns:w="http://schemas.openxmlformats.org/wordprocessingml/2006/main" xmlns:w14="http://schemas.microsoft.com/office/word/2010/wordml" xmlns:w15="http://schemas.microsoft.com/office/word/2012/wordml" xmlns:w16cex="http://schemas.microsoft.com/office/word/2018/wordml/cex" xmlns:w16cid="http://schemas.microsoft.com/office/word/2016/wordml/cid" xmlns:w16="http://schemas.microsoft.com/office/word/2018/wordml" xmlns:w16du="http://schemas.microsoft.com/office/word/2023/wordml/word16du" xmlns:w16sdtdh="http://schemas.microsoft.com/office/word/2020/wordml/sdtdatahash" xmlns:w16sdtfl="http://schemas.microsoft.com/office/word/2024/wordml/sdtformatlock" xmlns:w16se="http://schemas.microsoft.com/office/word/2015/wordml/symex" mc:Ignorable="w14 w15 w16se w16cid w16 w16cex w16sdtdh w16sdtfl w16du">
+  <w:docDefaults>
+    <w:rPrDefault>
+      <w:rPr>
+        <w:rFonts w:asciiTheme="minorHAnsi" w:eastAsiaTheme="minorEastAsia" w:hAnsiTheme="minorHAnsi" w:cstheme="minorBidi"/>
+        <w:kern w:val="2"/>
+        <w:sz w:val="24"/>
+        <w:szCs w:val="24"/>
+        <w:lang w:val="it-IT" w:eastAsia="it-IT" w:bidi="ar-SA"/>
+        <w14:ligatures w14:val="standardContextual"/>
+      </w:rPr>
+    </w:rPrDefault>
+    <w:pPrDefault>
+      <w:pPr>
+        <w:spacing w:after="160" w:line="278" w:lineRule="auto"/>
+      </w:pPr>
+    </w:pPrDefault>
+  </w:docDefaults>
+  <w:latentStyles w:defLockedState="0" w:defUIPriority="99" w:defSemiHidden="0" w:defUnhideWhenUsed="0" w:defQFormat="0" w:count="376">
+    <w:lsdException w:name="Normal" w:uiPriority="0" w:qFormat="1"/>
+    <w:lsdException w:name="heading 1" w:uiPriority="9" w:qFormat="1"/>
+    <w:lsdException w:name="heading 2" w:semiHidden="1" w:uiPriority="9" w:unhideWhenUsed="1" w:qFormat="1"/>
+    <w:lsdException w:name="heading 3" w:semiHidden="1" w:uiPriority="9" w:unhideWhenUsed="1" w:qFormat="1"/>
+    <w:lsdException w:name="heading 4" w:semiHidden="1" w:uiPriority="9" w:unhideWhenUsed="1" w:qFormat="1"/>
+    <w:lsdException w:name="heading 5" w:semiHidden="1" w:uiPriority="9" w:unhideWhenUsed="1" w:qFormat="1"/>
+    <w:lsdException w:name="heading 6" w:semiHidden="1" w:uiPriority="9" w:unhideWhenUsed="1" w:qFormat="1"/>
+    <w:lsdException w:name="heading 7" w:semiHidden="1" w:uiPriority="9" w:unhideWhenUsed="1" w:qFormat="1"/>
+    <w:lsdException w:name="heading 8" w:semiHidden="1" w:uiPriority="9" w:unhideWhenUsed="1" w:qFormat="1"/>
+    <w:lsdException w:name="heading 9" w:semiHidden="1" w:uiPriority="9" w:unhideWhenUsed="1" w:qFormat="1"/>
+    <w:lsdException w:name="index 1" w:semiHidden="1" w:unhideWhenUsed="1"/>
+    <w:lsdException w:name="index 2" w:semiHidden="1" w:unhideWhenUsed="1"/>
+    <w:lsdException w:name="index 3" w:semiHidden="1" w:unhideWhenUsed="1"/>
+    <w:lsdException w:name="index 4" w:semiHidden="1" w:unhideWhenUsed="1"/>
+    <w:lsdException w:name="index 5" w:semiHidden="1" w:unhideWhenUsed="1"/>
+    <w:lsdException w:name="index 6" w:semiHidden="1" w:unhideWhenUsed="1"/>
+    <w:lsdException w:name="index 7" w:semiHidden="1" w:unhideWhenUsed="1"/>
+    <w:lsdException w:name="index 8" w:semiHidden="1" w:unhideWhenUsed="1"/>
+    <w:lsdException w:name="index 9" w:semiHidden="1" w:unhideWhenUsed="1"/>
+    <w:lsdException w:name="toc 1" w:semiHidden="1" w:uiPriority="39" w:unhideWhenUsed="1"/>
+    <w:lsdException w:name="toc 2" w:semiHidden="1" w:uiPriority="39" w:unhideWhenUsed="1"/>
+    <w:lsdException w:name="toc 3" w:semiHidden="1" w:uiPriority="39" w:unhideWhenUsed="1"/>
+    <w:lsdException w:name="toc 4" w:semiHidden="1" w:uiPriority="39" w:unhideWhenUsed="1"/>
+    <w:lsdException w:name="toc 5" w:semiHidden="1" w:uiPriority="39" w:unhideWhenUsed="1"/>
+    <w:lsdException w:name="toc 6" w:semiHidden="1" w:uiPriority="39" w:unhideWhenUsed="1"/>
+    <w:lsdException w:name="toc 7" w:semiHidden="1" w:uiPriority="39" w:unhideWhenUsed="1"/>
+    <w:lsdException w:name="toc 8" w:semiHidden="1" w:uiPriority="39" w:unhideWhenUsed="1"/>
+    <w:lsdException w:name="toc 9" w:semiHidden="1" w:uiPriority="39" w:unhideWhenUsed="1"/>
+    <w:lsdException w:name="Normal Indent" w:semiHidden="1" w:unhideWhenUsed="1"/>
+    <w:lsdException w:name="footnote text" w:semiHidden="1" w:unhideWhenUsed="1"/>
+    <w:lsdException w:name="annotation text" w:semiHidden="1" w:unhideWhenUsed="1"/>
+    <w:lsdException w:name="header" w:semiHidden="1" w:unhideWhenUsed="1"/>
+    <w:lsdException w:name="footer" w:semiHidden="1" w:unhideWhenUsed="1"/>
+    <w:lsdException w:name="index heading" w:semiHidden="1" w:unhideWhenUsed="1"/>
+    <w:lsdException w:name="caption" w:semiHidden="1" w:uiPriority="35" w:unhideWhenUsed="1" w:qFormat="1"/>
+    <w:lsdException w:name="table of figures" w:semiHidden="1" w:unhideWhenUsed="1"/>
+    <w:lsdException w:name="envelope address" w:semiHidden="1" w:unhideWhenUsed="1"/>
+    <w:lsdException w:name="envelope return" w:semiHidden="1" w:unhideWhenUsed="1"/>
+    <w:lsdException w:name="footnote reference" w:semiHidden="1" w:unhideWhenUsed="1"/>
+    <w:lsdException w:name="annotation reference" w:semiHidden="1" w:unhideWhenUsed="1"/>
+    <w:lsdException w:name="line number" w:semiHidden="1" w:unhideWhenUsed="1"/>
+    <w:lsdException w:name="page number" w:semiHidden="1" w:unhideWhenUsed="1"/>
+    <w:lsdException w:name="endnote reference" w:semiHidden="1" w:unhideWhenUsed="1"/>
+    <w:lsdException w:name="endnote text" w:semiHidden="1" w:unhideWhenUsed="1"/>
+    <w:lsdException w:name="table of authorities" w:semiHidden="1" w:unhideWhenUsed="1"/>
+    <w:lsdException w:name="macro" w:semiHidden="1" w:unhideWhenUsed="1"/>
+    <w:lsdException w:name="toa heading" w:semiHidden="1" w:unhideWhenUsed="1"/>
+    <w:lsdException w:name="List" w:semiHidden="1" w:unhideWhenUsed="1"/>
+    <w:lsdException w:name="List Bullet" w:semiHidden="1" w:unhideWhenUsed="1"/>
+    <w:lsdException w:name="List Number" w:semiHidden="1" w:unhideWhenUsed="1"/>
+    <w:lsdException w:name="List 2" w:semiHidden="1" w:unhideWhenUsed="1"/>
+    <w:lsdException w:name="List 3" w:semiHidden="1" w:unhideWhenUsed="1"/>
+    <w:lsdException w:name="List 4" w:semiHidden="1" w:unhideWhenUsed="1"/>
+    <w:lsdException w:name="List 5" w:semiHidden="1" w:unhideWhenUsed="1"/>
+    <w:lsdException w:name="List Bullet 2" w:semiHidden="1" w:unhideWhenUsed="1"/>
+    <w:lsdException w:name="List Bullet 3" w:semiHidden="1" w:unhideWhenUsed="1"/>
+    <w:lsdException w:name="List Bullet 4" w:semiHidden="1" w:unhideWhenUsed="1"/>
+    <w:lsdException w:name="List Bullet 5" w:semiHidden="1" w:unhideWhenUsed="1"/>
+    <w:lsdException w:name="List Number 2" w:semiHidden="1" w:unhideWhenUsed="1"/>
+    <w:lsdException w:name="List Number 3" w:semiHidden="1" w:unhideWhenUsed="1"/>
+    <w:lsdException w:name="List Number 4" w:semiHidden="1" w:unhideWhenUsed="1"/>
+    <w:lsdException w:name="List Number 5" w:semiHidden="1" w:unhideWhenUsed="1"/>
+    <w:lsdException w:name="Title" w:uiPriority="10" w:qFormat="1"/>
+    <w:lsdException w:name="Closing" w:semiHidden="1" w:unhideWhenUsed="1"/>
+    <w:lsdException w:name="Signature" w:semiHidden="1" w:unhideWhenUsed="1"/>
+    <w:lsdException w:name="Default Paragraph Font" w:semiHidden="1" w:uiPriority="1" w:unhideWhenUsed="1"/>
+    <w:lsdException w:name="Body Text" w:semiHidden="1" w:unhideWhenUsed="1"/>
+    <w:lsdException w:name="Body Text Indent" w:semiHidden="1" w:unhideWhenUsed="1"/>
+    <w:lsdException w:name="List Continue" w:semiHidden="1" w:unhideWhenUsed="1"/>
+    <w:lsdException w:name="List Continue 2" w:semiHidden="1" w:unhideWhenUsed="1"/>
+    <w:lsdException w:name="List Continue 3" w:semiHidden="1" w:unhideWhenUsed="1"/>
+    <w:lsdException w:name="List Continue 4" w:semiHidden="1" w:unhideWhenUsed="1"/>
+    <w:lsdException w:name="List Continue 5" w:semiHidden="1" w:unhideWhenUsed="1"/>
+    <w:lsdException w:name="Message Header" w:semiHidden="1" w:unhideWhenUsed="1"/>
+    <w:lsdException w:name="Subtitle" w:uiPriority="11" w:qFormat="1"/>
+    <w:lsdException w:name="Salutation" w:semiHidden="1" w:unhideWhenUsed="1"/>
+    <w:lsdException w:name="Date" w:semiHidden="1" w:unhideWhenUsed="1"/>
+    <w:lsdException w:name="Body Text First Indent" w:semiHidden="1" w:unhideWhenUsed="1"/>
+    <w:lsdException w:name="Body Text First Indent 2" w:semiHidden="1" w:unhideWhenUsed="1"/>
+    <w:lsdException w:name="Note Heading" w:semiHidden="1" w:unhideWhenUsed="1"/>
+    <w:lsdException w:name="Body Text 2" w:semiHidden="1" w:unhideWhenUsed="1"/>
+    <w:lsdException w:name="Body Text 3" w:semiHidden="1" w:unhideWhenUsed="1"/>
+    <w:lsdException w:name="Body Text Indent 2" w:semiHidden="1" w:unhideWhenUsed="1"/>
+    <w:lsdException w:name="Body Text Indent 3" w:semiHidden="1" w:unhideWhenUsed="1"/>
+    <w:lsdException w:name="Block Text" w:semiHidden="1" w:unhideWhenUsed="1"/>
+    <w:lsdException w:name="Hyperlink" w:semiHidden="1" w:unhideWhenUsed="1"/>
+    <w:lsdException w:name="FollowedHyperlink" w:semiHidden="1" w:unhideWhenUsed="1"/>
+    <w:lsdException w:name="Strong" w:uiPriority="22" w:qFormat="1"/>
+    <w:lsdException w:name="Emphasis" w:uiPriority="20" w:qFormat="1"/>
+    <w:lsdException w:name="Document Map" w:semiHidden="1" w:unhideWhenUsed="1"/>
+    <w:lsdException w:name="Plain Text" w:semiHidden="1" w:unhideWhenUsed="1"/>
+    <w:lsdException w:name="E-mail Signature" w:semiHidden="1" w:unhideWhenUsed="1"/>
+    <w:lsdException w:name="HTML Top of Form" w:semiHidden="1" w:unhideWhenUsed="1"/>
+    <w:lsdException w:name="HTML Bottom of Form" w:semiHidden="1" w:unhideWhenUsed="1"/>
+    <w:lsdException w:name="Normal (Web)" w:semiHidden="1" w:unhideWhenUsed="1"/>
+    <w:lsdException w:name="HTML Acronym" w:semiHidden="1" w:unhideWhenUsed="1"/>
+    <w:lsdException w:name="HTML Address" w:semiHidden="1" w:unhideWhenUsed="1"/>
+    <w:lsdException w:name="HTML Cite" w:semiHidden="1" w:unhideWhenUsed="1"/>
+    <w:lsdException w:name="HTML Code" w:semiHidden="1" w:unhideWhenUsed="1"/>
+    <w:lsdException w:name="HTML Definition" w:semiHidden="1" w:unhideWhenUsed="1"/>
+    <w:lsdException w:name="HTML Keyboard" w:semiHidden="1" w:unhideWhenUsed="1"/>
+    <w:lsdException w:name="HTML Preformatted" w:semiHidden="1" w:unhideWhenUsed="1"/>
+    <w:lsdException w:name="HTML Sample" w:semiHidden="1" w:unhideWhenUsed="1"/>
+    <w:lsdException w:name="HTML Typewriter" w:semiHidden="1" w:unhideWhenUsed="1"/>
+    <w:lsdException w:name="HTML Variable" w:semiHidden="1" w:unhideWhenUsed="1"/>
+    <w:lsdException w:name="Normal Table" w:semiHidden="1" w:unhideWhenUsed="1"/>
+    <w:lsdException w:name="annotation subject" w:semiHidden="1" w:unhideWhenUsed="1"/>
+    <w:lsdException w:name="No List" w:semiHidden="1" w:unhideWhenUsed="1"/>
+    <w:lsdException w:name="Outline List 1" w:semiHidden="1" w:unhideWhenUsed="1"/>
+    <w:lsdException w:name="Outline List 2" w:semiHidden="1" w:unhideWhenUsed="1"/>
+    <w:lsdException w:name="Outline List 3" w:semiHidden="1" w:unhideWhenUsed="1"/>
+    <w:lsdException w:name="Table Simple 1" w:semiHidden="1" w:unhideWhenUsed="1"/>
+    <w:lsdException w:name="Table Simple 2" w:semiHidden="1" w:unhideWhenUsed="1"/>
+    <w:lsdException w:name="Table Simple 3" w:semiHidden="1" w:unhideWhenUsed="1"/>
+    <w:lsdException w:name="Table Classic 1" w:semiHidden="1" w:unhideWhenUsed="1"/>
+    <w:lsdException w:name="Table Classic 2" w:semiHidden="1" w:unhideWhenUsed="1"/>
+    <w:lsdException w:name="Table Classic 3" w:semiHidden="1" w:unhideWhenUsed="1"/>
+    <w:lsdException w:name="Table Classic 4" w:semiHidden="1" w:unhideWhenUsed="1"/>
+    <w:lsdException w:name="Table Colorful 1" w:semiHidden="1" w:unhideWhenUsed="1"/>
+    <w:lsdException w:name="Table Colorful 2" w:semiHidden="1" w:unhideWhenUsed="1"/>
+    <w:lsdException w:name="Table Colorful 3" w:semiHidden="1" w:unhideWhenUsed="1"/>
+    <w:lsdException w:name="Table Columns 1" w:semiHidden="1" w:unhideWhenUsed="1"/>
+    <w:lsdException w:name="Table Columns 2" w:semiHidden="1" w:unhideWhenUsed="1"/>
+    <w:lsdException w:name="Table Columns 3" w:semiHidden="1" w:unhideWhenUsed="1"/>
+    <w:lsdException w:name="Table Columns 4" w:semiHidden="1" w:unhideWhenUsed="1"/>
+    <w:lsdException w:name="Table Columns 5" w:semiHidden="1" w:unhideWhenUsed="1"/>
+    <w:lsdException w:name="Table Grid 1" w:semiHidden="1" w:unhideWhenUsed="1"/>
+    <w:lsdException w:name="Table Grid 2" w:semiHidden="1" w:unhideWhenUsed="1"/>
+    <w:lsdException w:name="Table Grid 3" w:semiHidden="1" w:unhideWhenUsed="1"/>
+    <w:lsdException w:name="Table Grid 4" w:semiHidden="1" w:unhideWhenUsed="1"/>
+    <w:lsdException w:name="Table Grid 5" w:semiHidden="1" w:unhideWhenUsed="1"/>
+    <w:lsdException w:name="Table Grid 6" w:semiHidden="1" w:unhideWhenUsed="1"/>
+    <w:lsdException w:name="Table Grid 7" w:semiHidden="1" w:unhideWhenUsed="1"/>
+    <w:lsdException w:name="Table Grid 8" w:semiHidden="1" w:unhideWhenUsed="1"/>
+    <w:lsdException w:name="Table List 1" w:semiHidden="1" w:unhideWhenUsed="1"/>
+    <w:lsdException w:name="Table List 2" w:semiHidden="1" w:unhideWhenUsed="1"/>
+    <w:lsdException w:name="Table List 3" w:semiHidden="1" w:unhideWhenUsed="1"/>
+    <w:lsdException w:name="Table List 4" w:semiHidden="1" w:unhideWhenUsed="1"/>
+    <w:lsdException w:name="Table List 5" w:semiHidden="1" w:unhideWhenUsed="1"/>
+    <w:lsdException w:name="Table List 6" w:semiHidden="1" w:unhideWhenUsed="1"/>
+    <w:lsdException w:name="Table List 7" w:semiHidden="1" w:unhideWhenUsed="1"/>
+    <w:lsdException w:name="Table List 8" w:semiHidden="1" w:unhideWhenUsed="1"/>
+    <w:lsdException w:name="Table 3D effects 1" w:semiHidden="1" w:unhideWhenUsed="1"/>
+    <w:lsdException w:name="Table 3D effects 2" w:semiHidden="1" w:unhideWhenUsed="1"/>
+    <w:lsdException w:name="Table 3D effects 3" w:semiHidden="1" w:unhideWhenUsed="1"/>
+    <w:lsdException w:name="Table Contemporary" w:semiHidden="1" w:unhideWhenUsed="1"/>
+    <w:lsdException w:name="Table Elegant" w:semiHidden="1" w:unhideWhenUsed="1"/>
+    <w:lsdException w:name="Table Professional" w:semiHidden="1" w:unhideWhenUsed="1"/>
+    <w:lsdException w:name="Table Subtle 1" w:semiHidden="1" w:unhideWhenUsed="1"/>
+    <w:lsdException w:name="Table Subtle 2" w:semiHidden="1" w:unhideWhenUsed="1"/>
+    <w:lsdException w:name="Table Web 1" w:semiHidden="1" w:unhideWhenUsed="1"/>
+    <w:lsdException w:name="Table Web 2" w:semiHidden="1" w:unhideWhenUsed="1"/>
+    <w:lsdException w:name="Table Web 3" w:semiHidden="1" w:unhideWhenUsed="1"/>
+    <w:lsdException w:name="Balloon Text" w:semiHidden="1" w:unhideWhenUsed="1"/>
+    <w:lsdException w:name="Table Grid" w:uiPriority="39"/>
+    <w:lsdException w:name="Table Theme" w:semiHidden="1" w:unhideWhenUsed="1"/>
+    <w:lsdException w:name="Placeholder Text" w:semiHidden="1"/>
+    <w:lsdException w:name="No Spacing" w:uiPriority="1" w:qFormat="1"/>
+    <w:lsdException w:name="Light Shading" w:uiPriority="60"/>
+    <w:lsdException w:name="Light List" w:uiPriority="61"/>
+    <w:lsdException w:name="Light Grid" w:uiPriority="62"/>
+    <w:lsdException w:name="Medium Shading 1" w:uiPriority="63"/>
+    <w:lsdException w:name="Medium Shading 2" w:uiPriority="64"/>
+    <w:lsdException w:name="Medium List 1" w:uiPriority="65"/>
+    <w:lsdException w:name="Medium List 2" w:uiPriority="66"/>
+    <w:lsdException w:name="Medium Grid 1" w:uiPriority="67"/>
+    <w:lsdException w:name="Medium Grid 2" w:uiPriority="68"/>
+    <w:lsdException w:name="Medium Grid 3" w:uiPriority="69"/>
+    <w:lsdException w:name="Dark List" w:uiPriority="70"/>
+    <w:lsdException w:name="Colorful Shading" w:uiPriority="71"/>
+    <w:lsdException w:name="Colorful List" w:uiPriority="72"/>
+    <w:lsdException w:name="Colorful Grid" w:uiPriority="73"/>
+    <w:lsdException w:name="Light Shading Accent 1" w:uiPriority="60"/>
+    <w:lsdException w:name="Light List Accent 1" w:uiPriority="61"/>
+    <w:lsdException w:name="Light Grid Accent 1" w:uiPriority="62"/>
+    <w:lsdException w:name="Medium Shading 1 Accent 1" w:uiPriority="63"/>
+    <w:lsdException w:name="Medium Shading 2 Accent 1" w:uiPriority="64"/>
+    <w:lsdException w:name="Medium List 1 Accent 1" w:uiPriority="65"/>
+    <w:lsdException w:name="Revision" w:semiHidden="1"/>
+    <w:lsdException w:name="List Paragraph" w:uiPriority="34" w:qFormat="1"/>
+    <w:lsdException w:name="Quote" w:uiPriority="29" w:qFormat="1"/>
+    <w:lsdException w:name="Intense Quote" w:uiPriority="30" w:qFormat="1"/>
+    <w:lsdException w:name="Medium List 2 Accent 1" w:uiPriority="66"/>
+    <w:lsdException w:name="Medium Grid 1 Accent 1" w:uiPriority="67"/>
+    <w:lsdException w:name="Medium Grid 2 Accent 1" w:uiPriority="68"/>
+    <w:lsdException w:name="Medium Grid 3 Accent 1" w:uiPriority="69"/>
+    <w:lsdException w:name="Dark List Accent 1" w:uiPriority="70"/>
+    <w:lsdException w:name="Colorful Shading Accent 1" w:uiPriority="71"/>
+    <w:lsdException w:name="Colorful List Accent 1" w:uiPriority="72"/>
+    <w:lsdException w:name="Colorful Grid Accent 1" w:uiPriority="73"/>
+    <w:lsdException w:name="Light Shading Accent 2" w:uiPriority="60"/>
+    <w:lsdException w:name="Light List Accent 2" w:uiPriority="61"/>
+    <w:lsdException w:name="Light Grid Accent 2" w:uiPriority="62"/>
+    <w:lsdException w:name="Medium Shading 1 Accent 2" w:uiPriority="63"/>
+    <w:lsdException w:name="Medium Shading 2 Accent 2" w:uiPriority="64"/>
+    <w:lsdException w:name="Medium List 1 Accent 2" w:uiPriority="65"/>
+    <w:lsdException w:name="Medium List 2 Accent 2" w:uiPriority="66"/>
+    <w:lsdException w:name="Medium Grid 1 Accent 2" w:uiPriority="67"/>
+    <w:lsdException w:name="Medium Grid 2 Accent 2" w:uiPriority="68"/>
+    <w:lsdException w:name="Medium Grid 3 Accent 2" w:uiPriority="69"/>
+    <w:lsdException w:name="Dark List Accent 2" w:uiPriority="70"/>
+    <w:lsdException w:name="Colorful Shading Accent 2" w:uiPriority="71"/>
+    <w:lsdException w:name="Colorful List Accent 2" w:uiPriority="72"/>
+    <w:lsdException w:name="Colorful Grid Accent 2" w:uiPriority="73"/>
+    <w:lsdException w:name="Light Shading Accent 3" w:uiPriority="60"/>
+    <w:lsdException w:name="Light List Accent 3" w:uiPriority="61"/>
+    <w:lsdException w:name="Light Grid Accent 3" w:uiPriority="62"/>
+    <w:lsdException w:name="Medium Shading 1 Accent 3" w:uiPriority="63"/>
+    <w:lsdException w:name="Medium Shading 2 Accent 3" w:uiPriority="64"/>
+    <w:lsdException w:name="Medium List 1 Accent 3" w:uiPriority="65"/>
+    <w:lsdException w:name="Medium List 2 Accent 3" w:uiPriority="66"/>
+    <w:lsdException w:name="Medium Grid 1 Accent 3" w:uiPriority="67"/>
+    <w:lsdException w:name="Medium Grid 2 Accent 3" w:uiPriority="68"/>
+    <w:lsdException w:name="Medium Grid 3 Accent 3" w:uiPriority="69"/>
+    <w:lsdException w:name="Dark List Accent 3" w:uiPriority="70"/>
+    <w:lsdException w:name="Colorful Shading Accent 3" w:uiPriority="71"/>
+    <w:lsdException w:name="Colorful List Accent 3" w:uiPriority="72"/>
+    <w:lsdException w:name="Colorful Grid Accent 3" w:uiPriority="73"/>
+    <w:lsdException w:name="Light Shading Accent 4" w:uiPriority="60"/>
+    <w:lsdException w:name="Light List Accent 4" w:uiPriority="61"/>
+    <w:lsdException w:name="Light Grid Accent 4" w:uiPriority="62"/>
+    <w:lsdException w:name="Medium Shading 1 Accent 4" w:uiPriority="63"/>
+    <w:lsdException w:name="Medium Shading 2 Accent 4" w:uiPriority="64"/>
+    <w:lsdException w:name="Medium List 1 Accent 4" w:uiPriority="65"/>
+    <w:lsdException w:name="Medium List 2 Accent 4" w:uiPriority="66"/>
+    <w:lsdException w:name="Medium Grid 1 Accent 4" w:uiPriority="67"/>
+    <w:lsdException w:name="Medium Grid 2 Accent 4" w:uiPriority="68"/>
+    <w:lsdException w:name="Medium Grid 3 Accent 4" w:uiPriority="69"/>
+    <w:lsdException w:name="Dark List Accent 4" w:uiPriority="70"/>
+    <w:lsdException w:name="Colorful Shading Accent 4" w:uiPriority="71"/>
+    <w:lsdException w:name="Colorful List Accent 4" w:uiPriority="72"/>
+    <w:lsdException w:name="Colorful Grid Accent 4" w:uiPriority="73"/>
+    <w:lsdException w:name="Light Shading Accent 5" w:uiPriority="60"/>
+    <w:lsdException w:name="Light List Accent 5" w:uiPriority="61"/>
+    <w:lsdException w:name="Light Grid Accent 5" w:uiPriority="62"/>
+    <w:lsdException w:name="Medium Shading 1 Accent 5" w:uiPriority="63"/>
+    <w:lsdException w:name="Medium Shading 2 Accent 5" w:uiPriority="64"/>
+    <w:lsdException w:name="Medium List 1 Accent 5" w:uiPriority="65"/>
+    <w:lsdException w:name="Medium List 2 Accent 5" w:uiPriority="66"/>
+    <w:lsdException w:name="Medium Grid 1 Accent 5" w:uiPriority="67"/>
+    <w:lsdException w:name="Medium Grid 2 Accent 5" w:uiPriority="68"/>
+    <w:lsdException w:name="Medium Grid 3 Accent 5" w:uiPriority="69"/>
+    <w:lsdException w:name="Dark List Accent 5" w:uiPriority="70"/>
+    <w:lsdException w:name="Colorful Shading Accent 5" w:uiPriority="71"/>
+    <w:lsdException w:name="Colorful List Accent 5" w:uiPriority="72"/>
+    <w:lsdException w:name="Colorful Grid Accent 5" w:uiPriority="73"/>
+    <w:lsdException w:name="Light Shading Accent 6" w:uiPriority="60"/>
+    <w:lsdException w:name="Light List Accent 6" w:uiPriority="61"/>
+    <w:lsdException w:name="Light Grid Accent 6" w:uiPriority="62"/>
+    <w:lsdException w:name="Medium Shading 1 Accent 6" w:uiPriority="63"/>
+    <w:lsdException w:name="Medium Shading 2 Accent 6" w:uiPriority="64"/>
+    <w:lsdException w:name="Medium List 1 Accent 6" w:uiPriority="65"/>
+    <w:lsdException w:name="Medium List 2 Accent 6" w:uiPriority="66"/>
+    <w:lsdException w:name="Medium Grid 1 Accent 6" w:uiPriority="67"/>
+    <w:lsdException w:name="Medium Grid 2 Accent 6" w:uiPriority="68"/>
+    <w:lsdException w:name="Medium Grid 3 Accent 6" w:uiPriority="69"/>
+    <w:lsdException w:name="Dark List Accent 6" w:uiPriority="70"/>
+    <w:lsdException w:name="Colorful Shading Accent 6" w:uiPriority="71"/>
+    <w:lsdException w:name="Colorful List Accent 6" w:uiPriority="72"/>
+    <w:lsdException w:name="Colorful Grid Accent 6" w:uiPriority="73"/>
+    <w:lsdException w:name="Subtle Emphasis" w:uiPriority="19" w:qFormat="1"/>
+    <w:lsdException w:name="Intense Emphasis" w:uiPriority="21" w:qFormat="1"/>
+    <w:lsdException w:name="Subtle Reference" w:uiPriority="31" w:qFormat="1"/>
+    <w:lsdException w:name="Intense Reference" w:uiPriority="32" w:qFormat="1"/>
+    <w:lsdException w:name="Book Title" w:uiPriority="33" w:qFormat="1"/>
+    <w:lsdException w:name="Bibliography" w:semiHidden="1" w:uiPriority="37" w:unhideWhenUsed="1"/>
+    <w:lsdException w:name="TOC Heading" w:semiHidden="1" w:uiPriority="39" w:unhideWhenUsed="1" w:qFormat="1"/>
+    <w:lsdException w:name="Plain Table 1" w:uiPriority="41"/>
+    <w:lsdException w:name="Plain Table 2" w:uiPriority="42"/>
+    <w:lsdException w:name="Plain Table 3" w:uiPriority="43"/>
+    <w:lsdException w:name="Plain Table 4" w:uiPriority="44"/>
+    <w:lsdException w:name="Plain Table 5" w:uiPriority="45"/>
+    <w:lsdException w:name="Grid Table Light" w:uiPriority="40"/>
+    <w:lsdException w:name="Grid Table 1 Light" w:uiPriority="46"/>
+    <w:lsdException w:name="Grid Table 2" w:uiPriority="47"/>
+    <w:lsdException w:name="Grid Table 3" w:uiPriority="48"/>
+    <w:lsdException w:name="Grid Table 4" w:uiPriority="49"/>
+    <w:lsdException w:name="Grid Table 5 Dark" w:uiPriority="50"/>
+    <w:lsdException w:name="Grid Table 6 Colorful" w:uiPriority="51"/>
+    <w:lsdException w:name="Grid Table 7 Colorful" w:uiPriority="52"/>
+    <w:lsdException w:name="Grid Table 1 Light Accent 1" w:uiPriority="46"/>
+    <w:lsdException w:name="Grid Table 2 Accent 1" w:uiPriority="47"/>
+    <w:lsdException w:name="Grid Table 3 Accent 1" w:uiPriority="48"/>
+    <w:lsdException w:name="Grid Table 4 Accent 1" w:uiPriority="49"/>
+    <w:lsdException w:name="Grid Table 5 Dark Accent 1" w:uiPriority="50"/>
+    <w:lsdException w:name="Grid Table 6 Colorful Accent 1" w:uiPriority="51"/>
+    <w:lsdException w:name="Grid Table 7 Colorful Accent 1" w:uiPriority="52"/>
+    <w:lsdException w:name="Grid Table 1 Light Accent 2" w:uiPriority="46"/>
+    <w:lsdException w:name="Grid Table 2 Accent 2" w:uiPriority="47"/>
+    <w:lsdException w:name="Grid Table 3 Accent 2" w:uiPriority="48"/>
+    <w:lsdException w:name="Grid Table 4 Accent 2" w:uiPriority="49"/>
+    <w:lsdException w:name="Grid Table 5 Dark Accent 2" w:uiPriority="50"/>
+    <w:lsdException w:name="Grid Table 6 Colorful Accent 2" w:uiPriority="51"/>
+    <w:lsdException w:name="Grid Table 7 Colorful Accent 2" w:uiPriority="52"/>
+    <w:lsdException w:name="Grid Table 1 Light Accent 3" w:uiPriority="46"/>
+    <w:lsdException w:name="Grid Table 2 Accent 3" w:uiPriority="47"/>
+    <w:lsdException w:name="Grid Table 3 Accent 3" w:uiPriority="48"/>
+    <w:lsdException w:name="Grid Table 4 Accent 3" w:uiPriority="49"/>
+    <w:lsdException w:name="Grid Table 5 Dark Accent 3" w:uiPriority="50"/>
+    <w:lsdException w:name="Grid Table 6 Colorful Accent 3" w:uiPriority="51"/>
+    <w:lsdException w:name="Grid Table 7 Colorful Accent 3" w:uiPriority="52"/>
+    <w:lsdException w:name="Grid Table 1 Light Accent 4" w:uiPriority="46"/>
+    <w:lsdException w:name="Grid Table 2 Accent 4" w:uiPriority="47"/>
+    <w:lsdException w:name="Grid Table 3 Accent 4" w:uiPriority="48"/>
+    <w:lsdException w:name="Grid Table 4 Accent 4" w:uiPriority="49"/>
+    <w:lsdException w:name="Grid Table 5 Dark Accent 4" w:uiPriority="50"/>
+    <w:lsdException w:name="Grid Table 6 Colorful Accent 4" w:uiPriority="51"/>
+    <w:lsdException w:name="Grid Table 7 Colorful Accent 4" w:uiPriority="52"/>
+    <w:lsdException w:name="Grid Table 1 Light Accent 5" w:uiPriority="46"/>
+    <w:lsdException w:name="Grid Table 2 Accent 5" w:uiPriority="47"/>
+    <w:lsdException w:name="Grid Table 3 Accent 5" w:uiPriority="48"/>
+    <w:lsdException w:name="Grid Table 4 Accent 5" w:uiPriority="49"/>
+    <w:lsdException w:name="Grid Table 5 Dark Accent 5" w:uiPriority="50"/>
+    <w:lsdException w:name="Grid Table 6 Colorful Accent 5" w:uiPriority="51"/>
+    <w:lsdException w:name="Grid Table 7 Colorful Accent 5" w:uiPriority="52"/>
+    <w:lsdException w:name="Grid Table 1 Light Accent 6" w:uiPriority="46"/>
+    <w:lsdException w:name="Grid Table 2 Accent 6" w:uiPriority="47"/>
+    <w:lsdException w:name="Grid Table 3 Accent 6" w:uiPriority="48"/>
+    <w:lsdException w:name="Grid Table 4 Accent 6" w:uiPriority="49"/>
+    <w:lsdException w:name="Grid Table 5 Dark Accent 6" w:uiPriority="50"/>
+    <w:lsdException w:name="Grid Table 6 Colorful Accent 6" w:uiPriority="51"/>
+    <w:lsdException w:name="Grid Table 7 Colorful Accent 6" w:uiPriority="52"/>
+    <w:lsdException w:name="List Table 1 Light" w:uiPriority="46"/>
+    <w:lsdException w:name="List Table 2" w:uiPriority="47"/>
+    <w:lsdException w:name="List Table 3" w:uiPriority="48"/>
+    <w:lsdException w:name="List Table 4" w:uiPriority="49"/>
+    <w:lsdException w:name="List Table 5 Dark" w:uiPriority="50"/>
+    <w:lsdException w:name="List Table 6 Colorful" w:uiPriority="51"/>
+    <w:lsdException w:name="List Table 7 Colorful" w:uiPriority="52"/>
+    <w:lsdException w:name="List Table 1 Light Accent 1" w:uiPriority="46"/>
+    <w:lsdException w:name="List Table 2 Accent 1" w:uiPriority="47"/>
+    <w:lsdException w:name="List Table 3 Accent 1" w:uiPriority="48"/>
+    <w:lsdException w:name="List Table 4 Accent 1" w:uiPriority="49"/>
+    <w:lsdException w:name="List Table 5 Dark Accent 1" w:uiPriority="50"/>
+    <w:lsdException w:name="List Table 6 Colorful Accent 1" w:uiPriority="51"/>
+    <w:lsdException w:name="List Table 7 Colorful Accent 1" w:uiPriority="52"/>
+    <w:lsdException w:name="List Table 1 Light Accent 2" w:uiPriority="46"/>
+    <w:lsdException w:name="List Table 2 Accent 2" w:uiPriority="47"/>
+    <w:lsdException w:name="List Table 3 Accent 2" w:uiPriority="48"/>
+    <w:lsdException w:name="List Table 4 Accent 2" w:uiPriority="49"/>
+    <w:lsdException w:name="List Table 5 Dark Accent 2" w:uiPriority="50"/>
+    <w:lsdException w:name="List Table 6 Colorful Accent 2" w:uiPriority="51"/>
+    <w:lsdException w:name="List Table 7 Colorful Accent 2" w:uiPriority="52"/>
+    <w:lsdException w:name="List Table 1 Light Accent 3" w:uiPriority="46"/>
+    <w:lsdException w:name="List Table 2 Accent 3" w:uiPriority="47"/>
+    <w:lsdException w:name="List Table 3 Accent 3" w:uiPriority="48"/>
+    <w:lsdException w:name="List Table 4 Accent 3" w:uiPriority="49"/>
+    <w:lsdException w:name="List Table 5 Dark Accent 3" w:uiPriority="50"/>
+    <w:lsdException w:name="List Table 6 Colorful Accent 3" w:uiPriority="51"/>
+    <w:lsdException w:name="List Table 7 Colorful Accent 3" w:uiPriority="52"/>
+    <w:lsdException w:name="List Table 1 Light Accent 4" w:uiPriority="46"/>
+    <w:lsdException w:name="List Table 2 Accent 4" w:uiPriority="47"/>
+    <w:lsdException w:name="List Table 3 Accent 4" w:uiPriority="48"/>
+    <w:lsdException w:name="List Table 4 Accent 4" w:uiPriority="49"/>
+    <w:lsdException w:name="List Table 5 Dark Accent 4" w:uiPriority="50"/>
+    <w:lsdException w:name="List Table 6 Colorful Accent 4" w:uiPriority="51"/>
+    <w:lsdException w:name="List Table 7 Colorful Accent 4" w:uiPriority="52"/>
+    <w:lsdException w:name="List Table 1 Light Accent 5" w:uiPriority="46"/>
+    <w:lsdException w:name="List Table 2 Accent 5" w:uiPriority="47"/>
+    <w:lsdException w:name="List Table 3 Accent 5" w:uiPriority="48"/>
+    <w:lsdException w:name="List Table 4 Accent 5" w:uiPriority="49"/>
+    <w:lsdException w:name="List Table 5 Dark Accent 5" w:uiPriority="50"/>
+    <w:lsdException w:name="List Table 6 Colorful Accent 5" w:uiPriority="51"/>
+    <w:lsdException w:name="List Table 7 Colorful Accent 5" w:uiPriority="52"/>
+    <w:lsdException w:name="List Table 1 Light Accent 6" w:uiPriority="46"/>
+    <w:lsdException w:name="List Table 2 Accent 6" w:uiPriority="47"/>
+    <w:lsdException w:name="List Table 3 Accent 6" w:uiPriority="48"/>
+    <w:lsdException w:name="List Table 4 Accent 6" w:uiPriority="49"/>
+    <w:lsdException w:name="List Table 5 Dark Accent 6" w:uiPriority="50"/>
+    <w:lsdException w:name="List Table 6 Colorful Accent 6" w:uiPriority="51"/>
+    <w:lsdException w:name="List Table 7 Colorful Accent 6" w:uiPriority="52"/>
+    <w:lsdException w:name="Mention" w:semiHidden="1" w:unhideWhenUsed="1"/>
+    <w:lsdException w:name="Smart Hyperlink" w:semiHidden="1" w:unhideWhenUsed="1"/>
+    <w:lsdException w:name="Hashtag" w:semiHidden="1" w:unhideWhenUsed="1"/>
+    <w:lsdException w:name="Unresolved Mention" w:semiHidden="1" w:unhideWhenUsed="1"/>
+    <w:lsdException w:name="Smart Link" w:semiHidden="1" w:unhideWhenUsed="1"/>
+  </w:latentStyles>
+  <w:style w:type="paragraph" w:default="1" w:styleId="Normale">
+    <w:name w:val="Normal"/>
+    <w:qFormat/>
+  </w:style>
+  <w:style w:type="character" w:default="1" w:styleId="Carpredefinitoparagrafo">
+    <w:name w:val="Default Paragraph Font"/>
+    <w:uiPriority w:val="1"/>
+    <w:semiHidden/>
+    <w:unhideWhenUsed/>
+  </w:style>
+  <w:style w:type="table" w:default="1" w:styleId="Tabellanormale">
+    <w:name w:val="Normal Table"/>
+    <w:uiPriority w:val="99"/>
+    <w:semiHidden/>
+    <w:unhideWhenUsed/>
+    <w:tblPr>
+      <w:tblInd w:w="0" w:type="dxa"/>
+      <w:tblCellMar>
+        <w:top w:w="0" w:type="dxa"/>
+        <w:left w:w="108" w:type="dxa"/>
+        <w:bottom w:w="0" w:type="dxa"/>
+        <w:right w:w="108" w:type="dxa"/>
+      </w:tblCellMar>
+    </w:tblPr>
+  </w:style>
+  <w:style w:type="numbering" w:default="1" w:styleId="Nessunelenco">
+    <w:name w:val="No List"/>
+    <w:uiPriority w:val="99"/>
+    <w:semiHidden/>
+    <w:unhideWhenUsed/>
+  </w:style>
+  <w:style w:type="paragraph" w:customStyle="1" w:styleId="FB8AE740118D4FECB82E50F5BA1E4973">
+    <w:name w:val="FB8AE740118D4FECB82E50F5BA1E4973"/>
+    <w:rsid w:val="009D6C4A"/>
+  </w:style>
+</w:styles>
+</file>
+
+<file path=word/glossary/webSettings.xml><?xml version="1.0" encoding="utf-8"?>
+<w:webSettings xmlns:mc="http://schemas.openxmlformats.org/markup-compatibility/2006" xmlns:r="http://schemas.openxmlformats.org/officeDocument/2006/relationships" xmlns:w="http://schemas.openxmlformats.org/wordprocessingml/2006/main" xmlns:w14="http://schemas.microsoft.com/office/word/2010/wordml" xmlns:w15="http://schemas.microsoft.com/office/word/2012/wordml" xmlns:w16cex="http://schemas.microsoft.com/office/word/2018/wordml/cex" xmlns:w16cid="http://schemas.microsoft.com/office/word/2016/wordml/cid" xmlns:w16="http://schemas.microsoft.com/office/word/2018/wordml" xmlns:w16du="http://schemas.microsoft.com/office/word/2023/wordml/word16du" xmlns:w16sdtdh="http://schemas.microsoft.com/office/word/2020/wordml/sdtdatahash" xmlns:w16sdtfl="http://schemas.microsoft.com/office/word/2024/wordml/sdtformatlock" xmlns:w16se="http://schemas.microsoft.com/office/word/2015/wordml/symex" mc:Ignorable="w14 w15 w16se w16cid w16 w16cex w16sdtdh w16sdtfl w16du">
+  <w:optimizeForBrowser/>
+  <w:allowPNG/>
+</w:webSettings>
 </file>
 
 <file path=word/ink/ink1.xml><?xml version="1.0" encoding="utf-8"?>

</xml_diff>

<commit_message>
Passato ad unica tbella Movimenti con aggiunta di tiporec
</commit_message>
<xml_diff>
--- a/dati/Manuale Utente.docx
+++ b/dati/Manuale Utente.docx
@@ -56,7 +56,7 @@
           <w:r>
             <w:fldChar w:fldCharType="separate"/>
           </w:r>
-          <w:hyperlink w:anchor="_Toc187514042" w:history="1">
+          <w:hyperlink w:anchor="_Toc189322894" w:history="1">
             <w:r>
               <w:rPr>
                 <w:rStyle w:val="Collegamentoipertestuale"/>
@@ -83,7 +83,7 @@
                 <w:noProof/>
                 <w:webHidden/>
               </w:rPr>
-              <w:instrText xml:space="preserve"> PAGEREF _Toc187514042 \h </w:instrText>
+              <w:instrText xml:space="preserve"> PAGEREF _Toc189322894 \h </w:instrText>
             </w:r>
             <w:r>
               <w:rPr>
@@ -127,7 +127,7 @@
               <w:lang w:eastAsia="it-IT"/>
             </w:rPr>
           </w:pPr>
-          <w:hyperlink w:anchor="_Toc187514043" w:history="1">
+          <w:hyperlink w:anchor="_Toc189322895" w:history="1">
             <w:r>
               <w:rPr>
                 <w:rStyle w:val="Collegamentoipertestuale"/>
@@ -154,7 +154,7 @@
                 <w:noProof/>
                 <w:webHidden/>
               </w:rPr>
-              <w:instrText xml:space="preserve"> PAGEREF _Toc187514043 \h </w:instrText>
+              <w:instrText xml:space="preserve"> PAGEREF _Toc189322895 \h </w:instrText>
             </w:r>
             <w:r>
               <w:rPr>
@@ -198,7 +198,7 @@
               <w:lang w:eastAsia="it-IT"/>
             </w:rPr>
           </w:pPr>
-          <w:hyperlink w:anchor="_Toc187514044" w:history="1">
+          <w:hyperlink w:anchor="_Toc189322896" w:history="1">
             <w:r>
               <w:rPr>
                 <w:rStyle w:val="Collegamentoipertestuale"/>
@@ -225,7 +225,7 @@
                 <w:noProof/>
                 <w:webHidden/>
               </w:rPr>
-              <w:instrText xml:space="preserve"> PAGEREF _Toc187514044 \h </w:instrText>
+              <w:instrText xml:space="preserve"> PAGEREF _Toc189322896 \h </w:instrText>
             </w:r>
             <w:r>
               <w:rPr>
@@ -269,7 +269,7 @@
               <w:lang w:eastAsia="it-IT"/>
             </w:rPr>
           </w:pPr>
-          <w:hyperlink w:anchor="_Toc187514045" w:history="1">
+          <w:hyperlink w:anchor="_Toc189322897" w:history="1">
             <w:r>
               <w:rPr>
                 <w:rStyle w:val="Collegamentoipertestuale"/>
@@ -296,7 +296,7 @@
                 <w:noProof/>
                 <w:webHidden/>
               </w:rPr>
-              <w:instrText xml:space="preserve"> PAGEREF _Toc187514045 \h </w:instrText>
+              <w:instrText xml:space="preserve"> PAGEREF _Toc189322897 \h </w:instrText>
             </w:r>
             <w:r>
               <w:rPr>
@@ -340,7 +340,7 @@
               <w:lang w:eastAsia="it-IT"/>
             </w:rPr>
           </w:pPr>
-          <w:hyperlink w:anchor="_Toc187514046" w:history="1">
+          <w:hyperlink w:anchor="_Toc189322898" w:history="1">
             <w:r>
               <w:rPr>
                 <w:rStyle w:val="Collegamentoipertestuale"/>
@@ -367,7 +367,7 @@
                 <w:noProof/>
                 <w:webHidden/>
               </w:rPr>
-              <w:instrText xml:space="preserve"> PAGEREF _Toc187514046 \h </w:instrText>
+              <w:instrText xml:space="preserve"> PAGEREF _Toc189322898 \h </w:instrText>
             </w:r>
             <w:r>
               <w:rPr>
@@ -411,7 +411,7 @@
               <w:lang w:eastAsia="it-IT"/>
             </w:rPr>
           </w:pPr>
-          <w:hyperlink w:anchor="_Toc187514047" w:history="1">
+          <w:hyperlink w:anchor="_Toc189322899" w:history="1">
             <w:r>
               <w:rPr>
                 <w:rStyle w:val="Collegamentoipertestuale"/>
@@ -438,7 +438,7 @@
                 <w:noProof/>
                 <w:webHidden/>
               </w:rPr>
-              <w:instrText xml:space="preserve"> PAGEREF _Toc187514047 \h </w:instrText>
+              <w:instrText xml:space="preserve"> PAGEREF _Toc189322899 \h </w:instrText>
             </w:r>
             <w:r>
               <w:rPr>
@@ -482,7 +482,7 @@
               <w:lang w:eastAsia="it-IT"/>
             </w:rPr>
           </w:pPr>
-          <w:hyperlink w:anchor="_Toc187514048" w:history="1">
+          <w:hyperlink w:anchor="_Toc189322900" w:history="1">
             <w:r>
               <w:rPr>
                 <w:rStyle w:val="Collegamentoipertestuale"/>
@@ -509,7 +509,7 @@
                 <w:noProof/>
                 <w:webHidden/>
               </w:rPr>
-              <w:instrText xml:space="preserve"> PAGEREF _Toc187514048 \h </w:instrText>
+              <w:instrText xml:space="preserve"> PAGEREF _Toc189322900 \h </w:instrText>
             </w:r>
             <w:r>
               <w:rPr>
@@ -553,7 +553,7 @@
               <w:lang w:eastAsia="it-IT"/>
             </w:rPr>
           </w:pPr>
-          <w:hyperlink w:anchor="_Toc187514049" w:history="1">
+          <w:hyperlink w:anchor="_Toc189322901" w:history="1">
             <w:r>
               <w:rPr>
                 <w:rStyle w:val="Collegamentoipertestuale"/>
@@ -580,7 +580,7 @@
                 <w:noProof/>
                 <w:webHidden/>
               </w:rPr>
-              <w:instrText xml:space="preserve"> PAGEREF _Toc187514049 \h </w:instrText>
+              <w:instrText xml:space="preserve"> PAGEREF _Toc189322901 \h </w:instrText>
             </w:r>
             <w:r>
               <w:rPr>
@@ -624,7 +624,7 @@
               <w:lang w:eastAsia="it-IT"/>
             </w:rPr>
           </w:pPr>
-          <w:hyperlink w:anchor="_Toc187514050" w:history="1">
+          <w:hyperlink w:anchor="_Toc189322902" w:history="1">
             <w:r>
               <w:rPr>
                 <w:rStyle w:val="Collegamentoipertestuale"/>
@@ -651,7 +651,7 @@
                 <w:noProof/>
                 <w:webHidden/>
               </w:rPr>
-              <w:instrText xml:space="preserve"> PAGEREF _Toc187514050 \h </w:instrText>
+              <w:instrText xml:space="preserve"> PAGEREF _Toc189322902 \h </w:instrText>
             </w:r>
             <w:r>
               <w:rPr>
@@ -695,7 +695,7 @@
               <w:lang w:eastAsia="it-IT"/>
             </w:rPr>
           </w:pPr>
-          <w:hyperlink w:anchor="_Toc187514051" w:history="1">
+          <w:hyperlink w:anchor="_Toc189322903" w:history="1">
             <w:r>
               <w:rPr>
                 <w:rStyle w:val="Collegamentoipertestuale"/>
@@ -722,7 +722,7 @@
                 <w:noProof/>
                 <w:webHidden/>
               </w:rPr>
-              <w:instrText xml:space="preserve"> PAGEREF _Toc187514051 \h </w:instrText>
+              <w:instrText xml:space="preserve"> PAGEREF _Toc189322903 \h </w:instrText>
             </w:r>
             <w:r>
               <w:rPr>
@@ -743,6 +743,219 @@
                 <w:webHidden/>
               </w:rPr>
               <w:t>9</w:t>
+            </w:r>
+            <w:r>
+              <w:rPr>
+                <w:noProof/>
+                <w:webHidden/>
+              </w:rPr>
+              <w:fldChar w:fldCharType="end"/>
+            </w:r>
+          </w:hyperlink>
+        </w:p>
+        <w:p>
+          <w:pPr>
+            <w:pStyle w:val="Sommario1"/>
+            <w:tabs>
+              <w:tab w:val="right" w:leader="dot" w:pos="9628"/>
+            </w:tabs>
+            <w:rPr>
+              <w:rFonts w:asciiTheme="minorHAnsi" w:eastAsiaTheme="minorEastAsia" w:hAnsiTheme="minorHAnsi"/>
+              <w:noProof/>
+              <w:sz w:val="24"/>
+              <w:lang w:eastAsia="it-IT"/>
+            </w:rPr>
+          </w:pPr>
+          <w:hyperlink w:anchor="_Toc189322904" w:history="1">
+            <w:r>
+              <w:rPr>
+                <w:rStyle w:val="Collegamentoipertestuale"/>
+                <w:noProof/>
+              </w:rPr>
+              <w:t>Indovina Codici Statistici</w:t>
+            </w:r>
+            <w:r>
+              <w:rPr>
+                <w:noProof/>
+                <w:webHidden/>
+              </w:rPr>
+              <w:tab/>
+            </w:r>
+            <w:r>
+              <w:rPr>
+                <w:noProof/>
+                <w:webHidden/>
+              </w:rPr>
+              <w:fldChar w:fldCharType="begin"/>
+            </w:r>
+            <w:r>
+              <w:rPr>
+                <w:noProof/>
+                <w:webHidden/>
+              </w:rPr>
+              <w:instrText xml:space="preserve"> PAGEREF _Toc189322904 \h </w:instrText>
+            </w:r>
+            <w:r>
+              <w:rPr>
+                <w:noProof/>
+                <w:webHidden/>
+              </w:rPr>
+            </w:r>
+            <w:r>
+              <w:rPr>
+                <w:noProof/>
+                <w:webHidden/>
+              </w:rPr>
+              <w:fldChar w:fldCharType="separate"/>
+            </w:r>
+            <w:r>
+              <w:rPr>
+                <w:noProof/>
+                <w:webHidden/>
+              </w:rPr>
+              <w:t>11</w:t>
+            </w:r>
+            <w:r>
+              <w:rPr>
+                <w:noProof/>
+                <w:webHidden/>
+              </w:rPr>
+              <w:fldChar w:fldCharType="end"/>
+            </w:r>
+          </w:hyperlink>
+        </w:p>
+        <w:p>
+          <w:pPr>
+            <w:pStyle w:val="Sommario2"/>
+            <w:tabs>
+              <w:tab w:val="right" w:leader="dot" w:pos="9628"/>
+            </w:tabs>
+            <w:rPr>
+              <w:rFonts w:asciiTheme="minorHAnsi" w:eastAsiaTheme="minorEastAsia" w:hAnsiTheme="minorHAnsi"/>
+              <w:noProof/>
+              <w:sz w:val="24"/>
+              <w:lang w:eastAsia="it-IT"/>
+            </w:rPr>
+          </w:pPr>
+          <w:hyperlink w:anchor="_Toc189322905" w:history="1">
+            <w:r>
+              <w:rPr>
+                <w:rStyle w:val="Collegamentoipertestuale"/>
+                <w:noProof/>
+              </w:rPr>
+              <w:t>Ricerca Codici Statistici in base alla descrizione</w:t>
+            </w:r>
+            <w:r>
+              <w:rPr>
+                <w:noProof/>
+                <w:webHidden/>
+              </w:rPr>
+              <w:tab/>
+            </w:r>
+            <w:r>
+              <w:rPr>
+                <w:noProof/>
+                <w:webHidden/>
+              </w:rPr>
+              <w:fldChar w:fldCharType="begin"/>
+            </w:r>
+            <w:r>
+              <w:rPr>
+                <w:noProof/>
+                <w:webHidden/>
+              </w:rPr>
+              <w:instrText xml:space="preserve"> PAGEREF _Toc189322905 \h </w:instrText>
+            </w:r>
+            <w:r>
+              <w:rPr>
+                <w:noProof/>
+                <w:webHidden/>
+              </w:rPr>
+            </w:r>
+            <w:r>
+              <w:rPr>
+                <w:noProof/>
+                <w:webHidden/>
+              </w:rPr>
+              <w:fldChar w:fldCharType="separate"/>
+            </w:r>
+            <w:r>
+              <w:rPr>
+                <w:noProof/>
+                <w:webHidden/>
+              </w:rPr>
+              <w:t>11</w:t>
+            </w:r>
+            <w:r>
+              <w:rPr>
+                <w:noProof/>
+                <w:webHidden/>
+              </w:rPr>
+              <w:fldChar w:fldCharType="end"/>
+            </w:r>
+          </w:hyperlink>
+        </w:p>
+        <w:p>
+          <w:pPr>
+            <w:pStyle w:val="Sommario2"/>
+            <w:tabs>
+              <w:tab w:val="right" w:leader="dot" w:pos="9628"/>
+            </w:tabs>
+            <w:rPr>
+              <w:rFonts w:asciiTheme="minorHAnsi" w:eastAsiaTheme="minorEastAsia" w:hAnsiTheme="minorHAnsi"/>
+              <w:noProof/>
+              <w:sz w:val="24"/>
+              <w:lang w:eastAsia="it-IT"/>
+            </w:rPr>
+          </w:pPr>
+          <w:hyperlink w:anchor="_Toc189322906" w:history="1">
+            <w:r>
+              <w:rPr>
+                <w:rStyle w:val="Collegamentoipertestuale"/>
+                <w:noProof/>
+              </w:rPr>
+              <w:t>Assegnazioni particolari</w:t>
+            </w:r>
+            <w:r>
+              <w:rPr>
+                <w:noProof/>
+                <w:webHidden/>
+              </w:rPr>
+              <w:tab/>
+            </w:r>
+            <w:r>
+              <w:rPr>
+                <w:noProof/>
+                <w:webHidden/>
+              </w:rPr>
+              <w:fldChar w:fldCharType="begin"/>
+            </w:r>
+            <w:r>
+              <w:rPr>
+                <w:noProof/>
+                <w:webHidden/>
+              </w:rPr>
+              <w:instrText xml:space="preserve"> PAGEREF _Toc189322906 \h </w:instrText>
+            </w:r>
+            <w:r>
+              <w:rPr>
+                <w:noProof/>
+                <w:webHidden/>
+              </w:rPr>
+            </w:r>
+            <w:r>
+              <w:rPr>
+                <w:noProof/>
+                <w:webHidden/>
+              </w:rPr>
+              <w:fldChar w:fldCharType="separate"/>
+            </w:r>
+            <w:r>
+              <w:rPr>
+                <w:noProof/>
+                <w:webHidden/>
+              </w:rPr>
+              <w:t>12</w:t>
             </w:r>
             <w:r>
               <w:rPr>
@@ -781,7 +994,7 @@
       <w:pPr>
         <w:pStyle w:val="Titolo1"/>
       </w:pPr>
-      <w:bookmarkStart w:id="0" w:name="_Toc187514042"/>
+      <w:bookmarkStart w:id="0" w:name="_Toc189322894"/>
       <w:r>
         <w:lastRenderedPageBreak/>
         <w:t>Preliminari</w:t>
@@ -792,7 +1005,7 @@
       <w:pPr>
         <w:pStyle w:val="Titolo2"/>
       </w:pPr>
-      <w:bookmarkStart w:id="1" w:name="_Toc187514043"/>
+      <w:bookmarkStart w:id="1" w:name="_Toc189322895"/>
       <w:r>
         <w:t>Convenzione sui nomi dei files CSV</w:t>
       </w:r>
@@ -1205,7 +1418,7 @@
       <w:pPr>
         <w:pStyle w:val="Titolo2"/>
       </w:pPr>
-      <w:bookmarkStart w:id="2" w:name="_Toc187514044"/>
+      <w:bookmarkStart w:id="2" w:name="_Toc189322896"/>
       <w:r>
         <w:lastRenderedPageBreak/>
         <w:t>Come verificare la runtime Java</w:t>
@@ -1570,7 +1783,7 @@
       <w:pPr>
         <w:pStyle w:val="Titolo2"/>
       </w:pPr>
-      <w:bookmarkStart w:id="3" w:name="_Toc187514045"/>
+      <w:bookmarkStart w:id="3" w:name="_Toc189322897"/>
       <w:r>
         <w:lastRenderedPageBreak/>
         <w:t>Verifica installazione di JavaFX</w:t>
@@ -1729,7 +1942,7 @@
       <w:pPr>
         <w:pStyle w:val="Titolo2"/>
       </w:pPr>
-      <w:bookmarkStart w:id="4" w:name="_Toc187514046"/>
+      <w:bookmarkStart w:id="4" w:name="_Toc189322898"/>
       <w:r>
         <w:t>Verifica delle variabili d’ambiente</w:t>
       </w:r>
@@ -1932,7 +2145,7 @@
       <w:pPr>
         <w:pStyle w:val="Titolo2"/>
       </w:pPr>
-      <w:bookmarkStart w:id="5" w:name="_Toc187514047"/>
+      <w:bookmarkStart w:id="5" w:name="_Toc189322899"/>
       <w:r>
         <w:t>Impostazione variabili d’ambiente</w:t>
       </w:r>
@@ -2348,7 +2561,7 @@
       <w:pPr>
         <w:pStyle w:val="Titolo1"/>
       </w:pPr>
-      <w:bookmarkStart w:id="6" w:name="_Toc187514048"/>
+      <w:bookmarkStart w:id="6" w:name="_Toc189322900"/>
       <w:r>
         <w:lastRenderedPageBreak/>
         <w:t>Import dei dati</w:t>
@@ -2359,7 +2572,7 @@
       <w:pPr>
         <w:pStyle w:val="Titolo2"/>
       </w:pPr>
-      <w:bookmarkStart w:id="7" w:name="_Toc187514049"/>
+      <w:bookmarkStart w:id="7" w:name="_Toc189322901"/>
       <w:r>
         <w:t>Struttura direttorio di Backup files CSV</w:t>
       </w:r>
@@ -2552,7 +2765,7 @@
       <w:pPr>
         <w:pStyle w:val="Titolo2"/>
       </w:pPr>
-      <w:bookmarkStart w:id="8" w:name="_Toc187514050"/>
+      <w:bookmarkStart w:id="8" w:name="_Toc189322902"/>
       <w:r>
         <w:t>Import dei files</w:t>
       </w:r>
@@ -2731,13 +2944,7 @@
         </w:numPr>
       </w:pPr>
       <w:r>
-        <w:t>Premere il tasto “</w:t>
-      </w:r>
-      <w:r>
-        <w:t>Ctrl</w:t>
-      </w:r>
-      <w:r>
-        <w:t xml:space="preserve">” e </w:t>
+        <w:t xml:space="preserve">Premere il tasto “Ctrl” e </w:t>
       </w:r>
       <w:r>
         <w:rPr>
@@ -2771,13 +2978,7 @@
         </w:numPr>
       </w:pPr>
       <w:r>
-        <w:t>Rilascio del tasto “</w:t>
-      </w:r>
-      <w:r>
-        <w:t>Ctrl</w:t>
-      </w:r>
-      <w:r>
-        <w:t>”</w:t>
+        <w:t>Rilascio del tasto “Ctrl”</w:t>
       </w:r>
     </w:p>
     <w:p>
@@ -2842,10 +3043,7 @@
         </w:numPr>
       </w:pPr>
       <w:r>
-        <w:t xml:space="preserve">Rilascio </w:t>
-      </w:r>
-      <w:r>
-        <w:t>di entrambi i tasti</w:t>
+        <w:t>Rilascio di entrambi i tasti</w:t>
       </w:r>
     </w:p>
     <w:p>
@@ -2970,23 +3168,14 @@
         </w:numPr>
       </w:pPr>
       <w:r>
-        <w:t>Nella colonna “Data m</w:t>
-      </w:r>
-      <w:r>
-        <w:t>ax</w:t>
-      </w:r>
-      <w:r>
-        <w:t xml:space="preserve">.” si indica la data del record più </w:t>
-      </w:r>
-      <w:r>
-        <w:t>recente</w:t>
+        <w:t>Nella colonna “Data max.” si indica la data del record più recente</w:t>
       </w:r>
     </w:p>
     <w:p>
       <w:pPr>
         <w:pStyle w:val="Titolo2"/>
       </w:pPr>
-      <w:bookmarkStart w:id="9" w:name="_Toc187514051"/>
+      <w:bookmarkStart w:id="9" w:name="_Toc189322903"/>
       <w:r>
         <w:t>Comunicazioni di Log</w:t>
       </w:r>
@@ -3184,8 +3373,585 @@
         <w:t xml:space="preserve"> si decide da quale livello di gravità in su visualizzare i log.</w:t>
       </w:r>
     </w:p>
+    <w:p>
+      <w:pPr>
+        <w:pStyle w:val="Titolo1"/>
+      </w:pPr>
+      <w:bookmarkStart w:id="10" w:name="_Toc189322904"/>
+      <w:r>
+        <w:lastRenderedPageBreak/>
+        <w:t>Indovina Codici Statistici</w:t>
+      </w:r>
+      <w:bookmarkEnd w:id="10"/>
+    </w:p>
+    <w:p>
+      <w:pPr>
+        <w:pStyle w:val="Titolo2"/>
+      </w:pPr>
+      <w:bookmarkStart w:id="11" w:name="_Toc189322905"/>
+      <w:r>
+        <w:t>Ricerca Codici Statistici in base alla descrizione</w:t>
+      </w:r>
+      <w:bookmarkEnd w:id="11"/>
+    </w:p>
+    <w:p>
+      <w:r>
+        <w:t xml:space="preserve">La transazione che cerca di indovinare i </w:t>
+      </w:r>
+      <w:r>
+        <w:rPr>
+          <w:b/>
+          <w:bCs/>
+        </w:rPr>
+        <w:t>codici statistici</w:t>
+      </w:r>
+      <w:r>
+        <w:t xml:space="preserve"> (</w:t>
+      </w:r>
+      <w:bookmarkStart w:id="12" w:name="_Hlk189320140"/>
+      <w:r>
+        <w:t>CdSt</w:t>
+      </w:r>
+      <w:bookmarkEnd w:id="12"/>
+      <w:r>
+        <w:t xml:space="preserve">) utilizza algoritmi dell’intelligenza artificiale (AI) della branca specifica della LLM (Large Language Model). In particolare, qui, viene utilizzato per </w:t>
+      </w:r>
+      <w:r>
+        <w:t>l’</w:t>
+      </w:r>
+      <w:r>
+        <w:t xml:space="preserve">allenamento le registrazioni che </w:t>
+      </w:r>
+      <w:r>
+        <w:rPr>
+          <w:b/>
+          <w:bCs/>
+        </w:rPr>
+        <w:t>hanno già</w:t>
+      </w:r>
+      <w:r>
+        <w:t xml:space="preserve"> un </w:t>
+      </w:r>
+      <w:r>
+        <w:t>CdSt</w:t>
+      </w:r>
+      <w:r>
+        <w:t xml:space="preserve"> assegnato. L’algoritmo </w:t>
+      </w:r>
+      <w:r>
+        <w:rPr>
+          <w:i/>
+          <w:iCs/>
+        </w:rPr>
+        <w:t>impara</w:t>
+      </w:r>
+      <w:r>
+        <w:t xml:space="preserve"> le frasi </w:t>
+      </w:r>
+      <w:r>
+        <w:t>e come assegnare</w:t>
+      </w:r>
+      <w:r>
+        <w:t xml:space="preserve"> loro </w:t>
+      </w:r>
+      <w:r>
+        <w:t xml:space="preserve">i </w:t>
+      </w:r>
+      <w:r>
+        <w:t xml:space="preserve">relativi </w:t>
+      </w:r>
+      <w:r>
+        <w:t>CdSt</w:t>
+      </w:r>
+      <w:r>
+        <w:t xml:space="preserve">. Tutto questo </w:t>
+      </w:r>
+      <w:r>
+        <w:t xml:space="preserve">per </w:t>
+      </w:r>
+      <w:r>
+        <w:t xml:space="preserve">poi </w:t>
+      </w:r>
+      <w:r>
+        <w:t xml:space="preserve">indovinare </w:t>
+      </w:r>
+      <w:r>
+        <w:t>quale CdSt assegnare al</w:t>
+      </w:r>
+      <w:r>
+        <w:t xml:space="preserve">le registrazioni che invece </w:t>
+      </w:r>
+      <w:r>
+        <w:rPr>
+          <w:b/>
+          <w:bCs/>
+        </w:rPr>
+        <w:t>non</w:t>
+      </w:r>
+      <w:r>
+        <w:t xml:space="preserve"> hanno il </w:t>
+      </w:r>
+      <w:r>
+        <w:t>CdSt</w:t>
+      </w:r>
+      <w:r>
+        <w:t>.</w:t>
+      </w:r>
+    </w:p>
+    <w:p>
+      <w:r>
+        <w:t>All’algoritmo viene dato in pasto (dopo l’apprendimento) il campo “</w:t>
+      </w:r>
+      <w:r>
+        <w:rPr>
+          <w:i/>
+          <w:iCs/>
+        </w:rPr>
+        <w:t>descrizione</w:t>
+      </w:r>
+      <w:r>
+        <w:t xml:space="preserve">” del movimento senza CdSt. Questi verifica nel proprio Data Base quale </w:t>
+      </w:r>
+      <w:r>
+        <w:t>“</w:t>
+      </w:r>
+      <w:r>
+        <w:rPr>
+          <w:i/>
+          <w:iCs/>
+        </w:rPr>
+        <w:t>descrizione</w:t>
+      </w:r>
+      <w:r>
+        <w:t>”</w:t>
+      </w:r>
+      <w:r>
+        <w:t xml:space="preserve"> assomiglia il più possibile </w:t>
+      </w:r>
+      <w:r>
+        <w:t xml:space="preserve">alle descrizioni con CdSt. Il risultato è di </w:t>
+      </w:r>
+      <w:r>
+        <w:rPr>
+          <w:b/>
+          <w:bCs/>
+        </w:rPr>
+        <w:t>tipo probabilistico</w:t>
+      </w:r>
+      <w:r>
+        <w:t xml:space="preserve"> e riporta il CdSt ed una percentuale di assomiglianza.</w:t>
+      </w:r>
+    </w:p>
+    <w:p>
+      <w:r>
+        <w:t>Se la percentuale di somiglianza è sopra il valore limite basso allora viene assunto che è molto probabile che alla nostra “descrizione” orfana può essere assegnato tale CdSt.</w:t>
+      </w:r>
+    </w:p>
+    <w:p>
+      <w:r>
+        <w:t xml:space="preserve">La soglia di probabilità può essere modificata nella transazione delle “Gestione delle Opzioni (1)” </w:t>
+      </w:r>
+      <w:r>
+        <w:sym w:font="Wingdings" w:char="F0E0"/>
+      </w:r>
+      <w:r>
+        <w:t xml:space="preserve"> Opzioni (2).</w:t>
+      </w:r>
+    </w:p>
+    <w:p>
+      <w:pPr>
+        <w:pStyle w:val="immagine"/>
+      </w:pPr>
+      <w:r>
+        <w:drawing>
+          <wp:inline distT="0" distB="0" distL="0" distR="0" wp14:anchorId="72B780E1" wp14:editId="6CFCF4DC">
+            <wp:extent cx="4686300" cy="1714500"/>
+            <wp:effectExtent l="0" t="0" r="0" b="0"/>
+            <wp:docPr id="1743587402" name="Immagine 1"/>
+            <wp:cNvGraphicFramePr>
+              <a:graphicFrameLocks xmlns:a="http://schemas.openxmlformats.org/drawingml/2006/main" noChangeAspect="1"/>
+            </wp:cNvGraphicFramePr>
+            <a:graphic xmlns:a="http://schemas.openxmlformats.org/drawingml/2006/main">
+              <a:graphicData uri="http://schemas.openxmlformats.org/drawingml/2006/picture">
+                <pic:pic xmlns:pic="http://schemas.openxmlformats.org/drawingml/2006/picture">
+                  <pic:nvPicPr>
+                    <pic:cNvPr id="0" name="Picture 1"/>
+                    <pic:cNvPicPr>
+                      <a:picLocks noChangeAspect="1" noChangeArrowheads="1"/>
+                    </pic:cNvPicPr>
+                  </pic:nvPicPr>
+                  <pic:blipFill>
+                    <a:blip r:embed="rId27">
+                      <a:extLst>
+                        <a:ext uri="{28A0092B-C50C-407E-A947-70E740481C1C}">
+                          <a14:useLocalDpi xmlns:a14="http://schemas.microsoft.com/office/drawing/2010/main" val="0"/>
+                        </a:ext>
+                      </a:extLst>
+                    </a:blip>
+                    <a:srcRect/>
+                    <a:stretch>
+                      <a:fillRect/>
+                    </a:stretch>
+                  </pic:blipFill>
+                  <pic:spPr bwMode="auto">
+                    <a:xfrm>
+                      <a:off x="0" y="0"/>
+                      <a:ext cx="4686300" cy="1714500"/>
+                    </a:xfrm>
+                    <a:prstGeom prst="rect">
+                      <a:avLst/>
+                    </a:prstGeom>
+                    <a:noFill/>
+                    <a:ln>
+                      <a:noFill/>
+                    </a:ln>
+                  </pic:spPr>
+                </pic:pic>
+              </a:graphicData>
+            </a:graphic>
+          </wp:inline>
+        </w:drawing>
+      </w:r>
+    </w:p>
+    <w:p>
+      <w:r>
+        <w:t xml:space="preserve">Il default è una soglia di minimo 40% di somiglianza. Si può sperimentare l’andamento </w:t>
+      </w:r>
+      <w:r>
+        <w:t xml:space="preserve">della bontà della somiglianza variando tale parametro. Ovviamente più alto è il valore e meno risultati verranno mostrati nella </w:t>
+      </w:r>
+      <w:r>
+        <w:t>sessione “Indovina”</w:t>
+      </w:r>
+      <w:r>
+        <w:t>.</w:t>
+      </w:r>
+    </w:p>
+    <w:p>
+      <w:r>
+        <w:t xml:space="preserve">Esempio, </w:t>
+      </w:r>
+      <w:r>
+        <w:t xml:space="preserve">con una soglia del 40% e circa 1.000 registrazioni assegnate per allenamento, questo è il risultato mostrato (evidenziato in </w:t>
+      </w:r>
+      <w:r>
+        <w:rPr>
+          <w:highlight w:val="yellow"/>
+        </w:rPr>
+        <w:t>giallo</w:t>
+      </w:r>
+      <w:r>
+        <w:t>):</w:t>
+      </w:r>
+    </w:p>
+    <w:p>
+      <w:pPr>
+        <w:pStyle w:val="immagine"/>
+      </w:pPr>
+      <w:r>
+        <w:drawing>
+          <wp:inline distT="0" distB="0" distL="0" distR="0" wp14:anchorId="250C58D4" wp14:editId="6F6D9785">
+            <wp:extent cx="6120130" cy="2607945"/>
+            <wp:effectExtent l="0" t="0" r="0" b="1905"/>
+            <wp:docPr id="1205340301" name="Immagine 1"/>
+            <wp:cNvGraphicFramePr>
+              <a:graphicFrameLocks xmlns:a="http://schemas.openxmlformats.org/drawingml/2006/main" noChangeAspect="1"/>
+            </wp:cNvGraphicFramePr>
+            <a:graphic xmlns:a="http://schemas.openxmlformats.org/drawingml/2006/main">
+              <a:graphicData uri="http://schemas.openxmlformats.org/drawingml/2006/picture">
+                <pic:pic xmlns:pic="http://schemas.openxmlformats.org/drawingml/2006/picture">
+                  <pic:nvPicPr>
+                    <pic:cNvPr id="1205340301" name=""/>
+                    <pic:cNvPicPr/>
+                  </pic:nvPicPr>
+                  <pic:blipFill>
+                    <a:blip r:embed="rId28"/>
+                    <a:stretch>
+                      <a:fillRect/>
+                    </a:stretch>
+                  </pic:blipFill>
+                  <pic:spPr>
+                    <a:xfrm>
+                      <a:off x="0" y="0"/>
+                      <a:ext cx="6120130" cy="2607945"/>
+                    </a:xfrm>
+                    <a:prstGeom prst="rect">
+                      <a:avLst/>
+                    </a:prstGeom>
+                  </pic:spPr>
+                </pic:pic>
+              </a:graphicData>
+            </a:graphic>
+          </wp:inline>
+        </w:drawing>
+      </w:r>
+    </w:p>
+    <w:p>
+      <w:r>
+        <w:t>Più registrazioni assegnate esistono, ovviamente, più l’allenamento è alto, più probabilità di assomiglianza esistono.</w:t>
+      </w:r>
+    </w:p>
+    <w:p>
+      <w:pPr>
+        <w:pStyle w:val="Titolo2"/>
+      </w:pPr>
+      <w:bookmarkStart w:id="13" w:name="_Toc189322906"/>
+      <w:r>
+        <w:lastRenderedPageBreak/>
+        <w:t>Assegnazioni particolari</w:t>
+      </w:r>
+      <w:bookmarkEnd w:id="13"/>
+    </w:p>
+    <w:p>
+      <w:r>
+        <w:t>Si possono ricercare registrazioni orfane di CdSt specificando una parola chiave nel campo “Parola Descr.”</w:t>
+      </w:r>
+    </w:p>
+    <w:p>
+      <w:r>
+        <w:t>Questa transazione è utile e la consiglio in combinazione con la transazione “Visualizzazione Codici Statistici” con finestre affiancate. Questo perché proceduralmente posso assegnare i CdSt con un singolo “click” seguendo la seguente procedura:</w:t>
+      </w:r>
+    </w:p>
+    <w:p>
+      <w:pPr>
+        <w:pStyle w:val="Paragrafoelenco"/>
+        <w:numPr>
+          <w:ilvl w:val="0"/>
+          <w:numId w:val="12"/>
+        </w:numPr>
+      </w:pPr>
+      <w:r>
+        <w:t>Individuare nella finestra delle registrazioni orfane che appartengono ad un singolo CdSt</w:t>
+      </w:r>
+    </w:p>
+    <w:p>
+      <w:pPr>
+        <w:pStyle w:val="immagine"/>
+      </w:pPr>
+      <w:r>
+        <w:drawing>
+          <wp:inline distT="0" distB="0" distL="0" distR="0" wp14:anchorId="30B86C25" wp14:editId="61FC90C4">
+            <wp:extent cx="6120130" cy="2568575"/>
+            <wp:effectExtent l="0" t="0" r="0" b="3175"/>
+            <wp:docPr id="661823760" name="Immagine 1"/>
+            <wp:cNvGraphicFramePr>
+              <a:graphicFrameLocks xmlns:a="http://schemas.openxmlformats.org/drawingml/2006/main" noChangeAspect="1"/>
+            </wp:cNvGraphicFramePr>
+            <a:graphic xmlns:a="http://schemas.openxmlformats.org/drawingml/2006/main">
+              <a:graphicData uri="http://schemas.openxmlformats.org/drawingml/2006/picture">
+                <pic:pic xmlns:pic="http://schemas.openxmlformats.org/drawingml/2006/picture">
+                  <pic:nvPicPr>
+                    <pic:cNvPr id="661823760" name=""/>
+                    <pic:cNvPicPr/>
+                  </pic:nvPicPr>
+                  <pic:blipFill>
+                    <a:blip r:embed="rId29"/>
+                    <a:stretch>
+                      <a:fillRect/>
+                    </a:stretch>
+                  </pic:blipFill>
+                  <pic:spPr>
+                    <a:xfrm>
+                      <a:off x="0" y="0"/>
+                      <a:ext cx="6120130" cy="2568575"/>
+                    </a:xfrm>
+                    <a:prstGeom prst="rect">
+                      <a:avLst/>
+                    </a:prstGeom>
+                  </pic:spPr>
+                </pic:pic>
+              </a:graphicData>
+            </a:graphic>
+          </wp:inline>
+        </w:drawing>
+      </w:r>
+    </w:p>
+    <w:p>
+      <w:pPr>
+        <w:pStyle w:val="Paragrafoelenco"/>
+        <w:numPr>
+          <w:ilvl w:val="0"/>
+          <w:numId w:val="12"/>
+        </w:numPr>
+      </w:pPr>
+      <w:r>
+        <w:t xml:space="preserve">Andare nella finestra </w:t>
+      </w:r>
+      <w:r>
+        <w:t>“Visualizzazione Codici Statistici”</w:t>
+      </w:r>
+      <w:r>
+        <w:t xml:space="preserve">, cercare il CdSt con una parola, es: “Hotel” </w:t>
+      </w:r>
+    </w:p>
+    <w:p>
+      <w:pPr>
+        <w:pStyle w:val="immagine"/>
+      </w:pPr>
+      <w:r>
+        <w:drawing>
+          <wp:inline distT="0" distB="0" distL="0" distR="0" wp14:anchorId="0ED9B30D" wp14:editId="08ADF190">
+            <wp:extent cx="3019425" cy="3295015"/>
+            <wp:effectExtent l="0" t="0" r="9525" b="635"/>
+            <wp:docPr id="1590296381" name="Immagine 2"/>
+            <wp:cNvGraphicFramePr>
+              <a:graphicFrameLocks xmlns:a="http://schemas.openxmlformats.org/drawingml/2006/main" noChangeAspect="1"/>
+            </wp:cNvGraphicFramePr>
+            <a:graphic xmlns:a="http://schemas.openxmlformats.org/drawingml/2006/main">
+              <a:graphicData uri="http://schemas.openxmlformats.org/drawingml/2006/picture">
+                <pic:pic xmlns:pic="http://schemas.openxmlformats.org/drawingml/2006/picture">
+                  <pic:nvPicPr>
+                    <pic:cNvPr id="0" name="Picture 2"/>
+                    <pic:cNvPicPr>
+                      <a:picLocks noChangeAspect="1" noChangeArrowheads="1"/>
+                    </pic:cNvPicPr>
+                  </pic:nvPicPr>
+                  <pic:blipFill>
+                    <a:blip r:embed="rId30">
+                      <a:extLst>
+                        <a:ext uri="{28A0092B-C50C-407E-A947-70E740481C1C}">
+                          <a14:useLocalDpi xmlns:a14="http://schemas.microsoft.com/office/drawing/2010/main" val="0"/>
+                        </a:ext>
+                      </a:extLst>
+                    </a:blip>
+                    <a:srcRect/>
+                    <a:stretch>
+                      <a:fillRect/>
+                    </a:stretch>
+                  </pic:blipFill>
+                  <pic:spPr bwMode="auto">
+                    <a:xfrm>
+                      <a:off x="0" y="0"/>
+                      <a:ext cx="3019425" cy="3295015"/>
+                    </a:xfrm>
+                    <a:prstGeom prst="rect">
+                      <a:avLst/>
+                    </a:prstGeom>
+                    <a:noFill/>
+                    <a:ln>
+                      <a:noFill/>
+                    </a:ln>
+                  </pic:spPr>
+                </pic:pic>
+              </a:graphicData>
+            </a:graphic>
+          </wp:inline>
+        </w:drawing>
+      </w:r>
+    </w:p>
+    <w:p>
+      <w:pPr>
+        <w:pStyle w:val="Paragrafoelenco"/>
+        <w:numPr>
+          <w:ilvl w:val="0"/>
+          <w:numId w:val="12"/>
+        </w:numPr>
+      </w:pPr>
+      <w:r>
+        <w:t>Cliccare sul codice statistico trovato, e spostarsi sulla finestra “Indovina”. Sul tasto assegna CdSt comparirà il codice selezionato nell’altra finestra pronto per l’assegnazione</w:t>
+      </w:r>
+    </w:p>
+    <w:p>
+      <w:pPr>
+        <w:pStyle w:val="immagine"/>
+      </w:pPr>
+      <w:r>
+        <w:lastRenderedPageBreak/>
+        <w:drawing>
+          <wp:inline distT="0" distB="0" distL="0" distR="0" wp14:anchorId="77CD5AC8" wp14:editId="7C319E28">
+            <wp:extent cx="6116320" cy="2717165"/>
+            <wp:effectExtent l="0" t="0" r="0" b="6985"/>
+            <wp:docPr id="1360551164" name="Immagine 3"/>
+            <wp:cNvGraphicFramePr>
+              <a:graphicFrameLocks xmlns:a="http://schemas.openxmlformats.org/drawingml/2006/main" noChangeAspect="1"/>
+            </wp:cNvGraphicFramePr>
+            <a:graphic xmlns:a="http://schemas.openxmlformats.org/drawingml/2006/main">
+              <a:graphicData uri="http://schemas.openxmlformats.org/drawingml/2006/picture">
+                <pic:pic xmlns:pic="http://schemas.openxmlformats.org/drawingml/2006/picture">
+                  <pic:nvPicPr>
+                    <pic:cNvPr id="0" name="Picture 3"/>
+                    <pic:cNvPicPr>
+                      <a:picLocks noChangeAspect="1" noChangeArrowheads="1"/>
+                    </pic:cNvPicPr>
+                  </pic:nvPicPr>
+                  <pic:blipFill>
+                    <a:blip r:embed="rId31">
+                      <a:extLst>
+                        <a:ext uri="{28A0092B-C50C-407E-A947-70E740481C1C}">
+                          <a14:useLocalDpi xmlns:a14="http://schemas.microsoft.com/office/drawing/2010/main" val="0"/>
+                        </a:ext>
+                      </a:extLst>
+                    </a:blip>
+                    <a:srcRect/>
+                    <a:stretch>
+                      <a:fillRect/>
+                    </a:stretch>
+                  </pic:blipFill>
+                  <pic:spPr bwMode="auto">
+                    <a:xfrm>
+                      <a:off x="0" y="0"/>
+                      <a:ext cx="6116320" cy="2717165"/>
+                    </a:xfrm>
+                    <a:prstGeom prst="rect">
+                      <a:avLst/>
+                    </a:prstGeom>
+                    <a:noFill/>
+                    <a:ln>
+                      <a:noFill/>
+                    </a:ln>
+                  </pic:spPr>
+                </pic:pic>
+              </a:graphicData>
+            </a:graphic>
+          </wp:inline>
+        </w:drawing>
+      </w:r>
+    </w:p>
+    <w:p>
+      <w:pPr>
+        <w:pStyle w:val="Paragrafoelenco"/>
+        <w:numPr>
+          <w:ilvl w:val="0"/>
+          <w:numId w:val="12"/>
+        </w:numPr>
+      </w:pPr>
+      <w:r>
+        <w:t xml:space="preserve">Cliccando su tale tasto si assegnerà automaticamente il CdSt a tutte le righe evidenziate (in azzurro) </w:t>
+      </w:r>
+      <w:r>
+        <w:sym w:font="Wingdings" w:char="F0E0"/>
+      </w:r>
+      <w:r>
+        <w:t xml:space="preserve"> </w:t>
+      </w:r>
+      <w:r>
+        <w:rPr>
+          <w:b/>
+          <w:bCs/>
+        </w:rPr>
+        <w:t>notare</w:t>
+      </w:r>
+      <w:r>
+        <w:t xml:space="preserve"> il segno di spunta comparso nella colonna “Assegna”</w:t>
+      </w:r>
+    </w:p>
+    <w:p>
+      <w:pPr>
+        <w:pStyle w:val="Paragrafoelenco"/>
+        <w:numPr>
+          <w:ilvl w:val="0"/>
+          <w:numId w:val="12"/>
+        </w:numPr>
+      </w:pPr>
+      <w:r>
+        <w:t>Click sul bottone salva e le registrazioni (con spunta “Assegna”) verranno salvate sul Data Base.</w:t>
+      </w:r>
+    </w:p>
+    <w:p/>
+    <w:p/>
+    <w:p/>
     <w:sectPr>
-      <w:footerReference w:type="default" r:id="rId27"/>
+      <w:footerReference w:type="default" r:id="rId32"/>
       <w:pgSz w:w="11906" w:h="16838"/>
       <w:pgMar w:top="1417" w:right="1134" w:bottom="1134" w:left="1134" w:header="708" w:footer="708" w:gutter="0"/>
       <w:cols w:space="708"/>
@@ -3314,8 +4080,16 @@
     <w:r>
       <w:ptab w:relativeTo="margin" w:alignment="right" w:leader="none"/>
     </w:r>
+    <w:proofErr w:type="gramStart"/>
     <w:r>
-      <w:t>11 gennaio 2025</w:t>
+      <w:t xml:space="preserve">1 </w:t>
+    </w:r>
+    <w:r>
+      <w:t>Febbraio</w:t>
+    </w:r>
+    <w:proofErr w:type="gramEnd"/>
+    <w:r>
+      <w:t xml:space="preserve"> 2025</w:t>
     </w:r>
   </w:p>
 </w:ftr>
@@ -3860,6 +4634,92 @@
     </w:lvl>
   </w:abstractNum>
   <w:abstractNum w:abstractNumId="5" w15:restartNumberingAfterBreak="0">
+    <w:nsid w:val="1613185D"/>
+    <w:multiLevelType w:val="hybridMultilevel"/>
+    <w:tmpl w:val="4ECC7E7C"/>
+    <w:lvl w:ilvl="0" w:tplc="0410000F">
+      <w:start w:val="1"/>
+      <w:numFmt w:val="decimal"/>
+      <w:lvlText w:val="%1."/>
+      <w:lvlJc w:val="left"/>
+      <w:pPr>
+        <w:ind w:left="720" w:hanging="360"/>
+      </w:pPr>
+    </w:lvl>
+    <w:lvl w:ilvl="1" w:tplc="04100019" w:tentative="1">
+      <w:start w:val="1"/>
+      <w:numFmt w:val="lowerLetter"/>
+      <w:lvlText w:val="%2."/>
+      <w:lvlJc w:val="left"/>
+      <w:pPr>
+        <w:ind w:left="1440" w:hanging="360"/>
+      </w:pPr>
+    </w:lvl>
+    <w:lvl w:ilvl="2" w:tplc="0410001B" w:tentative="1">
+      <w:start w:val="1"/>
+      <w:numFmt w:val="lowerRoman"/>
+      <w:lvlText w:val="%3."/>
+      <w:lvlJc w:val="right"/>
+      <w:pPr>
+        <w:ind w:left="2160" w:hanging="180"/>
+      </w:pPr>
+    </w:lvl>
+    <w:lvl w:ilvl="3" w:tplc="0410000F" w:tentative="1">
+      <w:start w:val="1"/>
+      <w:numFmt w:val="decimal"/>
+      <w:lvlText w:val="%4."/>
+      <w:lvlJc w:val="left"/>
+      <w:pPr>
+        <w:ind w:left="2880" w:hanging="360"/>
+      </w:pPr>
+    </w:lvl>
+    <w:lvl w:ilvl="4" w:tplc="04100019" w:tentative="1">
+      <w:start w:val="1"/>
+      <w:numFmt w:val="lowerLetter"/>
+      <w:lvlText w:val="%5."/>
+      <w:lvlJc w:val="left"/>
+      <w:pPr>
+        <w:ind w:left="3600" w:hanging="360"/>
+      </w:pPr>
+    </w:lvl>
+    <w:lvl w:ilvl="5" w:tplc="0410001B" w:tentative="1">
+      <w:start w:val="1"/>
+      <w:numFmt w:val="lowerRoman"/>
+      <w:lvlText w:val="%6."/>
+      <w:lvlJc w:val="right"/>
+      <w:pPr>
+        <w:ind w:left="4320" w:hanging="180"/>
+      </w:pPr>
+    </w:lvl>
+    <w:lvl w:ilvl="6" w:tplc="0410000F" w:tentative="1">
+      <w:start w:val="1"/>
+      <w:numFmt w:val="decimal"/>
+      <w:lvlText w:val="%7."/>
+      <w:lvlJc w:val="left"/>
+      <w:pPr>
+        <w:ind w:left="5040" w:hanging="360"/>
+      </w:pPr>
+    </w:lvl>
+    <w:lvl w:ilvl="7" w:tplc="04100019" w:tentative="1">
+      <w:start w:val="1"/>
+      <w:numFmt w:val="lowerLetter"/>
+      <w:lvlText w:val="%8."/>
+      <w:lvlJc w:val="left"/>
+      <w:pPr>
+        <w:ind w:left="5760" w:hanging="360"/>
+      </w:pPr>
+    </w:lvl>
+    <w:lvl w:ilvl="8" w:tplc="0410001B" w:tentative="1">
+      <w:start w:val="1"/>
+      <w:numFmt w:val="lowerRoman"/>
+      <w:lvlText w:val="%9."/>
+      <w:lvlJc w:val="right"/>
+      <w:pPr>
+        <w:ind w:left="6480" w:hanging="180"/>
+      </w:pPr>
+    </w:lvl>
+  </w:abstractNum>
+  <w:abstractNum w:abstractNumId="6" w15:restartNumberingAfterBreak="0">
     <w:nsid w:val="26681B65"/>
     <w:multiLevelType w:val="hybridMultilevel"/>
     <w:tmpl w:val="4E40627E"/>
@@ -3945,7 +4805,7 @@
       </w:pPr>
     </w:lvl>
   </w:abstractNum>
-  <w:abstractNum w:abstractNumId="6" w15:restartNumberingAfterBreak="0">
+  <w:abstractNum w:abstractNumId="7" w15:restartNumberingAfterBreak="0">
     <w:nsid w:val="48C0307B"/>
     <w:multiLevelType w:val="multilevel"/>
     <w:tmpl w:val="0410001F"/>
@@ -4058,7 +4918,7 @@
       </w:rPr>
     </w:lvl>
   </w:abstractNum>
-  <w:abstractNum w:abstractNumId="7" w15:restartNumberingAfterBreak="0">
+  <w:abstractNum w:abstractNumId="8" w15:restartNumberingAfterBreak="0">
     <w:nsid w:val="584774CD"/>
     <w:multiLevelType w:val="hybridMultilevel"/>
     <w:tmpl w:val="565A52C6"/>
@@ -4171,7 +5031,7 @@
       </w:rPr>
     </w:lvl>
   </w:abstractNum>
-  <w:abstractNum w:abstractNumId="8" w15:restartNumberingAfterBreak="0">
+  <w:abstractNum w:abstractNumId="9" w15:restartNumberingAfterBreak="0">
     <w:nsid w:val="6A4937C0"/>
     <w:multiLevelType w:val="hybridMultilevel"/>
     <w:tmpl w:val="0644C842"/>
@@ -4257,7 +5117,7 @@
       </w:pPr>
     </w:lvl>
   </w:abstractNum>
-  <w:abstractNum w:abstractNumId="9" w15:restartNumberingAfterBreak="0">
+  <w:abstractNum w:abstractNumId="10" w15:restartNumberingAfterBreak="0">
     <w:nsid w:val="6DB20639"/>
     <w:multiLevelType w:val="hybridMultilevel"/>
     <w:tmpl w:val="F0441AB8"/>
@@ -4370,7 +5230,7 @@
       </w:rPr>
     </w:lvl>
   </w:abstractNum>
-  <w:abstractNum w:abstractNumId="10" w15:restartNumberingAfterBreak="0">
+  <w:abstractNum w:abstractNumId="11" w15:restartNumberingAfterBreak="0">
     <w:nsid w:val="73735300"/>
     <w:multiLevelType w:val="hybridMultilevel"/>
     <w:tmpl w:val="C39838EA"/>
@@ -4457,13 +5317,13 @@
     </w:lvl>
   </w:abstractNum>
   <w:num w:numId="1" w16cid:durableId="1729955839">
-    <w:abstractNumId w:val="8"/>
+    <w:abstractNumId w:val="9"/>
   </w:num>
   <w:num w:numId="2" w16cid:durableId="882208912">
     <w:abstractNumId w:val="4"/>
   </w:num>
   <w:num w:numId="3" w16cid:durableId="2118325385">
-    <w:abstractNumId w:val="10"/>
+    <w:abstractNumId w:val="11"/>
   </w:num>
   <w:num w:numId="4" w16cid:durableId="1805810936">
     <w:abstractNumId w:val="0"/>
@@ -4472,22 +5332,25 @@
     <w:abstractNumId w:val="2"/>
   </w:num>
   <w:num w:numId="6" w16cid:durableId="72164194">
-    <w:abstractNumId w:val="5"/>
+    <w:abstractNumId w:val="6"/>
   </w:num>
   <w:num w:numId="7" w16cid:durableId="696850630">
     <w:abstractNumId w:val="3"/>
   </w:num>
   <w:num w:numId="8" w16cid:durableId="633408106">
-    <w:abstractNumId w:val="6"/>
+    <w:abstractNumId w:val="7"/>
   </w:num>
   <w:num w:numId="9" w16cid:durableId="907686083">
-    <w:abstractNumId w:val="9"/>
+    <w:abstractNumId w:val="10"/>
   </w:num>
   <w:num w:numId="10" w16cid:durableId="1810248850">
     <w:abstractNumId w:val="1"/>
   </w:num>
   <w:num w:numId="11" w16cid:durableId="1048803791">
-    <w:abstractNumId w:val="7"/>
+    <w:abstractNumId w:val="8"/>
+  </w:num>
+  <w:num w:numId="12" w16cid:durableId="636256198">
+    <w:abstractNumId w:val="5"/>
   </w:num>
 </w:numbering>
 </file>
@@ -4949,6 +5812,7 @@
   <w:style w:type="character" w:default="1" w:styleId="Carpredefinitoparagrafo">
     <w:name w:val="Default Paragraph Font"/>
     <w:uiPriority w:val="1"/>
+    <w:semiHidden/>
     <w:unhideWhenUsed/>
   </w:style>
   <w:style w:type="table" w:default="1" w:styleId="Tabellanormale">
@@ -5273,8 +6137,11 @@
   <w:rsids>
     <w:rsidRoot w:val="009D6C4A"/>
     <w:rsid w:val="000309D9"/>
+    <w:rsid w:val="002A7640"/>
+    <w:rsid w:val="006B62CD"/>
     <w:rsid w:val="006F5ECB"/>
     <w:rsid w:val="009D6C4A"/>
+    <w:rsid w:val="00F96DDE"/>
   </w:rsids>
   <m:mathPr>
     <m:mathFont m:val="Cambria Math"/>

</xml_diff>